<commit_message>
Added "autotiling" based on a bitvector-like string key.
</commit_message>
<xml_diff>
--- a/DesignNotes.docx
+++ b/DesignNotes.docx
@@ -869,6 +869,25 @@
     </w:p>
     <w:p>
       <w:pPr>
+        <w:pStyle w:val="ListParagraph"/>
+        <w:numPr>
+          <w:ilvl w:val="0"/>
+          <w:numId w:val="2"/>
+        </w:numPr>
+        <w:spacing w:after="0"/>
+        <w:rPr>
+          <w:rFonts w:ascii="Leelawadee UI" w:hAnsi="Leelawadee UI" w:cs="Leelawadee UI"/>
+        </w:rPr>
+      </w:pPr>
+      <w:r>
+        <w:rPr>
+          <w:rFonts w:ascii="Leelawadee UI" w:hAnsi="Leelawadee UI" w:cs="Leelawadee UI"/>
+        </w:rPr>
+        <w:t>Towns should have chances to be “different” fundamentally, like some are mining towns, some are merchant towns, some are filled with inns, others with lots of shops, markets, some are fishing towns, others are crafting towns, magic towns, knight strongholds, all kinds of different seeds for the towns so it’s interesting finding new ones.</w:t>
+      </w:r>
+    </w:p>
+    <w:p>
+      <w:pPr>
         <w:spacing w:after="0"/>
         <w:rPr>
           <w:rFonts w:ascii="Leelawadee UI" w:hAnsi="Leelawadee UI" w:cs="Leelawadee UI"/>
@@ -1362,7 +1381,6 @@
         <w:rPr>
           <w:rFonts w:ascii="Leelawadee UI" w:hAnsi="Leelawadee UI" w:cs="Leelawadee UI"/>
         </w:rPr>
-        <w:lastRenderedPageBreak/>
         <w:t>Cave dungeon</w:t>
       </w:r>
     </w:p>

</xml_diff>

<commit_message>
Massive updates including dialogue system, graphics, use of canvas, etc.
</commit_message>
<xml_diff>
--- a/DesignNotes.docx
+++ b/DesignNotes.docx
@@ -101,6 +101,25 @@
     </w:p>
     <w:p>
       <w:pPr>
+        <w:pStyle w:val="ListParagraph"/>
+        <w:numPr>
+          <w:ilvl w:val="0"/>
+          <w:numId w:val="4"/>
+        </w:numPr>
+        <w:spacing w:after="0"/>
+        <w:rPr>
+          <w:rFonts w:ascii="Leelawadee UI" w:hAnsi="Leelawadee UI" w:cs="Leelawadee UI"/>
+        </w:rPr>
+      </w:pPr>
+      <w:r>
+        <w:rPr>
+          <w:rFonts w:ascii="Leelawadee UI" w:hAnsi="Leelawadee UI" w:cs="Leelawadee UI"/>
+        </w:rPr>
+        <w:t>Storyline:  There is a basic storyline that provides a rough framework</w:t>
+      </w:r>
+    </w:p>
+    <w:p>
+      <w:pPr>
         <w:spacing w:after="0"/>
         <w:rPr>
           <w:rFonts w:ascii="Leelawadee UI" w:hAnsi="Leelawadee UI" w:cs="Leelawadee UI"/>
@@ -121,6 +140,228 @@
           <w:rFonts w:ascii="Leelawadee UI" w:hAnsi="Leelawadee UI" w:cs="Leelawadee UI"/>
           <w:u w:val="single"/>
         </w:rPr>
+        <w:t>Start:</w:t>
+      </w:r>
+    </w:p>
+    <w:p>
+      <w:pPr>
+        <w:pStyle w:val="ListParagraph"/>
+        <w:numPr>
+          <w:ilvl w:val="0"/>
+          <w:numId w:val="4"/>
+        </w:numPr>
+        <w:spacing w:after="0"/>
+        <w:rPr>
+          <w:rFonts w:ascii="Leelawadee UI" w:hAnsi="Leelawadee UI" w:cs="Leelawadee UI"/>
+        </w:rPr>
+      </w:pPr>
+      <w:r>
+        <w:rPr>
+          <w:rFonts w:ascii="Leelawadee UI" w:hAnsi="Leelawadee UI" w:cs="Leelawadee UI"/>
+        </w:rPr>
+        <w:t xml:space="preserve">Start so simple like you </w:t>
+      </w:r>
+      <w:r>
+        <w:rPr>
+          <w:rFonts w:ascii="Leelawadee UI" w:hAnsi="Leelawadee UI" w:cs="Leelawadee UI"/>
+        </w:rPr>
+        <w:t xml:space="preserve">are in a dungeon and </w:t>
+      </w:r>
+      <w:r>
+        <w:rPr>
+          <w:rFonts w:ascii="Leelawadee UI" w:hAnsi="Leelawadee UI" w:cs="Leelawadee UI"/>
+        </w:rPr>
+        <w:t>just call out a name then the game says, “... your sister does not answer.” Then your dude thinks (she must be here...!  She must still be alive!) and there’s just zero context.</w:t>
+      </w:r>
+    </w:p>
+    <w:p>
+      <w:pPr>
+        <w:pStyle w:val="ListParagraph"/>
+        <w:numPr>
+          <w:ilvl w:val="0"/>
+          <w:numId w:val="4"/>
+        </w:numPr>
+        <w:spacing w:after="0"/>
+        <w:rPr>
+          <w:rFonts w:ascii="Leelawadee UI" w:hAnsi="Leelawadee UI" w:cs="Leelawadee UI"/>
+        </w:rPr>
+      </w:pPr>
+      <w:r>
+        <w:rPr>
+          <w:rFonts w:ascii="Leelawadee UI" w:hAnsi="Leelawadee UI" w:cs="Leelawadee UI"/>
+        </w:rPr>
+        <w:t xml:space="preserve">In a dungeon with a task - like rescue the princess.  Then you do it and she </w:t>
+      </w:r>
+      <w:proofErr w:type="gramStart"/>
+      <w:r>
+        <w:rPr>
+          <w:rFonts w:ascii="Leelawadee UI" w:hAnsi="Leelawadee UI" w:cs="Leelawadee UI"/>
+        </w:rPr>
+        <w:t>joins</w:t>
+      </w:r>
+      <w:proofErr w:type="gramEnd"/>
+      <w:r>
+        <w:rPr>
+          <w:rFonts w:ascii="Leelawadee UI" w:hAnsi="Leelawadee UI" w:cs="Leelawadee UI"/>
+        </w:rPr>
+        <w:t xml:space="preserve"> immediately.  Or rescue your sister or your childhood friend, or the “children” like DW4. And each one uses the random event generator to determine next step, princess maybe needs to go back to castle, etc</w:t>
+      </w:r>
+      <w:r>
+        <w:rPr>
+          <w:rFonts w:ascii="Leelawadee UI" w:hAnsi="Leelawadee UI" w:cs="Leelawadee UI"/>
+        </w:rPr>
+        <w:t>.</w:t>
+      </w:r>
+      <w:r>
+        <w:rPr>
+          <w:rFonts w:ascii="Leelawadee UI" w:hAnsi="Leelawadee UI" w:cs="Leelawadee UI"/>
+        </w:rPr>
+        <w:t xml:space="preserve">, and each one will leave of affection isn’t high enough when you get there.  </w:t>
+      </w:r>
+    </w:p>
+    <w:p>
+      <w:pPr>
+        <w:spacing w:after="0"/>
+        <w:rPr>
+          <w:rFonts w:ascii="Leelawadee UI" w:hAnsi="Leelawadee UI" w:cs="Leelawadee UI"/>
+          <w:u w:val="single"/>
+        </w:rPr>
+      </w:pPr>
+    </w:p>
+    <w:p>
+      <w:pPr>
+        <w:spacing w:after="0"/>
+        <w:rPr>
+          <w:rFonts w:ascii="Leelawadee UI" w:hAnsi="Leelawadee UI" w:cs="Leelawadee UI"/>
+          <w:u w:val="single"/>
+        </w:rPr>
+      </w:pPr>
+      <w:r>
+        <w:rPr>
+          <w:rFonts w:ascii="Leelawadee UI" w:hAnsi="Leelawadee UI" w:cs="Leelawadee UI"/>
+          <w:u w:val="single"/>
+        </w:rPr>
+        <w:t>Story Elements:</w:t>
+      </w:r>
+    </w:p>
+    <w:p>
+      <w:pPr>
+        <w:pStyle w:val="ListParagraph"/>
+        <w:numPr>
+          <w:ilvl w:val="0"/>
+          <w:numId w:val="4"/>
+        </w:numPr>
+        <w:spacing w:after="0"/>
+        <w:rPr>
+          <w:rFonts w:ascii="Leelawadee UI" w:hAnsi="Leelawadee UI" w:cs="Leelawadee UI"/>
+        </w:rPr>
+      </w:pPr>
+      <w:r>
+        <w:rPr>
+          <w:rFonts w:ascii="Leelawadee UI" w:hAnsi="Leelawadee UI" w:cs="Leelawadee UI"/>
+        </w:rPr>
+        <w:t>Your character’s backstory is written by answering questions as the game moves forward.  Answering particular questions “solidifies” it as part of your backstory.</w:t>
+      </w:r>
+    </w:p>
+    <w:p>
+      <w:pPr>
+        <w:pStyle w:val="ListParagraph"/>
+        <w:numPr>
+          <w:ilvl w:val="0"/>
+          <w:numId w:val="4"/>
+        </w:numPr>
+        <w:spacing w:after="0"/>
+        <w:rPr>
+          <w:rFonts w:ascii="Leelawadee UI" w:hAnsi="Leelawadee UI" w:cs="Leelawadee UI"/>
+        </w:rPr>
+      </w:pPr>
+      <w:r>
+        <w:rPr>
+          <w:rFonts w:ascii="Leelawadee UI" w:hAnsi="Leelawadee UI" w:cs="Leelawadee UI"/>
+        </w:rPr>
+        <w:t>Then a time spell or item later that lets you change your past history which you developed by answering questions during the game.</w:t>
+      </w:r>
+    </w:p>
+    <w:p>
+      <w:pPr>
+        <w:pStyle w:val="ListParagraph"/>
+        <w:numPr>
+          <w:ilvl w:val="0"/>
+          <w:numId w:val="4"/>
+        </w:numPr>
+        <w:spacing w:after="0"/>
+        <w:rPr>
+          <w:rFonts w:ascii="Leelawadee UI" w:hAnsi="Leelawadee UI" w:cs="Leelawadee UI"/>
+        </w:rPr>
+      </w:pPr>
+      <w:r>
+        <w:rPr>
+          <w:rFonts w:ascii="Leelawadee UI" w:hAnsi="Leelawadee UI" w:cs="Leelawadee UI"/>
+        </w:rPr>
+        <w:t>Each main story event s</w:t>
+      </w:r>
+      <w:r>
+        <w:rPr>
+          <w:rFonts w:ascii="Leelawadee UI" w:hAnsi="Leelawadee UI" w:cs="Leelawadee UI"/>
+        </w:rPr>
+        <w:t>ets off next random quest for “main storyline” which is also random but consistent, like next one could be “betrayal” where the king blames you for his daughters capture even though you’re the rescuer.  And these random storyline quests could be inspired by DW games and include random characters.  And that just provides a basic framework for you to then go off and do whatever to explore the open world, recruit, conquer or take over towns in various ways, expand caves to dig to other areas and acquire dungeons, castles, etc.</w:t>
+      </w:r>
+    </w:p>
+    <w:p>
+      <w:pPr>
+        <w:pStyle w:val="ListParagraph"/>
+        <w:numPr>
+          <w:ilvl w:val="0"/>
+          <w:numId w:val="4"/>
+        </w:numPr>
+        <w:spacing w:after="0"/>
+        <w:rPr>
+          <w:rFonts w:ascii="Leelawadee UI" w:hAnsi="Leelawadee UI" w:cs="Leelawadee UI"/>
+        </w:rPr>
+      </w:pPr>
+      <w:r>
+        <w:rPr>
+          <w:rFonts w:ascii="Leelawadee UI" w:hAnsi="Leelawadee UI" w:cs="Leelawadee UI"/>
+        </w:rPr>
+        <w:t xml:space="preserve">Your home village was attacked by demons, take it back (and party npcs can have some fun dialogue, esp sister or childhood friend or any romance who hasn’t been there before would ask, so this is where you grew up?  Then you’d answer and your answers build your own storyline which is used in later plot elements like oh </w:t>
+      </w:r>
+      <w:proofErr w:type="gramStart"/>
+      <w:r>
+        <w:rPr>
+          <w:rFonts w:ascii="Leelawadee UI" w:hAnsi="Leelawadee UI" w:cs="Leelawadee UI"/>
+        </w:rPr>
+        <w:t>yeah</w:t>
+      </w:r>
+      <w:proofErr w:type="gramEnd"/>
+      <w:r>
+        <w:rPr>
+          <w:rFonts w:ascii="Leelawadee UI" w:hAnsi="Leelawadee UI" w:cs="Leelawadee UI"/>
+        </w:rPr>
+        <w:t xml:space="preserve"> I was a blacksmith, then that bit gets set and determines later events)</w:t>
+      </w:r>
+    </w:p>
+    <w:p>
+      <w:pPr>
+        <w:spacing w:after="0"/>
+        <w:rPr>
+          <w:rFonts w:ascii="Leelawadee UI" w:hAnsi="Leelawadee UI" w:cs="Leelawadee UI"/>
+          <w:u w:val="single"/>
+        </w:rPr>
+      </w:pPr>
+    </w:p>
+    <w:p>
+      <w:pPr>
+        <w:spacing w:after="0"/>
+        <w:rPr>
+          <w:rFonts w:ascii="Leelawadee UI" w:hAnsi="Leelawadee UI" w:cs="Leelawadee UI"/>
+          <w:u w:val="single"/>
+        </w:rPr>
+      </w:pPr>
+      <w:r>
+        <w:rPr>
+          <w:rFonts w:ascii="Leelawadee UI" w:hAnsi="Leelawadee UI" w:cs="Leelawadee UI"/>
+          <w:u w:val="single"/>
+        </w:rPr>
         <w:t>Party System:</w:t>
       </w:r>
     </w:p>
@@ -226,6 +467,7 @@
           <w:rFonts w:ascii="Leelawadee UI" w:hAnsi="Leelawadee UI" w:cs="Leelawadee UI"/>
           <w:u w:val="single"/>
         </w:rPr>
+        <w:lastRenderedPageBreak/>
         <w:t>Dialogue System:</w:t>
       </w:r>
     </w:p>
@@ -392,7 +634,21 @@
         <w:rPr>
           <w:rFonts w:ascii="Leelawadee UI" w:hAnsi="Leelawadee UI" w:cs="Leelawadee UI"/>
         </w:rPr>
-        <w:t xml:space="preserve"> (i.e. 600 affection can be </w:t>
+        <w:t xml:space="preserve"> (</w:t>
+      </w:r>
+      <w:proofErr w:type="gramStart"/>
+      <w:r>
+        <w:rPr>
+          <w:rFonts w:ascii="Leelawadee UI" w:hAnsi="Leelawadee UI" w:cs="Leelawadee UI"/>
+        </w:rPr>
+        <w:t>i.e.</w:t>
+      </w:r>
+      <w:proofErr w:type="gramEnd"/>
+      <w:r>
+        <w:rPr>
+          <w:rFonts w:ascii="Leelawadee UI" w:hAnsi="Leelawadee UI" w:cs="Leelawadee UI"/>
+        </w:rPr>
+        <w:t xml:space="preserve"> 600 affection can be </w:t>
       </w:r>
       <w:r>
         <w:rPr>
@@ -745,8 +1001,723 @@
         <w:rPr>
           <w:rFonts w:ascii="Leelawadee UI" w:hAnsi="Leelawadee UI" w:cs="Leelawadee UI"/>
         </w:rPr>
+        <w:t>And maybe sometimes you need to give them a gift, or read them a book, cast a certain spell, steal something from someone who wronged them (in their hometown), buy them a house, or even have an official relationship with them, depending on personality traits.</w:t>
+      </w:r>
+    </w:p>
+    <w:p>
+      <w:pPr>
+        <w:spacing w:after="0"/>
+        <w:rPr>
+          <w:rFonts w:ascii="Leelawadee UI" w:hAnsi="Leelawadee UI" w:cs="Leelawadee UI"/>
+        </w:rPr>
+      </w:pPr>
+    </w:p>
+    <w:p>
+      <w:pPr>
+        <w:spacing w:after="0"/>
+        <w:rPr>
+          <w:rFonts w:ascii="Leelawadee UI" w:hAnsi="Leelawadee UI" w:cs="Leelawadee UI"/>
+          <w:u w:val="single"/>
+        </w:rPr>
+      </w:pPr>
+      <w:r>
+        <w:rPr>
+          <w:rFonts w:ascii="Leelawadee UI" w:hAnsi="Leelawadee UI" w:cs="Leelawadee UI"/>
+          <w:u w:val="single"/>
+        </w:rPr>
+        <w:t>Towns:</w:t>
+      </w:r>
+    </w:p>
+    <w:p>
+      <w:pPr>
+        <w:pStyle w:val="ListParagraph"/>
+        <w:numPr>
+          <w:ilvl w:val="0"/>
+          <w:numId w:val="2"/>
+        </w:numPr>
+        <w:spacing w:after="0"/>
+        <w:rPr>
+          <w:rFonts w:ascii="Leelawadee UI" w:hAnsi="Leelawadee UI" w:cs="Leelawadee UI"/>
+        </w:rPr>
+      </w:pPr>
+      <w:r>
+        <w:rPr>
+          <w:rFonts w:ascii="Leelawadee UI" w:hAnsi="Leelawadee UI" w:cs="Leelawadee UI"/>
+        </w:rPr>
+        <w:t>Towns have festivals sometimes.  Lots of merchants in the streets and special games.</w:t>
+      </w:r>
+    </w:p>
+    <w:p>
+      <w:pPr>
+        <w:pStyle w:val="ListParagraph"/>
+        <w:numPr>
+          <w:ilvl w:val="0"/>
+          <w:numId w:val="2"/>
+        </w:numPr>
+        <w:spacing w:after="0"/>
+        <w:rPr>
+          <w:rFonts w:ascii="Leelawadee UI" w:hAnsi="Leelawadee UI" w:cs="Leelawadee UI"/>
+        </w:rPr>
+      </w:pPr>
+      <w:r>
+        <w:rPr>
+          <w:rFonts w:ascii="Leelawadee UI" w:hAnsi="Leelawadee UI" w:cs="Leelawadee UI"/>
+        </w:rPr>
+        <w:t>Can sneak into houses and steal things</w:t>
+      </w:r>
+    </w:p>
+    <w:p>
+      <w:pPr>
+        <w:pStyle w:val="ListParagraph"/>
+        <w:numPr>
+          <w:ilvl w:val="0"/>
+          <w:numId w:val="2"/>
+        </w:numPr>
+        <w:spacing w:after="0"/>
+        <w:rPr>
+          <w:rFonts w:ascii="Leelawadee UI" w:hAnsi="Leelawadee UI" w:cs="Leelawadee UI"/>
+        </w:rPr>
+      </w:pPr>
+      <w:r>
+        <w:rPr>
+          <w:rFonts w:ascii="Leelawadee UI" w:hAnsi="Leelawadee UI" w:cs="Leelawadee UI"/>
+        </w:rPr>
+        <w:t xml:space="preserve">Work as merchant, </w:t>
+      </w:r>
+      <w:r>
+        <w:rPr>
+          <w:rFonts w:ascii="Leelawadee UI" w:hAnsi="Leelawadee UI" w:cs="Leelawadee UI"/>
+        </w:rPr>
+        <w:t>selling or stocking item</w:t>
+      </w:r>
+      <w:r>
+        <w:rPr>
+          <w:rFonts w:ascii="Leelawadee UI" w:hAnsi="Leelawadee UI" w:cs="Leelawadee UI"/>
+        </w:rPr>
+        <w:t>s (Taloon)</w:t>
+      </w:r>
+    </w:p>
+    <w:p>
+      <w:pPr>
+        <w:pStyle w:val="ListParagraph"/>
+        <w:numPr>
+          <w:ilvl w:val="0"/>
+          <w:numId w:val="2"/>
+        </w:numPr>
+        <w:spacing w:after="0"/>
+        <w:rPr>
+          <w:rFonts w:ascii="Leelawadee UI" w:hAnsi="Leelawadee UI" w:cs="Leelawadee UI"/>
+        </w:rPr>
+      </w:pPr>
+      <w:r>
+        <w:rPr>
+          <w:rFonts w:ascii="Leelawadee UI" w:hAnsi="Leelawadee UI" w:cs="Leelawadee UI"/>
+        </w:rPr>
+        <w:t>Towns have affinity towards you based on how many tasks you do for residents</w:t>
+      </w:r>
+      <w:r>
+        <w:rPr>
+          <w:rFonts w:ascii="Leelawadee UI" w:hAnsi="Leelawadee UI" w:cs="Leelawadee UI"/>
+        </w:rPr>
+        <w:t>?</w:t>
+      </w:r>
+    </w:p>
+    <w:p>
+      <w:pPr>
+        <w:pStyle w:val="ListParagraph"/>
+        <w:numPr>
+          <w:ilvl w:val="0"/>
+          <w:numId w:val="2"/>
+        </w:numPr>
+        <w:spacing w:after="0"/>
+        <w:rPr>
+          <w:rFonts w:ascii="Leelawadee UI" w:hAnsi="Leelawadee UI" w:cs="Leelawadee UI"/>
+        </w:rPr>
+      </w:pPr>
+      <w:r>
+        <w:rPr>
+          <w:rFonts w:ascii="Leelawadee UI" w:hAnsi="Leelawadee UI" w:cs="Leelawadee UI"/>
+        </w:rPr>
+        <w:t>Towns should have chances to be “different” fundamentally, like some are mining towns, some are merchant towns, some are filled with inns, others with lots of shops, markets, some are fishing towns, others are crafting towns, magic towns, knight strongholds, all kinds of different seeds for the towns so it’s interesting finding new ones.</w:t>
+      </w:r>
+    </w:p>
+    <w:p>
+      <w:pPr>
+        <w:spacing w:after="0"/>
+        <w:rPr>
+          <w:rFonts w:ascii="Leelawadee UI" w:hAnsi="Leelawadee UI" w:cs="Leelawadee UI"/>
+        </w:rPr>
+      </w:pPr>
+    </w:p>
+    <w:p>
+      <w:pPr>
+        <w:spacing w:after="0"/>
+        <w:rPr>
+          <w:rFonts w:ascii="Leelawadee UI" w:hAnsi="Leelawadee UI" w:cs="Leelawadee UI"/>
+          <w:u w:val="single"/>
+        </w:rPr>
+      </w:pPr>
+      <w:r>
+        <w:rPr>
+          <w:rFonts w:ascii="Leelawadee UI" w:hAnsi="Leelawadee UI" w:cs="Leelawadee UI"/>
+          <w:u w:val="single"/>
+        </w:rPr>
         <w:lastRenderedPageBreak/>
-        <w:t>And maybe sometimes you need to give them a gift, or read them a book, cast a certain spell, steal something from someone who wronged them (in their hometown), buy them a house, or even have an official relationship with them, depending on personality traits.</w:t>
+        <w:t>Game System:</w:t>
+      </w:r>
+    </w:p>
+    <w:p>
+      <w:pPr>
+        <w:pStyle w:val="ListParagraph"/>
+        <w:numPr>
+          <w:ilvl w:val="0"/>
+          <w:numId w:val="2"/>
+        </w:numPr>
+        <w:spacing w:after="0"/>
+        <w:rPr>
+          <w:rFonts w:ascii="Leelawadee UI" w:hAnsi="Leelawadee UI" w:cs="Leelawadee UI"/>
+        </w:rPr>
+      </w:pPr>
+      <w:r>
+        <w:rPr>
+          <w:rFonts w:ascii="Leelawadee UI" w:hAnsi="Leelawadee UI" w:cs="Leelawadee UI"/>
+        </w:rPr>
+        <w:t>“</w:t>
+      </w:r>
+      <w:r>
+        <w:rPr>
+          <w:rFonts w:ascii="Leelawadee UI" w:hAnsi="Leelawadee UI" w:cs="Leelawadee UI"/>
+        </w:rPr>
+        <w:t>Overwhelm</w:t>
+      </w:r>
+      <w:r>
+        <w:rPr>
+          <w:rFonts w:ascii="Leelawadee UI" w:hAnsi="Leelawadee UI" w:cs="Leelawadee UI"/>
+        </w:rPr>
+        <w:t>”</w:t>
+      </w:r>
+      <w:r>
+        <w:rPr>
+          <w:rFonts w:ascii="Leelawadee UI" w:hAnsi="Leelawadee UI" w:cs="Leelawadee UI"/>
+        </w:rPr>
+        <w:t xml:space="preserve"> button to insta kill all enemies if you can do so in one turn or just move everyone toward closest and </w:t>
+      </w:r>
+      <w:proofErr w:type="gramStart"/>
+      <w:r>
+        <w:rPr>
+          <w:rFonts w:ascii="Leelawadee UI" w:hAnsi="Leelawadee UI" w:cs="Leelawadee UI"/>
+        </w:rPr>
+        <w:t>attacks .</w:t>
+      </w:r>
+      <w:proofErr w:type="gramEnd"/>
+      <w:r>
+        <w:rPr>
+          <w:rFonts w:ascii="Leelawadee UI" w:hAnsi="Leelawadee UI" w:cs="Leelawadee UI"/>
+        </w:rPr>
+        <w:t xml:space="preserve"> Remember some ppl might want to build up def </w:t>
+      </w:r>
+      <w:r>
+        <w:rPr>
+          <w:rFonts w:ascii="Leelawadee UI" w:hAnsi="Leelawadee UI" w:cs="Leelawadee UI"/>
+        </w:rPr>
+        <w:t>etc.</w:t>
+      </w:r>
+      <w:r>
+        <w:rPr>
+          <w:rFonts w:ascii="Leelawadee UI" w:hAnsi="Leelawadee UI" w:cs="Leelawadee UI"/>
+        </w:rPr>
+        <w:t xml:space="preserve"> while getting hit safely</w:t>
+      </w:r>
+      <w:r>
+        <w:rPr>
+          <w:rFonts w:ascii="Leelawadee UI" w:hAnsi="Leelawadee UI" w:cs="Leelawadee UI"/>
+        </w:rPr>
+        <w:t>, so they might want to play “lesser battles.”</w:t>
+      </w:r>
+    </w:p>
+    <w:p>
+      <w:pPr>
+        <w:pStyle w:val="ListParagraph"/>
+        <w:numPr>
+          <w:ilvl w:val="0"/>
+          <w:numId w:val="2"/>
+        </w:numPr>
+        <w:spacing w:after="0"/>
+        <w:rPr>
+          <w:rFonts w:ascii="Leelawadee UI" w:hAnsi="Leelawadee UI" w:cs="Leelawadee UI"/>
+        </w:rPr>
+      </w:pPr>
+      <w:r>
+        <w:rPr>
+          <w:rFonts w:ascii="Leelawadee UI" w:hAnsi="Leelawadee UI" w:cs="Leelawadee UI"/>
+        </w:rPr>
+        <w:t>Also,</w:t>
+      </w:r>
+      <w:r>
+        <w:rPr>
+          <w:rFonts w:ascii="Leelawadee UI" w:hAnsi="Leelawadee UI" w:cs="Leelawadee UI"/>
+        </w:rPr>
+        <w:t xml:space="preserve"> random battles in over world but you can choose to fight or not. When random battle </w:t>
+      </w:r>
+      <w:proofErr w:type="gramStart"/>
+      <w:r>
+        <w:rPr>
+          <w:rFonts w:ascii="Leelawadee UI" w:hAnsi="Leelawadee UI" w:cs="Leelawadee UI"/>
+        </w:rPr>
+        <w:t>happens</w:t>
+      </w:r>
+      <w:proofErr w:type="gramEnd"/>
+      <w:r>
+        <w:rPr>
+          <w:rFonts w:ascii="Leelawadee UI" w:hAnsi="Leelawadee UI" w:cs="Leelawadee UI"/>
+        </w:rPr>
+        <w:t xml:space="preserve"> you get an option to fight on screen like a fight button.  That option stays until you enter town or dungeon.</w:t>
+      </w:r>
+    </w:p>
+    <w:p>
+      <w:pPr>
+        <w:pStyle w:val="ListParagraph"/>
+        <w:numPr>
+          <w:ilvl w:val="0"/>
+          <w:numId w:val="2"/>
+        </w:numPr>
+        <w:spacing w:after="0"/>
+        <w:rPr>
+          <w:rFonts w:ascii="Leelawadee UI" w:hAnsi="Leelawadee UI" w:cs="Leelawadee UI"/>
+        </w:rPr>
+      </w:pPr>
+      <w:r>
+        <w:rPr>
+          <w:rFonts w:ascii="Leelawadee UI" w:hAnsi="Leelawadee UI" w:cs="Leelawadee UI"/>
+        </w:rPr>
+        <w:t xml:space="preserve">Can choose to set up camp anywhere?  But have to fight random battle for it unless the area is “clear” </w:t>
+      </w:r>
+      <w:proofErr w:type="gramStart"/>
+      <w:r>
+        <w:rPr>
+          <w:rFonts w:ascii="Leelawadee UI" w:hAnsi="Leelawadee UI" w:cs="Leelawadee UI"/>
+        </w:rPr>
+        <w:t>ie</w:t>
+      </w:r>
+      <w:proofErr w:type="gramEnd"/>
+      <w:r>
+        <w:rPr>
+          <w:rFonts w:ascii="Leelawadee UI" w:hAnsi="Leelawadee UI" w:cs="Leelawadee UI"/>
+        </w:rPr>
+        <w:t xml:space="preserve"> you already fought a random battle there.  Or maybe you get random battles just once per square but once you fight there it’s “clear” and now you can ignore or fight.</w:t>
+      </w:r>
+    </w:p>
+    <w:p>
+      <w:pPr>
+        <w:pStyle w:val="ListParagraph"/>
+        <w:numPr>
+          <w:ilvl w:val="0"/>
+          <w:numId w:val="2"/>
+        </w:numPr>
+        <w:spacing w:after="0"/>
+        <w:rPr>
+          <w:rFonts w:ascii="Leelawadee UI" w:hAnsi="Leelawadee UI" w:cs="Leelawadee UI"/>
+        </w:rPr>
+      </w:pPr>
+      <w:r>
+        <w:rPr>
+          <w:rFonts w:ascii="Leelawadee UI" w:hAnsi="Leelawadee UI" w:cs="Leelawadee UI"/>
+        </w:rPr>
+        <w:t>Some areas you need particular stats at certain levels to get into.</w:t>
+      </w:r>
+    </w:p>
+    <w:p>
+      <w:pPr>
+        <w:spacing w:after="0"/>
+        <w:rPr>
+          <w:rFonts w:ascii="Leelawadee UI" w:hAnsi="Leelawadee UI" w:cs="Leelawadee UI"/>
+        </w:rPr>
+      </w:pPr>
+    </w:p>
+    <w:p>
+      <w:pPr>
+        <w:spacing w:after="0"/>
+        <w:rPr>
+          <w:rFonts w:ascii="Leelawadee UI" w:hAnsi="Leelawadee UI" w:cs="Leelawadee UI"/>
+        </w:rPr>
+      </w:pPr>
+    </w:p>
+    <w:p>
+      <w:pPr>
+        <w:spacing w:after="0"/>
+        <w:rPr>
+          <w:rFonts w:ascii="Leelawadee UI" w:hAnsi="Leelawadee UI" w:cs="Leelawadee UI"/>
+        </w:rPr>
+      </w:pPr>
+      <w:r>
+        <w:rPr>
+          <w:rFonts w:ascii="Leelawadee UI" w:hAnsi="Leelawadee UI" w:cs="Leelawadee UI"/>
+        </w:rPr>
+        <w:t>Can purchase buildings</w:t>
+      </w:r>
+    </w:p>
+    <w:p>
+      <w:pPr>
+        <w:pStyle w:val="ListParagraph"/>
+        <w:numPr>
+          <w:ilvl w:val="0"/>
+          <w:numId w:val="2"/>
+        </w:numPr>
+        <w:spacing w:after="0"/>
+        <w:rPr>
+          <w:rFonts w:ascii="Leelawadee UI" w:hAnsi="Leelawadee UI" w:cs="Leelawadee UI"/>
+        </w:rPr>
+      </w:pPr>
+      <w:r>
+        <w:rPr>
+          <w:rFonts w:ascii="Leelawadee UI" w:hAnsi="Leelawadee UI" w:cs="Leelawadee UI"/>
+        </w:rPr>
+        <w:t>Including people in them (become your servants?)</w:t>
+      </w:r>
+    </w:p>
+    <w:p>
+      <w:pPr>
+        <w:spacing w:after="0"/>
+        <w:rPr>
+          <w:rFonts w:ascii="Leelawadee UI" w:hAnsi="Leelawadee UI" w:cs="Leelawadee UI"/>
+        </w:rPr>
+      </w:pPr>
+      <w:r>
+        <w:rPr>
+          <w:rFonts w:ascii="Leelawadee UI" w:hAnsi="Leelawadee UI" w:cs="Leelawadee UI"/>
+        </w:rPr>
+        <w:t>Types of areas:</w:t>
+      </w:r>
+    </w:p>
+    <w:p>
+      <w:pPr>
+        <w:pStyle w:val="ListParagraph"/>
+        <w:numPr>
+          <w:ilvl w:val="0"/>
+          <w:numId w:val="2"/>
+        </w:numPr>
+        <w:spacing w:after="0"/>
+        <w:rPr>
+          <w:rFonts w:ascii="Leelawadee UI" w:hAnsi="Leelawadee UI" w:cs="Leelawadee UI"/>
+        </w:rPr>
+      </w:pPr>
+      <w:r>
+        <w:rPr>
+          <w:rFonts w:ascii="Leelawadee UI" w:hAnsi="Leelawadee UI" w:cs="Leelawadee UI"/>
+        </w:rPr>
+        <w:t>Capital</w:t>
+      </w:r>
+    </w:p>
+    <w:p>
+      <w:pPr>
+        <w:pStyle w:val="ListParagraph"/>
+        <w:numPr>
+          <w:ilvl w:val="0"/>
+          <w:numId w:val="2"/>
+        </w:numPr>
+        <w:spacing w:after="0"/>
+        <w:rPr>
+          <w:rFonts w:ascii="Leelawadee UI" w:hAnsi="Leelawadee UI" w:cs="Leelawadee UI"/>
+        </w:rPr>
+      </w:pPr>
+      <w:r>
+        <w:rPr>
+          <w:rFonts w:ascii="Leelawadee UI" w:hAnsi="Leelawadee UI" w:cs="Leelawadee UI"/>
+        </w:rPr>
+        <w:t>Second capital (large city / trade city)</w:t>
+      </w:r>
+    </w:p>
+    <w:p>
+      <w:pPr>
+        <w:pStyle w:val="ListParagraph"/>
+        <w:numPr>
+          <w:ilvl w:val="0"/>
+          <w:numId w:val="2"/>
+        </w:numPr>
+        <w:spacing w:after="0"/>
+        <w:rPr>
+          <w:rFonts w:ascii="Leelawadee UI" w:hAnsi="Leelawadee UI" w:cs="Leelawadee UI"/>
+        </w:rPr>
+      </w:pPr>
+      <w:r>
+        <w:rPr>
+          <w:rFonts w:ascii="Leelawadee UI" w:hAnsi="Leelawadee UI" w:cs="Leelawadee UI"/>
+        </w:rPr>
+        <w:t>Town</w:t>
+      </w:r>
+    </w:p>
+    <w:p>
+      <w:pPr>
+        <w:pStyle w:val="ListParagraph"/>
+        <w:numPr>
+          <w:ilvl w:val="0"/>
+          <w:numId w:val="2"/>
+        </w:numPr>
+        <w:spacing w:after="0"/>
+        <w:rPr>
+          <w:rFonts w:ascii="Leelawadee UI" w:hAnsi="Leelawadee UI" w:cs="Leelawadee UI"/>
+        </w:rPr>
+      </w:pPr>
+      <w:r>
+        <w:rPr>
+          <w:rFonts w:ascii="Leelawadee UI" w:hAnsi="Leelawadee UI" w:cs="Leelawadee UI"/>
+        </w:rPr>
+        <w:t>Village</w:t>
+      </w:r>
+    </w:p>
+    <w:p>
+      <w:pPr>
+        <w:pStyle w:val="ListParagraph"/>
+        <w:numPr>
+          <w:ilvl w:val="0"/>
+          <w:numId w:val="2"/>
+        </w:numPr>
+        <w:spacing w:after="0"/>
+        <w:rPr>
+          <w:rFonts w:ascii="Leelawadee UI" w:hAnsi="Leelawadee UI" w:cs="Leelawadee UI"/>
+        </w:rPr>
+      </w:pPr>
+      <w:r>
+        <w:rPr>
+          <w:rFonts w:ascii="Leelawadee UI" w:hAnsi="Leelawadee UI" w:cs="Leelawadee UI"/>
+        </w:rPr>
+        <w:t>Castle</w:t>
+      </w:r>
+    </w:p>
+    <w:p>
+      <w:pPr>
+        <w:pStyle w:val="ListParagraph"/>
+        <w:numPr>
+          <w:ilvl w:val="0"/>
+          <w:numId w:val="2"/>
+        </w:numPr>
+        <w:spacing w:after="0"/>
+        <w:rPr>
+          <w:rFonts w:ascii="Leelawadee UI" w:hAnsi="Leelawadee UI" w:cs="Leelawadee UI"/>
+        </w:rPr>
+      </w:pPr>
+      <w:r>
+        <w:rPr>
+          <w:rFonts w:ascii="Leelawadee UI" w:hAnsi="Leelawadee UI" w:cs="Leelawadee UI"/>
+        </w:rPr>
+        <w:t>University / Academy</w:t>
+      </w:r>
+    </w:p>
+    <w:p>
+      <w:pPr>
+        <w:pStyle w:val="ListParagraph"/>
+        <w:numPr>
+          <w:ilvl w:val="0"/>
+          <w:numId w:val="2"/>
+        </w:numPr>
+        <w:spacing w:after="0"/>
+        <w:rPr>
+          <w:rFonts w:ascii="Leelawadee UI" w:hAnsi="Leelawadee UI" w:cs="Leelawadee UI"/>
+        </w:rPr>
+      </w:pPr>
+      <w:r>
+        <w:rPr>
+          <w:rFonts w:ascii="Leelawadee UI" w:hAnsi="Leelawadee UI" w:cs="Leelawadee UI"/>
+        </w:rPr>
+        <w:t>Arena</w:t>
+      </w:r>
+      <w:r>
+        <w:rPr>
+          <w:rFonts w:ascii="Leelawadee UI" w:hAnsi="Leelawadee UI" w:cs="Leelawadee UI"/>
+        </w:rPr>
+        <w:t>?</w:t>
+      </w:r>
+    </w:p>
+    <w:p>
+      <w:pPr>
+        <w:pStyle w:val="ListParagraph"/>
+        <w:numPr>
+          <w:ilvl w:val="0"/>
+          <w:numId w:val="2"/>
+        </w:numPr>
+        <w:spacing w:after="0"/>
+        <w:rPr>
+          <w:rFonts w:ascii="Leelawadee UI" w:hAnsi="Leelawadee UI" w:cs="Leelawadee UI"/>
+        </w:rPr>
+      </w:pPr>
+      <w:r>
+        <w:rPr>
+          <w:rFonts w:ascii="Leelawadee UI" w:hAnsi="Leelawadee UI" w:cs="Leelawadee UI"/>
+        </w:rPr>
+        <w:t>Camp</w:t>
+      </w:r>
+      <w:r>
+        <w:rPr>
+          <w:rFonts w:ascii="Leelawadee UI" w:hAnsi="Leelawadee UI" w:cs="Leelawadee UI"/>
+        </w:rPr>
+        <w:t>?</w:t>
+      </w:r>
+    </w:p>
+    <w:p>
+      <w:pPr>
+        <w:pStyle w:val="ListParagraph"/>
+        <w:numPr>
+          <w:ilvl w:val="0"/>
+          <w:numId w:val="2"/>
+        </w:numPr>
+        <w:spacing w:after="0"/>
+        <w:rPr>
+          <w:rFonts w:ascii="Leelawadee UI" w:hAnsi="Leelawadee UI" w:cs="Leelawadee UI"/>
+        </w:rPr>
+      </w:pPr>
+      <w:r>
+        <w:rPr>
+          <w:rFonts w:ascii="Leelawadee UI" w:hAnsi="Leelawadee UI" w:cs="Leelawadee UI"/>
+        </w:rPr>
+        <w:t>Inn</w:t>
+      </w:r>
+      <w:r>
+        <w:rPr>
+          <w:rFonts w:ascii="Leelawadee UI" w:hAnsi="Leelawadee UI" w:cs="Leelawadee UI"/>
+        </w:rPr>
+        <w:t>?</w:t>
+      </w:r>
+    </w:p>
+    <w:p>
+      <w:pPr>
+        <w:pStyle w:val="ListParagraph"/>
+        <w:numPr>
+          <w:ilvl w:val="0"/>
+          <w:numId w:val="2"/>
+        </w:numPr>
+        <w:spacing w:after="0"/>
+        <w:rPr>
+          <w:rFonts w:ascii="Leelawadee UI" w:hAnsi="Leelawadee UI" w:cs="Leelawadee UI"/>
+        </w:rPr>
+      </w:pPr>
+      <w:r>
+        <w:rPr>
+          <w:rFonts w:ascii="Leelawadee UI" w:hAnsi="Leelawadee UI" w:cs="Leelawadee UI"/>
+        </w:rPr>
+        <w:t>Bridge</w:t>
+      </w:r>
+      <w:r>
+        <w:rPr>
+          <w:rFonts w:ascii="Leelawadee UI" w:hAnsi="Leelawadee UI" w:cs="Leelawadee UI"/>
+        </w:rPr>
+        <w:t>?</w:t>
+      </w:r>
+    </w:p>
+    <w:p>
+      <w:pPr>
+        <w:spacing w:after="0"/>
+        <w:rPr>
+          <w:rFonts w:ascii="Leelawadee UI" w:hAnsi="Leelawadee UI" w:cs="Leelawadee UI"/>
+        </w:rPr>
+      </w:pPr>
+    </w:p>
+    <w:p>
+      <w:pPr>
+        <w:spacing w:after="0"/>
+        <w:rPr>
+          <w:rFonts w:ascii="Leelawadee UI" w:hAnsi="Leelawadee UI" w:cs="Leelawadee UI"/>
+        </w:rPr>
+      </w:pPr>
+      <w:r>
+        <w:rPr>
+          <w:rFonts w:ascii="Leelawadee UI" w:hAnsi="Leelawadee UI" w:cs="Leelawadee UI"/>
+        </w:rPr>
+        <w:t>Types of dungeons:</w:t>
+      </w:r>
+    </w:p>
+    <w:p>
+      <w:pPr>
+        <w:pStyle w:val="ListParagraph"/>
+        <w:numPr>
+          <w:ilvl w:val="0"/>
+          <w:numId w:val="2"/>
+        </w:numPr>
+        <w:spacing w:after="0"/>
+        <w:rPr>
+          <w:rFonts w:ascii="Leelawadee UI" w:hAnsi="Leelawadee UI" w:cs="Leelawadee UI"/>
+        </w:rPr>
+      </w:pPr>
+      <w:r>
+        <w:rPr>
+          <w:rFonts w:ascii="Leelawadee UI" w:hAnsi="Leelawadee UI" w:cs="Leelawadee UI"/>
+        </w:rPr>
+        <w:t>Castle ruin</w:t>
+      </w:r>
+    </w:p>
+    <w:p>
+      <w:pPr>
+        <w:pStyle w:val="ListParagraph"/>
+        <w:numPr>
+          <w:ilvl w:val="0"/>
+          <w:numId w:val="2"/>
+        </w:numPr>
+        <w:spacing w:after="0"/>
+        <w:rPr>
+          <w:rFonts w:ascii="Leelawadee UI" w:hAnsi="Leelawadee UI" w:cs="Leelawadee UI"/>
+        </w:rPr>
+      </w:pPr>
+      <w:r>
+        <w:rPr>
+          <w:rFonts w:ascii="Leelawadee UI" w:hAnsi="Leelawadee UI" w:cs="Leelawadee UI"/>
+        </w:rPr>
+        <w:t>Town ruin</w:t>
+      </w:r>
+    </w:p>
+    <w:p>
+      <w:pPr>
+        <w:pStyle w:val="ListParagraph"/>
+        <w:numPr>
+          <w:ilvl w:val="0"/>
+          <w:numId w:val="2"/>
+        </w:numPr>
+        <w:spacing w:after="0"/>
+        <w:rPr>
+          <w:rFonts w:ascii="Leelawadee UI" w:hAnsi="Leelawadee UI" w:cs="Leelawadee UI"/>
+        </w:rPr>
+      </w:pPr>
+      <w:r>
+        <w:rPr>
+          <w:rFonts w:ascii="Leelawadee UI" w:hAnsi="Leelawadee UI" w:cs="Leelawadee UI"/>
+        </w:rPr>
+        <w:t>Cave dungeon</w:t>
+      </w:r>
+    </w:p>
+    <w:p>
+      <w:pPr>
+        <w:pStyle w:val="ListParagraph"/>
+        <w:numPr>
+          <w:ilvl w:val="0"/>
+          <w:numId w:val="2"/>
+        </w:numPr>
+        <w:spacing w:after="0"/>
+        <w:rPr>
+          <w:rFonts w:ascii="Leelawadee UI" w:hAnsi="Leelawadee UI" w:cs="Leelawadee UI"/>
+        </w:rPr>
+      </w:pPr>
+      <w:r>
+        <w:rPr>
+          <w:rFonts w:ascii="Leelawadee UI" w:hAnsi="Leelawadee UI" w:cs="Leelawadee UI"/>
+        </w:rPr>
+        <w:t>Tower dungeon</w:t>
+      </w:r>
+    </w:p>
+    <w:p>
+      <w:pPr>
+        <w:pStyle w:val="ListParagraph"/>
+        <w:numPr>
+          <w:ilvl w:val="0"/>
+          <w:numId w:val="2"/>
+        </w:numPr>
+        <w:spacing w:after="0"/>
+        <w:rPr>
+          <w:rFonts w:ascii="Leelawadee UI" w:hAnsi="Leelawadee UI" w:cs="Leelawadee UI"/>
+        </w:rPr>
+      </w:pPr>
+      <w:r>
+        <w:rPr>
+          <w:rFonts w:ascii="Leelawadee UI" w:hAnsi="Leelawadee UI" w:cs="Leelawadee UI"/>
+        </w:rPr>
+        <w:t>Forest dungeon</w:t>
       </w:r>
     </w:p>
     <w:p>
@@ -770,679 +1741,6 @@
           <w:rFonts w:ascii="Leelawadee UI" w:hAnsi="Leelawadee UI" w:cs="Leelawadee UI"/>
           <w:u w:val="single"/>
         </w:rPr>
-        <w:t>Towns:</w:t>
-      </w:r>
-    </w:p>
-    <w:p>
-      <w:pPr>
-        <w:pStyle w:val="ListParagraph"/>
-        <w:numPr>
-          <w:ilvl w:val="0"/>
-          <w:numId w:val="2"/>
-        </w:numPr>
-        <w:spacing w:after="0"/>
-        <w:rPr>
-          <w:rFonts w:ascii="Leelawadee UI" w:hAnsi="Leelawadee UI" w:cs="Leelawadee UI"/>
-        </w:rPr>
-      </w:pPr>
-      <w:r>
-        <w:rPr>
-          <w:rFonts w:ascii="Leelawadee UI" w:hAnsi="Leelawadee UI" w:cs="Leelawadee UI"/>
-        </w:rPr>
-        <w:t>Towns have festivals sometimes.  Lots of merchants in the streets and special games.</w:t>
-      </w:r>
-    </w:p>
-    <w:p>
-      <w:pPr>
-        <w:pStyle w:val="ListParagraph"/>
-        <w:numPr>
-          <w:ilvl w:val="0"/>
-          <w:numId w:val="2"/>
-        </w:numPr>
-        <w:spacing w:after="0"/>
-        <w:rPr>
-          <w:rFonts w:ascii="Leelawadee UI" w:hAnsi="Leelawadee UI" w:cs="Leelawadee UI"/>
-        </w:rPr>
-      </w:pPr>
-      <w:r>
-        <w:rPr>
-          <w:rFonts w:ascii="Leelawadee UI" w:hAnsi="Leelawadee UI" w:cs="Leelawadee UI"/>
-        </w:rPr>
-        <w:t>Can sneak into houses and steal things</w:t>
-      </w:r>
-    </w:p>
-    <w:p>
-      <w:pPr>
-        <w:pStyle w:val="ListParagraph"/>
-        <w:numPr>
-          <w:ilvl w:val="0"/>
-          <w:numId w:val="2"/>
-        </w:numPr>
-        <w:spacing w:after="0"/>
-        <w:rPr>
-          <w:rFonts w:ascii="Leelawadee UI" w:hAnsi="Leelawadee UI" w:cs="Leelawadee UI"/>
-        </w:rPr>
-      </w:pPr>
-      <w:r>
-        <w:rPr>
-          <w:rFonts w:ascii="Leelawadee UI" w:hAnsi="Leelawadee UI" w:cs="Leelawadee UI"/>
-        </w:rPr>
-        <w:t xml:space="preserve">Work as merchant, </w:t>
-      </w:r>
-      <w:r>
-        <w:rPr>
-          <w:rFonts w:ascii="Leelawadee UI" w:hAnsi="Leelawadee UI" w:cs="Leelawadee UI"/>
-        </w:rPr>
-        <w:t>selling or stocking item</w:t>
-      </w:r>
-      <w:r>
-        <w:rPr>
-          <w:rFonts w:ascii="Leelawadee UI" w:hAnsi="Leelawadee UI" w:cs="Leelawadee UI"/>
-        </w:rPr>
-        <w:t>s (Taloon)</w:t>
-      </w:r>
-    </w:p>
-    <w:p>
-      <w:pPr>
-        <w:pStyle w:val="ListParagraph"/>
-        <w:numPr>
-          <w:ilvl w:val="0"/>
-          <w:numId w:val="2"/>
-        </w:numPr>
-        <w:spacing w:after="0"/>
-        <w:rPr>
-          <w:rFonts w:ascii="Leelawadee UI" w:hAnsi="Leelawadee UI" w:cs="Leelawadee UI"/>
-        </w:rPr>
-      </w:pPr>
-      <w:r>
-        <w:rPr>
-          <w:rFonts w:ascii="Leelawadee UI" w:hAnsi="Leelawadee UI" w:cs="Leelawadee UI"/>
-        </w:rPr>
-        <w:t>Towns have affinity towards you based on how many tasks you do for residents</w:t>
-      </w:r>
-      <w:r>
-        <w:rPr>
-          <w:rFonts w:ascii="Leelawadee UI" w:hAnsi="Leelawadee UI" w:cs="Leelawadee UI"/>
-        </w:rPr>
-        <w:t>?</w:t>
-      </w:r>
-    </w:p>
-    <w:p>
-      <w:pPr>
-        <w:pStyle w:val="ListParagraph"/>
-        <w:numPr>
-          <w:ilvl w:val="0"/>
-          <w:numId w:val="2"/>
-        </w:numPr>
-        <w:spacing w:after="0"/>
-        <w:rPr>
-          <w:rFonts w:ascii="Leelawadee UI" w:hAnsi="Leelawadee UI" w:cs="Leelawadee UI"/>
-        </w:rPr>
-      </w:pPr>
-      <w:r>
-        <w:rPr>
-          <w:rFonts w:ascii="Leelawadee UI" w:hAnsi="Leelawadee UI" w:cs="Leelawadee UI"/>
-        </w:rPr>
-        <w:t>Towns should have chances to be “different” fundamentally, like some are mining towns, some are merchant towns, some are filled with inns, others with lots of shops, markets, some are fishing towns, others are crafting towns, magic towns, knight strongholds, all kinds of different seeds for the towns so it’s interesting finding new ones.</w:t>
-      </w:r>
-    </w:p>
-    <w:p>
-      <w:pPr>
-        <w:spacing w:after="0"/>
-        <w:rPr>
-          <w:rFonts w:ascii="Leelawadee UI" w:hAnsi="Leelawadee UI" w:cs="Leelawadee UI"/>
-        </w:rPr>
-      </w:pPr>
-    </w:p>
-    <w:p>
-      <w:pPr>
-        <w:spacing w:after="0"/>
-        <w:rPr>
-          <w:rFonts w:ascii="Leelawadee UI" w:hAnsi="Leelawadee UI" w:cs="Leelawadee UI"/>
-          <w:u w:val="single"/>
-        </w:rPr>
-      </w:pPr>
-      <w:r>
-        <w:rPr>
-          <w:rFonts w:ascii="Leelawadee UI" w:hAnsi="Leelawadee UI" w:cs="Leelawadee UI"/>
-          <w:u w:val="single"/>
-        </w:rPr>
-        <w:t>Game System:</w:t>
-      </w:r>
-    </w:p>
-    <w:p>
-      <w:pPr>
-        <w:pStyle w:val="ListParagraph"/>
-        <w:numPr>
-          <w:ilvl w:val="0"/>
-          <w:numId w:val="2"/>
-        </w:numPr>
-        <w:spacing w:after="0"/>
-        <w:rPr>
-          <w:rFonts w:ascii="Leelawadee UI" w:hAnsi="Leelawadee UI" w:cs="Leelawadee UI"/>
-        </w:rPr>
-      </w:pPr>
-      <w:r>
-        <w:rPr>
-          <w:rFonts w:ascii="Leelawadee UI" w:hAnsi="Leelawadee UI" w:cs="Leelawadee UI"/>
-        </w:rPr>
-        <w:t>“</w:t>
-      </w:r>
-      <w:r>
-        <w:rPr>
-          <w:rFonts w:ascii="Leelawadee UI" w:hAnsi="Leelawadee UI" w:cs="Leelawadee UI"/>
-        </w:rPr>
-        <w:t>Overwhelm</w:t>
-      </w:r>
-      <w:r>
-        <w:rPr>
-          <w:rFonts w:ascii="Leelawadee UI" w:hAnsi="Leelawadee UI" w:cs="Leelawadee UI"/>
-        </w:rPr>
-        <w:t>”</w:t>
-      </w:r>
-      <w:r>
-        <w:rPr>
-          <w:rFonts w:ascii="Leelawadee UI" w:hAnsi="Leelawadee UI" w:cs="Leelawadee UI"/>
-        </w:rPr>
-        <w:t xml:space="preserve"> button to insta kill all enemies if you can do so in one turn or just move everyone toward closest and attacks . Remember some ppl might want to build up def </w:t>
-      </w:r>
-      <w:r>
-        <w:rPr>
-          <w:rFonts w:ascii="Leelawadee UI" w:hAnsi="Leelawadee UI" w:cs="Leelawadee UI"/>
-        </w:rPr>
-        <w:t>etc.</w:t>
-      </w:r>
-      <w:r>
-        <w:rPr>
-          <w:rFonts w:ascii="Leelawadee UI" w:hAnsi="Leelawadee UI" w:cs="Leelawadee UI"/>
-        </w:rPr>
-        <w:t xml:space="preserve"> while getting hit safely</w:t>
-      </w:r>
-      <w:r>
-        <w:rPr>
-          <w:rFonts w:ascii="Leelawadee UI" w:hAnsi="Leelawadee UI" w:cs="Leelawadee UI"/>
-        </w:rPr>
-        <w:t>, so they might want to play “lesser battles.”</w:t>
-      </w:r>
-    </w:p>
-    <w:p>
-      <w:pPr>
-        <w:pStyle w:val="ListParagraph"/>
-        <w:numPr>
-          <w:ilvl w:val="0"/>
-          <w:numId w:val="2"/>
-        </w:numPr>
-        <w:spacing w:after="0"/>
-        <w:rPr>
-          <w:rFonts w:ascii="Leelawadee UI" w:hAnsi="Leelawadee UI" w:cs="Leelawadee UI"/>
-        </w:rPr>
-      </w:pPr>
-      <w:r>
-        <w:rPr>
-          <w:rFonts w:ascii="Leelawadee UI" w:hAnsi="Leelawadee UI" w:cs="Leelawadee UI"/>
-        </w:rPr>
-        <w:t>Also,</w:t>
-      </w:r>
-      <w:r>
-        <w:rPr>
-          <w:rFonts w:ascii="Leelawadee UI" w:hAnsi="Leelawadee UI" w:cs="Leelawadee UI"/>
-        </w:rPr>
-        <w:t xml:space="preserve"> random battles in over world but you can choose to fight or not. When random battle happens you get an option to fight on screen like a fight button.  That option stays until you enter town or dungeon.</w:t>
-      </w:r>
-    </w:p>
-    <w:p>
-      <w:pPr>
-        <w:pStyle w:val="ListParagraph"/>
-        <w:numPr>
-          <w:ilvl w:val="0"/>
-          <w:numId w:val="2"/>
-        </w:numPr>
-        <w:spacing w:after="0"/>
-        <w:rPr>
-          <w:rFonts w:ascii="Leelawadee UI" w:hAnsi="Leelawadee UI" w:cs="Leelawadee UI"/>
-        </w:rPr>
-      </w:pPr>
-      <w:r>
-        <w:rPr>
-          <w:rFonts w:ascii="Leelawadee UI" w:hAnsi="Leelawadee UI" w:cs="Leelawadee UI"/>
-        </w:rPr>
-        <w:t>Can choose to set up camp anywhere?  But have to fight random battle for it unless the area is “clear” ie you already fought a random battle there.  Or maybe you get random battles just once per square but once you fight there it’s “clear” and now you can ignore or fight.</w:t>
-      </w:r>
-    </w:p>
-    <w:p>
-      <w:pPr>
-        <w:pStyle w:val="ListParagraph"/>
-        <w:numPr>
-          <w:ilvl w:val="0"/>
-          <w:numId w:val="2"/>
-        </w:numPr>
-        <w:spacing w:after="0"/>
-        <w:rPr>
-          <w:rFonts w:ascii="Leelawadee UI" w:hAnsi="Leelawadee UI" w:cs="Leelawadee UI"/>
-        </w:rPr>
-      </w:pPr>
-      <w:r>
-        <w:rPr>
-          <w:rFonts w:ascii="Leelawadee UI" w:hAnsi="Leelawadee UI" w:cs="Leelawadee UI"/>
-        </w:rPr>
-        <w:t>Some areas you need particular stats at certain levels to get into.</w:t>
-      </w:r>
-    </w:p>
-    <w:p>
-      <w:pPr>
-        <w:spacing w:after="0"/>
-        <w:rPr>
-          <w:rFonts w:ascii="Leelawadee UI" w:hAnsi="Leelawadee UI" w:cs="Leelawadee UI"/>
-        </w:rPr>
-      </w:pPr>
-    </w:p>
-    <w:p>
-      <w:pPr>
-        <w:spacing w:after="0"/>
-        <w:rPr>
-          <w:rFonts w:ascii="Leelawadee UI" w:hAnsi="Leelawadee UI" w:cs="Leelawadee UI"/>
-        </w:rPr>
-      </w:pPr>
-    </w:p>
-    <w:p>
-      <w:pPr>
-        <w:spacing w:after="0"/>
-        <w:rPr>
-          <w:rFonts w:ascii="Leelawadee UI" w:hAnsi="Leelawadee UI" w:cs="Leelawadee UI"/>
-        </w:rPr>
-      </w:pPr>
-      <w:r>
-        <w:rPr>
-          <w:rFonts w:ascii="Leelawadee UI" w:hAnsi="Leelawadee UI" w:cs="Leelawadee UI"/>
-        </w:rPr>
-        <w:t>Can purchase buildings</w:t>
-      </w:r>
-    </w:p>
-    <w:p>
-      <w:pPr>
-        <w:pStyle w:val="ListParagraph"/>
-        <w:numPr>
-          <w:ilvl w:val="0"/>
-          <w:numId w:val="2"/>
-        </w:numPr>
-        <w:spacing w:after="0"/>
-        <w:rPr>
-          <w:rFonts w:ascii="Leelawadee UI" w:hAnsi="Leelawadee UI" w:cs="Leelawadee UI"/>
-        </w:rPr>
-      </w:pPr>
-      <w:r>
-        <w:rPr>
-          <w:rFonts w:ascii="Leelawadee UI" w:hAnsi="Leelawadee UI" w:cs="Leelawadee UI"/>
-        </w:rPr>
-        <w:t>Including people in them (become your servants?)</w:t>
-      </w:r>
-    </w:p>
-    <w:p>
-      <w:pPr>
-        <w:spacing w:after="0"/>
-        <w:rPr>
-          <w:rFonts w:ascii="Leelawadee UI" w:hAnsi="Leelawadee UI" w:cs="Leelawadee UI"/>
-        </w:rPr>
-      </w:pPr>
-      <w:r>
-        <w:rPr>
-          <w:rFonts w:ascii="Leelawadee UI" w:hAnsi="Leelawadee UI" w:cs="Leelawadee UI"/>
-        </w:rPr>
-        <w:t>Types of areas:</w:t>
-      </w:r>
-    </w:p>
-    <w:p>
-      <w:pPr>
-        <w:pStyle w:val="ListParagraph"/>
-        <w:numPr>
-          <w:ilvl w:val="0"/>
-          <w:numId w:val="2"/>
-        </w:numPr>
-        <w:spacing w:after="0"/>
-        <w:rPr>
-          <w:rFonts w:ascii="Leelawadee UI" w:hAnsi="Leelawadee UI" w:cs="Leelawadee UI"/>
-        </w:rPr>
-      </w:pPr>
-      <w:r>
-        <w:rPr>
-          <w:rFonts w:ascii="Leelawadee UI" w:hAnsi="Leelawadee UI" w:cs="Leelawadee UI"/>
-        </w:rPr>
-        <w:t>Capital</w:t>
-      </w:r>
-    </w:p>
-    <w:p>
-      <w:pPr>
-        <w:pStyle w:val="ListParagraph"/>
-        <w:numPr>
-          <w:ilvl w:val="0"/>
-          <w:numId w:val="2"/>
-        </w:numPr>
-        <w:spacing w:after="0"/>
-        <w:rPr>
-          <w:rFonts w:ascii="Leelawadee UI" w:hAnsi="Leelawadee UI" w:cs="Leelawadee UI"/>
-        </w:rPr>
-      </w:pPr>
-      <w:r>
-        <w:rPr>
-          <w:rFonts w:ascii="Leelawadee UI" w:hAnsi="Leelawadee UI" w:cs="Leelawadee UI"/>
-        </w:rPr>
-        <w:t>Second capital (large city / trade city)</w:t>
-      </w:r>
-    </w:p>
-    <w:p>
-      <w:pPr>
-        <w:pStyle w:val="ListParagraph"/>
-        <w:numPr>
-          <w:ilvl w:val="0"/>
-          <w:numId w:val="2"/>
-        </w:numPr>
-        <w:spacing w:after="0"/>
-        <w:rPr>
-          <w:rFonts w:ascii="Leelawadee UI" w:hAnsi="Leelawadee UI" w:cs="Leelawadee UI"/>
-        </w:rPr>
-      </w:pPr>
-      <w:r>
-        <w:rPr>
-          <w:rFonts w:ascii="Leelawadee UI" w:hAnsi="Leelawadee UI" w:cs="Leelawadee UI"/>
-        </w:rPr>
-        <w:t>Town</w:t>
-      </w:r>
-    </w:p>
-    <w:p>
-      <w:pPr>
-        <w:pStyle w:val="ListParagraph"/>
-        <w:numPr>
-          <w:ilvl w:val="0"/>
-          <w:numId w:val="2"/>
-        </w:numPr>
-        <w:spacing w:after="0"/>
-        <w:rPr>
-          <w:rFonts w:ascii="Leelawadee UI" w:hAnsi="Leelawadee UI" w:cs="Leelawadee UI"/>
-        </w:rPr>
-      </w:pPr>
-      <w:r>
-        <w:rPr>
-          <w:rFonts w:ascii="Leelawadee UI" w:hAnsi="Leelawadee UI" w:cs="Leelawadee UI"/>
-        </w:rPr>
-        <w:t>Village</w:t>
-      </w:r>
-    </w:p>
-    <w:p>
-      <w:pPr>
-        <w:pStyle w:val="ListParagraph"/>
-        <w:numPr>
-          <w:ilvl w:val="0"/>
-          <w:numId w:val="2"/>
-        </w:numPr>
-        <w:spacing w:after="0"/>
-        <w:rPr>
-          <w:rFonts w:ascii="Leelawadee UI" w:hAnsi="Leelawadee UI" w:cs="Leelawadee UI"/>
-        </w:rPr>
-      </w:pPr>
-      <w:r>
-        <w:rPr>
-          <w:rFonts w:ascii="Leelawadee UI" w:hAnsi="Leelawadee UI" w:cs="Leelawadee UI"/>
-        </w:rPr>
-        <w:t>Castle</w:t>
-      </w:r>
-    </w:p>
-    <w:p>
-      <w:pPr>
-        <w:pStyle w:val="ListParagraph"/>
-        <w:numPr>
-          <w:ilvl w:val="0"/>
-          <w:numId w:val="2"/>
-        </w:numPr>
-        <w:spacing w:after="0"/>
-        <w:rPr>
-          <w:rFonts w:ascii="Leelawadee UI" w:hAnsi="Leelawadee UI" w:cs="Leelawadee UI"/>
-        </w:rPr>
-      </w:pPr>
-      <w:r>
-        <w:rPr>
-          <w:rFonts w:ascii="Leelawadee UI" w:hAnsi="Leelawadee UI" w:cs="Leelawadee UI"/>
-        </w:rPr>
-        <w:t>University / Academy</w:t>
-      </w:r>
-    </w:p>
-    <w:p>
-      <w:pPr>
-        <w:pStyle w:val="ListParagraph"/>
-        <w:numPr>
-          <w:ilvl w:val="0"/>
-          <w:numId w:val="2"/>
-        </w:numPr>
-        <w:spacing w:after="0"/>
-        <w:rPr>
-          <w:rFonts w:ascii="Leelawadee UI" w:hAnsi="Leelawadee UI" w:cs="Leelawadee UI"/>
-        </w:rPr>
-      </w:pPr>
-      <w:r>
-        <w:rPr>
-          <w:rFonts w:ascii="Leelawadee UI" w:hAnsi="Leelawadee UI" w:cs="Leelawadee UI"/>
-        </w:rPr>
-        <w:t>Arena</w:t>
-      </w:r>
-      <w:r>
-        <w:rPr>
-          <w:rFonts w:ascii="Leelawadee UI" w:hAnsi="Leelawadee UI" w:cs="Leelawadee UI"/>
-        </w:rPr>
-        <w:t>?</w:t>
-      </w:r>
-    </w:p>
-    <w:p>
-      <w:pPr>
-        <w:pStyle w:val="ListParagraph"/>
-        <w:numPr>
-          <w:ilvl w:val="0"/>
-          <w:numId w:val="2"/>
-        </w:numPr>
-        <w:spacing w:after="0"/>
-        <w:rPr>
-          <w:rFonts w:ascii="Leelawadee UI" w:hAnsi="Leelawadee UI" w:cs="Leelawadee UI"/>
-        </w:rPr>
-      </w:pPr>
-      <w:r>
-        <w:rPr>
-          <w:rFonts w:ascii="Leelawadee UI" w:hAnsi="Leelawadee UI" w:cs="Leelawadee UI"/>
-        </w:rPr>
-        <w:t>Camp</w:t>
-      </w:r>
-      <w:r>
-        <w:rPr>
-          <w:rFonts w:ascii="Leelawadee UI" w:hAnsi="Leelawadee UI" w:cs="Leelawadee UI"/>
-        </w:rPr>
-        <w:t>?</w:t>
-      </w:r>
-    </w:p>
-    <w:p>
-      <w:pPr>
-        <w:pStyle w:val="ListParagraph"/>
-        <w:numPr>
-          <w:ilvl w:val="0"/>
-          <w:numId w:val="2"/>
-        </w:numPr>
-        <w:spacing w:after="0"/>
-        <w:rPr>
-          <w:rFonts w:ascii="Leelawadee UI" w:hAnsi="Leelawadee UI" w:cs="Leelawadee UI"/>
-        </w:rPr>
-      </w:pPr>
-      <w:r>
-        <w:rPr>
-          <w:rFonts w:ascii="Leelawadee UI" w:hAnsi="Leelawadee UI" w:cs="Leelawadee UI"/>
-        </w:rPr>
-        <w:t>Inn</w:t>
-      </w:r>
-      <w:r>
-        <w:rPr>
-          <w:rFonts w:ascii="Leelawadee UI" w:hAnsi="Leelawadee UI" w:cs="Leelawadee UI"/>
-        </w:rPr>
-        <w:t>?</w:t>
-      </w:r>
-    </w:p>
-    <w:p>
-      <w:pPr>
-        <w:pStyle w:val="ListParagraph"/>
-        <w:numPr>
-          <w:ilvl w:val="0"/>
-          <w:numId w:val="2"/>
-        </w:numPr>
-        <w:spacing w:after="0"/>
-        <w:rPr>
-          <w:rFonts w:ascii="Leelawadee UI" w:hAnsi="Leelawadee UI" w:cs="Leelawadee UI"/>
-        </w:rPr>
-      </w:pPr>
-      <w:r>
-        <w:rPr>
-          <w:rFonts w:ascii="Leelawadee UI" w:hAnsi="Leelawadee UI" w:cs="Leelawadee UI"/>
-        </w:rPr>
-        <w:t>Bridge</w:t>
-      </w:r>
-      <w:r>
-        <w:rPr>
-          <w:rFonts w:ascii="Leelawadee UI" w:hAnsi="Leelawadee UI" w:cs="Leelawadee UI"/>
-        </w:rPr>
-        <w:t>?</w:t>
-      </w:r>
-    </w:p>
-    <w:p>
-      <w:pPr>
-        <w:spacing w:after="0"/>
-        <w:rPr>
-          <w:rFonts w:ascii="Leelawadee UI" w:hAnsi="Leelawadee UI" w:cs="Leelawadee UI"/>
-        </w:rPr>
-      </w:pPr>
-    </w:p>
-    <w:p>
-      <w:pPr>
-        <w:spacing w:after="0"/>
-        <w:rPr>
-          <w:rFonts w:ascii="Leelawadee UI" w:hAnsi="Leelawadee UI" w:cs="Leelawadee UI"/>
-        </w:rPr>
-      </w:pPr>
-      <w:r>
-        <w:rPr>
-          <w:rFonts w:ascii="Leelawadee UI" w:hAnsi="Leelawadee UI" w:cs="Leelawadee UI"/>
-        </w:rPr>
-        <w:t>Types of dungeons:</w:t>
-      </w:r>
-    </w:p>
-    <w:p>
-      <w:pPr>
-        <w:pStyle w:val="ListParagraph"/>
-        <w:numPr>
-          <w:ilvl w:val="0"/>
-          <w:numId w:val="2"/>
-        </w:numPr>
-        <w:spacing w:after="0"/>
-        <w:rPr>
-          <w:rFonts w:ascii="Leelawadee UI" w:hAnsi="Leelawadee UI" w:cs="Leelawadee UI"/>
-        </w:rPr>
-      </w:pPr>
-      <w:r>
-        <w:rPr>
-          <w:rFonts w:ascii="Leelawadee UI" w:hAnsi="Leelawadee UI" w:cs="Leelawadee UI"/>
-        </w:rPr>
-        <w:t>Castle ruin</w:t>
-      </w:r>
-    </w:p>
-    <w:p>
-      <w:pPr>
-        <w:pStyle w:val="ListParagraph"/>
-        <w:numPr>
-          <w:ilvl w:val="0"/>
-          <w:numId w:val="2"/>
-        </w:numPr>
-        <w:spacing w:after="0"/>
-        <w:rPr>
-          <w:rFonts w:ascii="Leelawadee UI" w:hAnsi="Leelawadee UI" w:cs="Leelawadee UI"/>
-        </w:rPr>
-      </w:pPr>
-      <w:r>
-        <w:rPr>
-          <w:rFonts w:ascii="Leelawadee UI" w:hAnsi="Leelawadee UI" w:cs="Leelawadee UI"/>
-        </w:rPr>
-        <w:t>Town ruin</w:t>
-      </w:r>
-    </w:p>
-    <w:p>
-      <w:pPr>
-        <w:pStyle w:val="ListParagraph"/>
-        <w:numPr>
-          <w:ilvl w:val="0"/>
-          <w:numId w:val="2"/>
-        </w:numPr>
-        <w:spacing w:after="0"/>
-        <w:rPr>
-          <w:rFonts w:ascii="Leelawadee UI" w:hAnsi="Leelawadee UI" w:cs="Leelawadee UI"/>
-        </w:rPr>
-      </w:pPr>
-      <w:r>
-        <w:rPr>
-          <w:rFonts w:ascii="Leelawadee UI" w:hAnsi="Leelawadee UI" w:cs="Leelawadee UI"/>
-        </w:rPr>
-        <w:t>Cave dungeon</w:t>
-      </w:r>
-    </w:p>
-    <w:p>
-      <w:pPr>
-        <w:pStyle w:val="ListParagraph"/>
-        <w:numPr>
-          <w:ilvl w:val="0"/>
-          <w:numId w:val="2"/>
-        </w:numPr>
-        <w:spacing w:after="0"/>
-        <w:rPr>
-          <w:rFonts w:ascii="Leelawadee UI" w:hAnsi="Leelawadee UI" w:cs="Leelawadee UI"/>
-        </w:rPr>
-      </w:pPr>
-      <w:r>
-        <w:rPr>
-          <w:rFonts w:ascii="Leelawadee UI" w:hAnsi="Leelawadee UI" w:cs="Leelawadee UI"/>
-        </w:rPr>
-        <w:t>Tower dungeon</w:t>
-      </w:r>
-    </w:p>
-    <w:p>
-      <w:pPr>
-        <w:pStyle w:val="ListParagraph"/>
-        <w:numPr>
-          <w:ilvl w:val="0"/>
-          <w:numId w:val="2"/>
-        </w:numPr>
-        <w:spacing w:after="0"/>
-        <w:rPr>
-          <w:rFonts w:ascii="Leelawadee UI" w:hAnsi="Leelawadee UI" w:cs="Leelawadee UI"/>
-        </w:rPr>
-      </w:pPr>
-      <w:r>
-        <w:rPr>
-          <w:rFonts w:ascii="Leelawadee UI" w:hAnsi="Leelawadee UI" w:cs="Leelawadee UI"/>
-        </w:rPr>
-        <w:t>Forest dungeon</w:t>
-      </w:r>
-    </w:p>
-    <w:p>
-      <w:pPr>
-        <w:spacing w:after="0"/>
-        <w:rPr>
-          <w:rFonts w:ascii="Leelawadee UI" w:hAnsi="Leelawadee UI" w:cs="Leelawadee UI"/>
-        </w:rPr>
-      </w:pPr>
-    </w:p>
-    <w:p>
-      <w:pPr>
-        <w:spacing w:after="0"/>
-        <w:rPr>
-          <w:rFonts w:ascii="Leelawadee UI" w:hAnsi="Leelawadee UI" w:cs="Leelawadee UI"/>
-          <w:u w:val="single"/>
-        </w:rPr>
-      </w:pPr>
-      <w:r>
-        <w:rPr>
-          <w:rFonts w:ascii="Leelawadee UI" w:hAnsi="Leelawadee UI" w:cs="Leelawadee UI"/>
-          <w:u w:val="single"/>
-        </w:rPr>
         <w:t>----- IF STORY ELEMENTS ARE ADDED -----</w:t>
       </w:r>
     </w:p>
@@ -1524,6 +1822,7 @@
         <w:rPr>
           <w:rFonts w:ascii="Leelawadee UI" w:hAnsi="Leelawadee UI" w:cs="Leelawadee UI"/>
         </w:rPr>
+        <w:lastRenderedPageBreak/>
         <w:t>Choose your backstory:</w:t>
       </w:r>
     </w:p>
@@ -1549,7 +1848,21 @@
         <w:rPr>
           <w:rFonts w:ascii="Leelawadee UI" w:hAnsi="Leelawadee UI" w:cs="Leelawadee UI"/>
         </w:rPr>
-        <w:t>(i.e. blacksmith, tailor,</w:t>
+        <w:t>(</w:t>
+      </w:r>
+      <w:proofErr w:type="gramStart"/>
+      <w:r>
+        <w:rPr>
+          <w:rFonts w:ascii="Leelawadee UI" w:hAnsi="Leelawadee UI" w:cs="Leelawadee UI"/>
+        </w:rPr>
+        <w:t>i.e.</w:t>
+      </w:r>
+      <w:proofErr w:type="gramEnd"/>
+      <w:r>
+        <w:rPr>
+          <w:rFonts w:ascii="Leelawadee UI" w:hAnsi="Leelawadee UI" w:cs="Leelawadee UI"/>
+        </w:rPr>
+        <w:t xml:space="preserve"> blacksmith, tailor,</w:t>
       </w:r>
       <w:r>
         <w:rPr>

</xml_diff>

<commit_message>
Improvements to battle system and graphics
</commit_message>
<xml_diff>
--- a/DesignNotes.docx
+++ b/DesignNotes.docx
@@ -190,21 +190,7 @@
         <w:rPr>
           <w:rFonts w:ascii="Leelawadee UI" w:hAnsi="Leelawadee UI" w:cs="Leelawadee UI"/>
         </w:rPr>
-        <w:t xml:space="preserve">In a dungeon with a task - like rescue the princess.  Then you do it and she </w:t>
-      </w:r>
-      <w:proofErr w:type="gramStart"/>
-      <w:r>
-        <w:rPr>
-          <w:rFonts w:ascii="Leelawadee UI" w:hAnsi="Leelawadee UI" w:cs="Leelawadee UI"/>
-        </w:rPr>
-        <w:t>joins</w:t>
-      </w:r>
-      <w:proofErr w:type="gramEnd"/>
-      <w:r>
-        <w:rPr>
-          <w:rFonts w:ascii="Leelawadee UI" w:hAnsi="Leelawadee UI" w:cs="Leelawadee UI"/>
-        </w:rPr>
-        <w:t xml:space="preserve"> immediately.  Or rescue your sister or your childhood friend, or the “children” like DW4. And each one uses the random event generator to determine next step, princess maybe needs to go back to castle, etc</w:t>
+        <w:t>In a dungeon with a task - like rescue the princess.  Then you do it and she joins immediately.  Or rescue your sister or your childhood friend, or the “children” like DW4. And each one uses the random event generator to determine next step, princess maybe needs to go back to castle, etc</w:t>
       </w:r>
       <w:r>
         <w:rPr>
@@ -323,21 +309,7 @@
         <w:rPr>
           <w:rFonts w:ascii="Leelawadee UI" w:hAnsi="Leelawadee UI" w:cs="Leelawadee UI"/>
         </w:rPr>
-        <w:t xml:space="preserve">Your home village was attacked by demons, take it back (and party npcs can have some fun dialogue, esp sister or childhood friend or any romance who hasn’t been there before would ask, so this is where you grew up?  Then you’d answer and your answers build your own storyline which is used in later plot elements like oh </w:t>
-      </w:r>
-      <w:proofErr w:type="gramStart"/>
-      <w:r>
-        <w:rPr>
-          <w:rFonts w:ascii="Leelawadee UI" w:hAnsi="Leelawadee UI" w:cs="Leelawadee UI"/>
-        </w:rPr>
-        <w:t>yeah</w:t>
-      </w:r>
-      <w:proofErr w:type="gramEnd"/>
-      <w:r>
-        <w:rPr>
-          <w:rFonts w:ascii="Leelawadee UI" w:hAnsi="Leelawadee UI" w:cs="Leelawadee UI"/>
-        </w:rPr>
-        <w:t xml:space="preserve"> I was a blacksmith, then that bit gets set and determines later events)</w:t>
+        <w:t>Your home village was attacked by demons, take it back (and party npcs can have some fun dialogue, esp sister or childhood friend or any romance who hasn’t been there before would ask, so this is where you grew up?  Then you’d answer and your answers build your own storyline which is used in later plot elements like oh yeah I was a blacksmith, then that bit gets set and determines later events)</w:t>
       </w:r>
     </w:p>
     <w:p>
@@ -634,21 +606,7 @@
         <w:rPr>
           <w:rFonts w:ascii="Leelawadee UI" w:hAnsi="Leelawadee UI" w:cs="Leelawadee UI"/>
         </w:rPr>
-        <w:t xml:space="preserve"> (</w:t>
-      </w:r>
-      <w:proofErr w:type="gramStart"/>
-      <w:r>
-        <w:rPr>
-          <w:rFonts w:ascii="Leelawadee UI" w:hAnsi="Leelawadee UI" w:cs="Leelawadee UI"/>
-        </w:rPr>
-        <w:t>i.e.</w:t>
-      </w:r>
-      <w:proofErr w:type="gramEnd"/>
-      <w:r>
-        <w:rPr>
-          <w:rFonts w:ascii="Leelawadee UI" w:hAnsi="Leelawadee UI" w:cs="Leelawadee UI"/>
-        </w:rPr>
-        <w:t xml:space="preserve"> 600 affection can be </w:t>
+        <w:t xml:space="preserve"> (i.e. 600 affection can be </w:t>
       </w:r>
       <w:r>
         <w:rPr>
@@ -1200,21 +1158,13 @@
         <w:rPr>
           <w:rFonts w:ascii="Leelawadee UI" w:hAnsi="Leelawadee UI" w:cs="Leelawadee UI"/>
         </w:rPr>
-        <w:t xml:space="preserve"> button to insta kill all enemies if you can do so in one turn or just move everyone toward closest and </w:t>
-      </w:r>
-      <w:proofErr w:type="gramStart"/>
-      <w:r>
-        <w:rPr>
-          <w:rFonts w:ascii="Leelawadee UI" w:hAnsi="Leelawadee UI" w:cs="Leelawadee UI"/>
-        </w:rPr>
-        <w:t>attacks .</w:t>
-      </w:r>
-      <w:proofErr w:type="gramEnd"/>
-      <w:r>
-        <w:rPr>
-          <w:rFonts w:ascii="Leelawadee UI" w:hAnsi="Leelawadee UI" w:cs="Leelawadee UI"/>
-        </w:rPr>
-        <w:t xml:space="preserve"> Remember some ppl might want to build up def </w:t>
+        <w:t xml:space="preserve"> or “Bum Rush”</w:t>
+      </w:r>
+      <w:r>
+        <w:rPr>
+          <w:rFonts w:ascii="Leelawadee UI" w:hAnsi="Leelawadee UI" w:cs="Leelawadee UI"/>
+        </w:rPr>
+        <w:t xml:space="preserve"> button to insta kill all enemies if you can do so in one turn or just move everyone toward closest and attacks . Remember some ppl might want to build up def </w:t>
       </w:r>
       <w:r>
         <w:rPr>
@@ -1257,54 +1207,26 @@
         <w:rPr>
           <w:rFonts w:ascii="Leelawadee UI" w:hAnsi="Leelawadee UI" w:cs="Leelawadee UI"/>
         </w:rPr>
-        <w:t xml:space="preserve"> random battles in over world but you can choose to fight or not. When random battle </w:t>
-      </w:r>
-      <w:proofErr w:type="gramStart"/>
-      <w:r>
-        <w:rPr>
-          <w:rFonts w:ascii="Leelawadee UI" w:hAnsi="Leelawadee UI" w:cs="Leelawadee UI"/>
-        </w:rPr>
-        <w:t>happens</w:t>
-      </w:r>
-      <w:proofErr w:type="gramEnd"/>
-      <w:r>
-        <w:rPr>
-          <w:rFonts w:ascii="Leelawadee UI" w:hAnsi="Leelawadee UI" w:cs="Leelawadee UI"/>
-        </w:rPr>
-        <w:t xml:space="preserve"> you get an option to fight on screen like a fight button.  That option stays until you enter town or dungeon.</w:t>
-      </w:r>
-    </w:p>
-    <w:p>
-      <w:pPr>
-        <w:pStyle w:val="ListParagraph"/>
-        <w:numPr>
-          <w:ilvl w:val="0"/>
-          <w:numId w:val="2"/>
-        </w:numPr>
-        <w:spacing w:after="0"/>
-        <w:rPr>
-          <w:rFonts w:ascii="Leelawadee UI" w:hAnsi="Leelawadee UI" w:cs="Leelawadee UI"/>
-        </w:rPr>
-      </w:pPr>
-      <w:r>
-        <w:rPr>
-          <w:rFonts w:ascii="Leelawadee UI" w:hAnsi="Leelawadee UI" w:cs="Leelawadee UI"/>
-        </w:rPr>
-        <w:t xml:space="preserve">Can choose to set up camp anywhere?  But have to fight random battle for it unless the area is “clear” </w:t>
-      </w:r>
-      <w:proofErr w:type="gramStart"/>
-      <w:r>
-        <w:rPr>
-          <w:rFonts w:ascii="Leelawadee UI" w:hAnsi="Leelawadee UI" w:cs="Leelawadee UI"/>
-        </w:rPr>
-        <w:t>ie</w:t>
-      </w:r>
-      <w:proofErr w:type="gramEnd"/>
-      <w:r>
-        <w:rPr>
-          <w:rFonts w:ascii="Leelawadee UI" w:hAnsi="Leelawadee UI" w:cs="Leelawadee UI"/>
-        </w:rPr>
-        <w:t xml:space="preserve"> you already fought a random battle there.  Or maybe you get random battles just once per square but once you fight there it’s “clear” and now you can ignore or fight.</w:t>
+        <w:t xml:space="preserve"> random battles in over world but you can choose to fight or not. When random battle happens you get an option to fight on screen like a fight button.  That option stays until you enter town or dungeon.</w:t>
+      </w:r>
+    </w:p>
+    <w:p>
+      <w:pPr>
+        <w:pStyle w:val="ListParagraph"/>
+        <w:numPr>
+          <w:ilvl w:val="0"/>
+          <w:numId w:val="2"/>
+        </w:numPr>
+        <w:spacing w:after="0"/>
+        <w:rPr>
+          <w:rFonts w:ascii="Leelawadee UI" w:hAnsi="Leelawadee UI" w:cs="Leelawadee UI"/>
+        </w:rPr>
+      </w:pPr>
+      <w:r>
+        <w:rPr>
+          <w:rFonts w:ascii="Leelawadee UI" w:hAnsi="Leelawadee UI" w:cs="Leelawadee UI"/>
+        </w:rPr>
+        <w:t>Can choose to set up camp anywhere?  But have to fight random battle for it unless the area is “clear” ie you already fought a random battle there.  Or maybe you get random battles just once per square but once you fight there it’s “clear” and now you can ignore or fight.</w:t>
       </w:r>
     </w:p>
     <w:p>
@@ -1328,6 +1250,67 @@
     </w:p>
     <w:p>
       <w:pPr>
+        <w:pStyle w:val="ListParagraph"/>
+        <w:numPr>
+          <w:ilvl w:val="0"/>
+          <w:numId w:val="2"/>
+        </w:numPr>
+        <w:spacing w:after="0"/>
+        <w:rPr>
+          <w:rFonts w:ascii="Leelawadee UI" w:hAnsi="Leelawadee UI" w:cs="Leelawadee UI"/>
+        </w:rPr>
+      </w:pPr>
+      <w:r>
+        <w:rPr>
+          <w:rFonts w:ascii="Leelawadee UI" w:hAnsi="Leelawadee UI" w:cs="Leelawadee UI"/>
+        </w:rPr>
+        <w:t xml:space="preserve">Can dig in </w:t>
+      </w:r>
+      <w:r>
+        <w:rPr>
+          <w:rFonts w:ascii="Leelawadee UI" w:hAnsi="Leelawadee UI" w:cs="Leelawadee UI"/>
+        </w:rPr>
+        <w:t>/</w:t>
+      </w:r>
+      <w:r>
+        <w:rPr>
+          <w:rFonts w:ascii="Leelawadee UI" w:hAnsi="Leelawadee UI" w:cs="Leelawadee UI"/>
+        </w:rPr>
+        <w:t xml:space="preserve"> alter </w:t>
+      </w:r>
+      <w:r>
+        <w:rPr>
+          <w:rFonts w:ascii="Leelawadee UI" w:hAnsi="Leelawadee UI" w:cs="Leelawadee UI"/>
+        </w:rPr>
+        <w:t>dungeons and create areas of no monsters within dungeons</w:t>
+      </w:r>
+      <w:r>
+        <w:rPr>
+          <w:rFonts w:ascii="Leelawadee UI" w:hAnsi="Leelawadee UI" w:cs="Leelawadee UI"/>
+        </w:rPr>
+        <w:t xml:space="preserve">.  Once you “clear” it by making it so that the entire dungeon is monster-free, it acts as a “prison” for the monsters that once lived there and you can go in and fight them </w:t>
+      </w:r>
+      <w:r>
+        <w:rPr>
+          <w:rFonts w:ascii="Leelawadee UI" w:hAnsi="Leelawadee UI" w:cs="Leelawadee UI"/>
+        </w:rPr>
+        <w:t xml:space="preserve">/ spawn them </w:t>
+      </w:r>
+      <w:r>
+        <w:rPr>
+          <w:rFonts w:ascii="Leelawadee UI" w:hAnsi="Leelawadee UI" w:cs="Leelawadee UI"/>
+        </w:rPr>
+        <w:t>at will</w:t>
+      </w:r>
+      <w:r>
+        <w:rPr>
+          <w:rFonts w:ascii="Leelawadee UI" w:hAnsi="Leelawadee UI" w:cs="Leelawadee UI"/>
+        </w:rPr>
+        <w:t xml:space="preserve"> to grind stats / etc.</w:t>
+      </w:r>
+    </w:p>
+    <w:p>
+      <w:pPr>
         <w:spacing w:after="0"/>
         <w:rPr>
           <w:rFonts w:ascii="Leelawadee UI" w:hAnsi="Leelawadee UI" w:cs="Leelawadee UI"/>
@@ -1763,6 +1746,7 @@
         <w:rPr>
           <w:rFonts w:ascii="Leelawadee UI" w:hAnsi="Leelawadee UI" w:cs="Leelawadee UI"/>
         </w:rPr>
+        <w:lastRenderedPageBreak/>
         <w:t>First companion in first town:</w:t>
       </w:r>
     </w:p>
@@ -1822,7 +1806,6 @@
         <w:rPr>
           <w:rFonts w:ascii="Leelawadee UI" w:hAnsi="Leelawadee UI" w:cs="Leelawadee UI"/>
         </w:rPr>
-        <w:lastRenderedPageBreak/>
         <w:t>Choose your backstory:</w:t>
       </w:r>
     </w:p>
@@ -1848,21 +1831,7 @@
         <w:rPr>
           <w:rFonts w:ascii="Leelawadee UI" w:hAnsi="Leelawadee UI" w:cs="Leelawadee UI"/>
         </w:rPr>
-        <w:t>(</w:t>
-      </w:r>
-      <w:proofErr w:type="gramStart"/>
-      <w:r>
-        <w:rPr>
-          <w:rFonts w:ascii="Leelawadee UI" w:hAnsi="Leelawadee UI" w:cs="Leelawadee UI"/>
-        </w:rPr>
-        <w:t>i.e.</w:t>
-      </w:r>
-      <w:proofErr w:type="gramEnd"/>
-      <w:r>
-        <w:rPr>
-          <w:rFonts w:ascii="Leelawadee UI" w:hAnsi="Leelawadee UI" w:cs="Leelawadee UI"/>
-        </w:rPr>
-        <w:t xml:space="preserve"> blacksmith, tailor,</w:t>
+        <w:t>(i.e. blacksmith, tailor,</w:t>
       </w:r>
       <w:r>
         <w:rPr>

</xml_diff>

<commit_message>
Many changes including hexmap pathing and attack animations.
</commit_message>
<xml_diff>
--- a/DesignNotes.docx
+++ b/DesignNotes.docx
@@ -309,7 +309,35 @@
         <w:rPr>
           <w:rFonts w:ascii="Leelawadee UI" w:hAnsi="Leelawadee UI" w:cs="Leelawadee UI"/>
         </w:rPr>
-        <w:t>Your home village was attacked by demons, take it back (and party npcs can have some fun dialogue, esp sister or childhood friend or any romance who hasn’t been there before would ask, so this is where you grew up?  Then you’d answer and your answers build your own storyline which is used in later plot elements like oh yeah I was a blacksmith, then that bit gets set and determines later events)</w:t>
+        <w:t xml:space="preserve">Your home village was attacked by demons, take it back (and party </w:t>
+      </w:r>
+      <w:proofErr w:type="spellStart"/>
+      <w:r>
+        <w:rPr>
+          <w:rFonts w:ascii="Leelawadee UI" w:hAnsi="Leelawadee UI" w:cs="Leelawadee UI"/>
+        </w:rPr>
+        <w:t>npcs</w:t>
+      </w:r>
+      <w:proofErr w:type="spellEnd"/>
+      <w:r>
+        <w:rPr>
+          <w:rFonts w:ascii="Leelawadee UI" w:hAnsi="Leelawadee UI" w:cs="Leelawadee UI"/>
+        </w:rPr>
+        <w:t xml:space="preserve"> can have some fun dialogue, </w:t>
+      </w:r>
+      <w:proofErr w:type="spellStart"/>
+      <w:r>
+        <w:rPr>
+          <w:rFonts w:ascii="Leelawadee UI" w:hAnsi="Leelawadee UI" w:cs="Leelawadee UI"/>
+        </w:rPr>
+        <w:t>esp</w:t>
+      </w:r>
+      <w:proofErr w:type="spellEnd"/>
+      <w:r>
+        <w:rPr>
+          <w:rFonts w:ascii="Leelawadee UI" w:hAnsi="Leelawadee UI" w:cs="Leelawadee UI"/>
+        </w:rPr>
+        <w:t xml:space="preserve"> sister or childhood friend or any romance who hasn’t been there before would ask, so this is where you grew up?  Then you’d answer and your answers build your own storyline which is used in later plot elements like oh yeah I was a blacksmith, then that bit gets set and determines later events)</w:t>
       </w:r>
     </w:p>
     <w:p>
@@ -365,7 +393,21 @@
         <w:rPr>
           <w:rFonts w:ascii="Leelawadee UI" w:hAnsi="Leelawadee UI" w:cs="Leelawadee UI"/>
         </w:rPr>
-        <w:t>.  It’s a stat you can increase (kind of like gaining more companions and parties in Bannerlord).</w:t>
+        <w:t xml:space="preserve">.  It’s a stat you can increase (kind of like gaining more companions and parties in </w:t>
+      </w:r>
+      <w:proofErr w:type="spellStart"/>
+      <w:r>
+        <w:rPr>
+          <w:rFonts w:ascii="Leelawadee UI" w:hAnsi="Leelawadee UI" w:cs="Leelawadee UI"/>
+        </w:rPr>
+        <w:t>Bannerlord</w:t>
+      </w:r>
+      <w:proofErr w:type="spellEnd"/>
+      <w:r>
+        <w:rPr>
+          <w:rFonts w:ascii="Leelawadee UI" w:hAnsi="Leelawadee UI" w:cs="Leelawadee UI"/>
+        </w:rPr>
+        <w:t>).</w:t>
       </w:r>
     </w:p>
     <w:p>
@@ -454,7 +496,21 @@
         <w:rPr>
           <w:rFonts w:ascii="Leelawadee UI" w:hAnsi="Leelawadee UI" w:cs="Leelawadee UI"/>
         </w:rPr>
-        <w:t>You always choose your own dialogue (like Bannerlord) your character does not have a “personality”</w:t>
+        <w:t xml:space="preserve">You always choose your own dialogue (like </w:t>
+      </w:r>
+      <w:proofErr w:type="spellStart"/>
+      <w:r>
+        <w:rPr>
+          <w:rFonts w:ascii="Leelawadee UI" w:hAnsi="Leelawadee UI" w:cs="Leelawadee UI"/>
+        </w:rPr>
+        <w:t>Bannerlord</w:t>
+      </w:r>
+      <w:proofErr w:type="spellEnd"/>
+      <w:r>
+        <w:rPr>
+          <w:rFonts w:ascii="Leelawadee UI" w:hAnsi="Leelawadee UI" w:cs="Leelawadee UI"/>
+        </w:rPr>
+        <w:t>) your character does not have a “personality”</w:t>
       </w:r>
     </w:p>
     <w:p>
@@ -897,6 +953,25 @@
     </w:p>
     <w:p>
       <w:pPr>
+        <w:pStyle w:val="ListParagraph"/>
+        <w:numPr>
+          <w:ilvl w:val="0"/>
+          <w:numId w:val="2"/>
+        </w:numPr>
+        <w:spacing w:after="0"/>
+        <w:rPr>
+          <w:rFonts w:ascii="Leelawadee UI" w:hAnsi="Leelawadee UI" w:cs="Leelawadee UI"/>
+        </w:rPr>
+      </w:pPr>
+      <w:r>
+        <w:rPr>
+          <w:rFonts w:ascii="Leelawadee UI" w:hAnsi="Leelawadee UI" w:cs="Leelawadee UI"/>
+        </w:rPr>
+        <w:t>You could fake things, like “Fake being a king” and try to convince one that you are the king, and if she buys it maybe she will sleep with you.</w:t>
+      </w:r>
+    </w:p>
+    <w:p>
+      <w:pPr>
         <w:spacing w:after="0"/>
         <w:ind w:left="360"/>
         <w:rPr>
@@ -934,7 +1009,19 @@
         <w:rPr>
           <w:rFonts w:ascii="Leelawadee UI" w:hAnsi="Leelawadee UI" w:cs="Leelawadee UI"/>
         </w:rPr>
-        <w:t>If they see your dude go into a tent with a girl for example and they are the relationship type you need to try to explain yourself and you get various dialogue options.</w:t>
+        <w:t xml:space="preserve">If they see your dude go into a tent with a girl for example and they are the relationship type </w:t>
+      </w:r>
+      <w:r>
+        <w:rPr>
+          <w:rFonts w:ascii="Leelawadee UI" w:hAnsi="Leelawadee UI" w:cs="Leelawadee UI"/>
+        </w:rPr>
+        <w:t xml:space="preserve">(some might not care, fi they were servile for example, or did not want a relationship, but others who had high self-esteem might) </w:t>
+      </w:r>
+      <w:r>
+        <w:rPr>
+          <w:rFonts w:ascii="Leelawadee UI" w:hAnsi="Leelawadee UI" w:cs="Leelawadee UI"/>
+        </w:rPr>
+        <w:t>you need to try to explain yourself and you get various dialogue options.</w:t>
       </w:r>
       <w:r>
         <w:rPr>
@@ -1052,7 +1139,21 @@
         <w:rPr>
           <w:rFonts w:ascii="Leelawadee UI" w:hAnsi="Leelawadee UI" w:cs="Leelawadee UI"/>
         </w:rPr>
-        <w:t>s (Taloon)</w:t>
+        <w:t>s (</w:t>
+      </w:r>
+      <w:proofErr w:type="spellStart"/>
+      <w:r>
+        <w:rPr>
+          <w:rFonts w:ascii="Leelawadee UI" w:hAnsi="Leelawadee UI" w:cs="Leelawadee UI"/>
+        </w:rPr>
+        <w:t>Taloon</w:t>
+      </w:r>
+      <w:proofErr w:type="spellEnd"/>
+      <w:r>
+        <w:rPr>
+          <w:rFonts w:ascii="Leelawadee UI" w:hAnsi="Leelawadee UI" w:cs="Leelawadee UI"/>
+        </w:rPr>
+        <w:t>)</w:t>
       </w:r>
     </w:p>
     <w:p>
@@ -1096,6 +1197,7 @@
         <w:rPr>
           <w:rFonts w:ascii="Leelawadee UI" w:hAnsi="Leelawadee UI" w:cs="Leelawadee UI"/>
         </w:rPr>
+        <w:lastRenderedPageBreak/>
         <w:t>Towns should have chances to be “different” fundamentally, like some are mining towns, some are merchant towns, some are filled with inns, others with lots of shops, markets, some are fishing towns, others are crafting towns, magic towns, knight strongholds, all kinds of different seeds for the towns so it’s interesting finding new ones.</w:t>
       </w:r>
     </w:p>
@@ -1120,8 +1222,582 @@
           <w:rFonts w:ascii="Leelawadee UI" w:hAnsi="Leelawadee UI" w:cs="Leelawadee UI"/>
           <w:u w:val="single"/>
         </w:rPr>
+        <w:t>Game System:</w:t>
+      </w:r>
+    </w:p>
+    <w:p>
+      <w:pPr>
+        <w:pStyle w:val="ListParagraph"/>
+        <w:numPr>
+          <w:ilvl w:val="0"/>
+          <w:numId w:val="2"/>
+        </w:numPr>
+        <w:spacing w:after="0"/>
+        <w:rPr>
+          <w:rFonts w:ascii="Leelawadee UI" w:hAnsi="Leelawadee UI" w:cs="Leelawadee UI"/>
+        </w:rPr>
+      </w:pPr>
+      <w:r>
+        <w:rPr>
+          <w:rFonts w:ascii="Leelawadee UI" w:hAnsi="Leelawadee UI" w:cs="Leelawadee UI"/>
+        </w:rPr>
+        <w:t>Also,</w:t>
+      </w:r>
+      <w:r>
+        <w:rPr>
+          <w:rFonts w:ascii="Leelawadee UI" w:hAnsi="Leelawadee UI" w:cs="Leelawadee UI"/>
+        </w:rPr>
+        <w:t xml:space="preserve"> random battles in over world but you can choose to fight or not. When random battle happens you get an option to fight on screen like a fight button.  That option stays until you enter town or dungeon.</w:t>
+      </w:r>
+    </w:p>
+    <w:p>
+      <w:pPr>
+        <w:pStyle w:val="ListParagraph"/>
+        <w:numPr>
+          <w:ilvl w:val="0"/>
+          <w:numId w:val="2"/>
+        </w:numPr>
+        <w:spacing w:after="0"/>
+        <w:rPr>
+          <w:rFonts w:ascii="Leelawadee UI" w:hAnsi="Leelawadee UI" w:cs="Leelawadee UI"/>
+        </w:rPr>
+      </w:pPr>
+      <w:r>
+        <w:rPr>
+          <w:rFonts w:ascii="Leelawadee UI" w:hAnsi="Leelawadee UI" w:cs="Leelawadee UI"/>
+        </w:rPr>
+        <w:t xml:space="preserve">Can choose to set up camp anywhere?  But have to fight random battle for it unless the area is “clear” </w:t>
+      </w:r>
+      <w:proofErr w:type="spellStart"/>
+      <w:r>
+        <w:rPr>
+          <w:rFonts w:ascii="Leelawadee UI" w:hAnsi="Leelawadee UI" w:cs="Leelawadee UI"/>
+        </w:rPr>
+        <w:t>ie</w:t>
+      </w:r>
+      <w:proofErr w:type="spellEnd"/>
+      <w:r>
+        <w:rPr>
+          <w:rFonts w:ascii="Leelawadee UI" w:hAnsi="Leelawadee UI" w:cs="Leelawadee UI"/>
+        </w:rPr>
+        <w:t xml:space="preserve"> you already fought a random battle there.  Or maybe you get random battles just once per square but once you fight there it’s “clear” and now you can ignore or fight.</w:t>
+      </w:r>
+    </w:p>
+    <w:p>
+      <w:pPr>
+        <w:pStyle w:val="ListParagraph"/>
+        <w:numPr>
+          <w:ilvl w:val="0"/>
+          <w:numId w:val="2"/>
+        </w:numPr>
+        <w:spacing w:after="0"/>
+        <w:rPr>
+          <w:rFonts w:ascii="Leelawadee UI" w:hAnsi="Leelawadee UI" w:cs="Leelawadee UI"/>
+        </w:rPr>
+      </w:pPr>
+      <w:r>
+        <w:rPr>
+          <w:rFonts w:ascii="Leelawadee UI" w:hAnsi="Leelawadee UI" w:cs="Leelawadee UI"/>
+        </w:rPr>
+        <w:t>Some areas you need particular stats at certain levels to get into.</w:t>
+      </w:r>
+    </w:p>
+    <w:p>
+      <w:pPr>
+        <w:pStyle w:val="ListParagraph"/>
+        <w:numPr>
+          <w:ilvl w:val="0"/>
+          <w:numId w:val="2"/>
+        </w:numPr>
+        <w:spacing w:after="0"/>
+        <w:rPr>
+          <w:rFonts w:ascii="Leelawadee UI" w:hAnsi="Leelawadee UI" w:cs="Leelawadee UI"/>
+        </w:rPr>
+      </w:pPr>
+      <w:r>
+        <w:rPr>
+          <w:rFonts w:ascii="Leelawadee UI" w:hAnsi="Leelawadee UI" w:cs="Leelawadee UI"/>
+        </w:rPr>
+        <w:t xml:space="preserve">Can dig in </w:t>
+      </w:r>
+      <w:r>
+        <w:rPr>
+          <w:rFonts w:ascii="Leelawadee UI" w:hAnsi="Leelawadee UI" w:cs="Leelawadee UI"/>
+        </w:rPr>
+        <w:t>/</w:t>
+      </w:r>
+      <w:r>
+        <w:rPr>
+          <w:rFonts w:ascii="Leelawadee UI" w:hAnsi="Leelawadee UI" w:cs="Leelawadee UI"/>
+        </w:rPr>
+        <w:t xml:space="preserve"> alter </w:t>
+      </w:r>
+      <w:r>
+        <w:rPr>
+          <w:rFonts w:ascii="Leelawadee UI" w:hAnsi="Leelawadee UI" w:cs="Leelawadee UI"/>
+        </w:rPr>
+        <w:t>dungeons and create areas of no monsters within dungeons</w:t>
+      </w:r>
+      <w:r>
+        <w:rPr>
+          <w:rFonts w:ascii="Leelawadee UI" w:hAnsi="Leelawadee UI" w:cs="Leelawadee UI"/>
+        </w:rPr>
+        <w:t xml:space="preserve">.  Once you “clear” it by making it so that the entire dungeon is monster-free, it acts as a “prison” for the monsters that once lived there and you can go in and fight them </w:t>
+      </w:r>
+      <w:r>
+        <w:rPr>
+          <w:rFonts w:ascii="Leelawadee UI" w:hAnsi="Leelawadee UI" w:cs="Leelawadee UI"/>
+        </w:rPr>
+        <w:t xml:space="preserve">/ spawn them </w:t>
+      </w:r>
+      <w:r>
+        <w:rPr>
+          <w:rFonts w:ascii="Leelawadee UI" w:hAnsi="Leelawadee UI" w:cs="Leelawadee UI"/>
+        </w:rPr>
+        <w:t>at will</w:t>
+      </w:r>
+      <w:r>
+        <w:rPr>
+          <w:rFonts w:ascii="Leelawadee UI" w:hAnsi="Leelawadee UI" w:cs="Leelawadee UI"/>
+        </w:rPr>
+        <w:t xml:space="preserve"> to grind stats / etc.</w:t>
+      </w:r>
+    </w:p>
+    <w:p>
+      <w:pPr>
+        <w:pStyle w:val="ListParagraph"/>
+        <w:numPr>
+          <w:ilvl w:val="0"/>
+          <w:numId w:val="2"/>
+        </w:numPr>
+        <w:spacing w:after="0"/>
+        <w:rPr>
+          <w:rFonts w:ascii="Leelawadee UI" w:hAnsi="Leelawadee UI" w:cs="Leelawadee UI"/>
+        </w:rPr>
+      </w:pPr>
+      <w:r>
+        <w:rPr>
+          <w:rFonts w:ascii="Leelawadee UI" w:hAnsi="Leelawadee UI" w:cs="Leelawadee UI"/>
+        </w:rPr>
+        <w:t>Overland – can “Create a Mountain Pass” for example if you’re stuck behind a mountain, it just generates some mountain dungeon and you have to do it, or “Defeat the Mountain God” or something and if you beat it, the mountain is passable or crumbles.</w:t>
+      </w:r>
+    </w:p>
+    <w:p>
+      <w:pPr>
+        <w:spacing w:after="0"/>
+        <w:rPr>
+          <w:rFonts w:ascii="Leelawadee UI" w:hAnsi="Leelawadee UI" w:cs="Leelawadee UI"/>
+        </w:rPr>
+      </w:pPr>
+    </w:p>
+    <w:p>
+      <w:pPr>
+        <w:spacing w:after="0"/>
+        <w:rPr>
+          <w:rFonts w:ascii="Leelawadee UI" w:hAnsi="Leelawadee UI" w:cs="Leelawadee UI"/>
+        </w:rPr>
+      </w:pPr>
+      <w:r>
+        <w:rPr>
+          <w:rFonts w:ascii="Leelawadee UI" w:hAnsi="Leelawadee UI" w:cs="Leelawadee UI"/>
+        </w:rPr>
+        <w:t>Can purchase buildings</w:t>
+      </w:r>
+    </w:p>
+    <w:p>
+      <w:pPr>
+        <w:pStyle w:val="ListParagraph"/>
+        <w:numPr>
+          <w:ilvl w:val="0"/>
+          <w:numId w:val="2"/>
+        </w:numPr>
+        <w:spacing w:after="0"/>
+        <w:rPr>
+          <w:rFonts w:ascii="Leelawadee UI" w:hAnsi="Leelawadee UI" w:cs="Leelawadee UI"/>
+        </w:rPr>
+      </w:pPr>
+      <w:r>
+        <w:rPr>
+          <w:rFonts w:ascii="Leelawadee UI" w:hAnsi="Leelawadee UI" w:cs="Leelawadee UI"/>
+        </w:rPr>
+        <w:t>Including people in them (become your servants?)</w:t>
+      </w:r>
+    </w:p>
+    <w:p>
+      <w:pPr>
+        <w:spacing w:after="0"/>
+        <w:rPr>
+          <w:rFonts w:ascii="Leelawadee UI" w:hAnsi="Leelawadee UI" w:cs="Leelawadee UI"/>
+        </w:rPr>
+      </w:pPr>
+      <w:r>
+        <w:rPr>
+          <w:rFonts w:ascii="Leelawadee UI" w:hAnsi="Leelawadee UI" w:cs="Leelawadee UI"/>
+        </w:rPr>
+        <w:t>Types of areas:</w:t>
+      </w:r>
+    </w:p>
+    <w:p>
+      <w:pPr>
+        <w:pStyle w:val="ListParagraph"/>
+        <w:numPr>
+          <w:ilvl w:val="0"/>
+          <w:numId w:val="2"/>
+        </w:numPr>
+        <w:spacing w:after="0"/>
+        <w:rPr>
+          <w:rFonts w:ascii="Leelawadee UI" w:hAnsi="Leelawadee UI" w:cs="Leelawadee UI"/>
+        </w:rPr>
+      </w:pPr>
+      <w:r>
+        <w:rPr>
+          <w:rFonts w:ascii="Leelawadee UI" w:hAnsi="Leelawadee UI" w:cs="Leelawadee UI"/>
+        </w:rPr>
+        <w:t>Capital</w:t>
+      </w:r>
+    </w:p>
+    <w:p>
+      <w:pPr>
+        <w:pStyle w:val="ListParagraph"/>
+        <w:numPr>
+          <w:ilvl w:val="0"/>
+          <w:numId w:val="2"/>
+        </w:numPr>
+        <w:spacing w:after="0"/>
+        <w:rPr>
+          <w:rFonts w:ascii="Leelawadee UI" w:hAnsi="Leelawadee UI" w:cs="Leelawadee UI"/>
+        </w:rPr>
+      </w:pPr>
+      <w:r>
+        <w:rPr>
+          <w:rFonts w:ascii="Leelawadee UI" w:hAnsi="Leelawadee UI" w:cs="Leelawadee UI"/>
+        </w:rPr>
+        <w:t>Second capital (large city / trade city)</w:t>
+      </w:r>
+    </w:p>
+    <w:p>
+      <w:pPr>
+        <w:pStyle w:val="ListParagraph"/>
+        <w:numPr>
+          <w:ilvl w:val="0"/>
+          <w:numId w:val="2"/>
+        </w:numPr>
+        <w:spacing w:after="0"/>
+        <w:rPr>
+          <w:rFonts w:ascii="Leelawadee UI" w:hAnsi="Leelawadee UI" w:cs="Leelawadee UI"/>
+        </w:rPr>
+      </w:pPr>
+      <w:r>
+        <w:rPr>
+          <w:rFonts w:ascii="Leelawadee UI" w:hAnsi="Leelawadee UI" w:cs="Leelawadee UI"/>
+        </w:rPr>
+        <w:t>Town</w:t>
+      </w:r>
+    </w:p>
+    <w:p>
+      <w:pPr>
+        <w:pStyle w:val="ListParagraph"/>
+        <w:numPr>
+          <w:ilvl w:val="0"/>
+          <w:numId w:val="2"/>
+        </w:numPr>
+        <w:spacing w:after="0"/>
+        <w:rPr>
+          <w:rFonts w:ascii="Leelawadee UI" w:hAnsi="Leelawadee UI" w:cs="Leelawadee UI"/>
+        </w:rPr>
+      </w:pPr>
+      <w:r>
+        <w:rPr>
+          <w:rFonts w:ascii="Leelawadee UI" w:hAnsi="Leelawadee UI" w:cs="Leelawadee UI"/>
+        </w:rPr>
+        <w:t>Village</w:t>
+      </w:r>
+    </w:p>
+    <w:p>
+      <w:pPr>
+        <w:pStyle w:val="ListParagraph"/>
+        <w:numPr>
+          <w:ilvl w:val="0"/>
+          <w:numId w:val="2"/>
+        </w:numPr>
+        <w:spacing w:after="0"/>
+        <w:rPr>
+          <w:rFonts w:ascii="Leelawadee UI" w:hAnsi="Leelawadee UI" w:cs="Leelawadee UI"/>
+        </w:rPr>
+      </w:pPr>
+      <w:r>
+        <w:rPr>
+          <w:rFonts w:ascii="Leelawadee UI" w:hAnsi="Leelawadee UI" w:cs="Leelawadee UI"/>
+        </w:rPr>
+        <w:t>Castle</w:t>
+      </w:r>
+    </w:p>
+    <w:p>
+      <w:pPr>
+        <w:pStyle w:val="ListParagraph"/>
+        <w:numPr>
+          <w:ilvl w:val="0"/>
+          <w:numId w:val="2"/>
+        </w:numPr>
+        <w:spacing w:after="0"/>
+        <w:rPr>
+          <w:rFonts w:ascii="Leelawadee UI" w:hAnsi="Leelawadee UI" w:cs="Leelawadee UI"/>
+        </w:rPr>
+      </w:pPr>
+      <w:r>
+        <w:rPr>
+          <w:rFonts w:ascii="Leelawadee UI" w:hAnsi="Leelawadee UI" w:cs="Leelawadee UI"/>
+        </w:rPr>
+        <w:t>University / Academy</w:t>
+      </w:r>
+    </w:p>
+    <w:p>
+      <w:pPr>
+        <w:pStyle w:val="ListParagraph"/>
+        <w:numPr>
+          <w:ilvl w:val="0"/>
+          <w:numId w:val="2"/>
+        </w:numPr>
+        <w:spacing w:after="0"/>
+        <w:rPr>
+          <w:rFonts w:ascii="Leelawadee UI" w:hAnsi="Leelawadee UI" w:cs="Leelawadee UI"/>
+        </w:rPr>
+      </w:pPr>
+      <w:r>
+        <w:rPr>
+          <w:rFonts w:ascii="Leelawadee UI" w:hAnsi="Leelawadee UI" w:cs="Leelawadee UI"/>
+        </w:rPr>
+        <w:t>Arena</w:t>
+      </w:r>
+      <w:r>
+        <w:rPr>
+          <w:rFonts w:ascii="Leelawadee UI" w:hAnsi="Leelawadee UI" w:cs="Leelawadee UI"/>
+        </w:rPr>
+        <w:t>?</w:t>
+      </w:r>
+    </w:p>
+    <w:p>
+      <w:pPr>
+        <w:pStyle w:val="ListParagraph"/>
+        <w:numPr>
+          <w:ilvl w:val="0"/>
+          <w:numId w:val="2"/>
+        </w:numPr>
+        <w:spacing w:after="0"/>
+        <w:rPr>
+          <w:rFonts w:ascii="Leelawadee UI" w:hAnsi="Leelawadee UI" w:cs="Leelawadee UI"/>
+        </w:rPr>
+      </w:pPr>
+      <w:r>
+        <w:rPr>
+          <w:rFonts w:ascii="Leelawadee UI" w:hAnsi="Leelawadee UI" w:cs="Leelawadee UI"/>
+        </w:rPr>
+        <w:t>Camp</w:t>
+      </w:r>
+      <w:r>
+        <w:rPr>
+          <w:rFonts w:ascii="Leelawadee UI" w:hAnsi="Leelawadee UI" w:cs="Leelawadee UI"/>
+        </w:rPr>
+        <w:t>?</w:t>
+      </w:r>
+    </w:p>
+    <w:p>
+      <w:pPr>
+        <w:pStyle w:val="ListParagraph"/>
+        <w:numPr>
+          <w:ilvl w:val="0"/>
+          <w:numId w:val="2"/>
+        </w:numPr>
+        <w:spacing w:after="0"/>
+        <w:rPr>
+          <w:rFonts w:ascii="Leelawadee UI" w:hAnsi="Leelawadee UI" w:cs="Leelawadee UI"/>
+        </w:rPr>
+      </w:pPr>
+      <w:r>
+        <w:rPr>
+          <w:rFonts w:ascii="Leelawadee UI" w:hAnsi="Leelawadee UI" w:cs="Leelawadee UI"/>
+        </w:rPr>
+        <w:t>Inn</w:t>
+      </w:r>
+      <w:r>
+        <w:rPr>
+          <w:rFonts w:ascii="Leelawadee UI" w:hAnsi="Leelawadee UI" w:cs="Leelawadee UI"/>
+        </w:rPr>
+        <w:t>?</w:t>
+      </w:r>
+    </w:p>
+    <w:p>
+      <w:pPr>
+        <w:pStyle w:val="ListParagraph"/>
+        <w:numPr>
+          <w:ilvl w:val="0"/>
+          <w:numId w:val="2"/>
+        </w:numPr>
+        <w:spacing w:after="0"/>
+        <w:rPr>
+          <w:rFonts w:ascii="Leelawadee UI" w:hAnsi="Leelawadee UI" w:cs="Leelawadee UI"/>
+        </w:rPr>
+      </w:pPr>
+      <w:r>
+        <w:rPr>
+          <w:rFonts w:ascii="Leelawadee UI" w:hAnsi="Leelawadee UI" w:cs="Leelawadee UI"/>
+        </w:rPr>
+        <w:t>Bridge</w:t>
+      </w:r>
+      <w:r>
+        <w:rPr>
+          <w:rFonts w:ascii="Leelawadee UI" w:hAnsi="Leelawadee UI" w:cs="Leelawadee UI"/>
+        </w:rPr>
+        <w:t>?</w:t>
+      </w:r>
+    </w:p>
+    <w:p>
+      <w:pPr>
+        <w:spacing w:after="0"/>
+        <w:rPr>
+          <w:rFonts w:ascii="Leelawadee UI" w:hAnsi="Leelawadee UI" w:cs="Leelawadee UI"/>
+        </w:rPr>
+      </w:pPr>
+    </w:p>
+    <w:p>
+      <w:pPr>
+        <w:spacing w:after="0"/>
+        <w:rPr>
+          <w:rFonts w:ascii="Leelawadee UI" w:hAnsi="Leelawadee UI" w:cs="Leelawadee UI"/>
+        </w:rPr>
+      </w:pPr>
+      <w:r>
+        <w:rPr>
+          <w:rFonts w:ascii="Leelawadee UI" w:hAnsi="Leelawadee UI" w:cs="Leelawadee UI"/>
+        </w:rPr>
+        <w:t>Types of dungeons:</w:t>
+      </w:r>
+    </w:p>
+    <w:p>
+      <w:pPr>
+        <w:pStyle w:val="ListParagraph"/>
+        <w:numPr>
+          <w:ilvl w:val="0"/>
+          <w:numId w:val="2"/>
+        </w:numPr>
+        <w:spacing w:after="0"/>
+        <w:rPr>
+          <w:rFonts w:ascii="Leelawadee UI" w:hAnsi="Leelawadee UI" w:cs="Leelawadee UI"/>
+        </w:rPr>
+      </w:pPr>
+      <w:r>
+        <w:rPr>
+          <w:rFonts w:ascii="Leelawadee UI" w:hAnsi="Leelawadee UI" w:cs="Leelawadee UI"/>
+        </w:rPr>
+        <w:t>Castle ruin</w:t>
+      </w:r>
+    </w:p>
+    <w:p>
+      <w:pPr>
+        <w:pStyle w:val="ListParagraph"/>
+        <w:numPr>
+          <w:ilvl w:val="0"/>
+          <w:numId w:val="2"/>
+        </w:numPr>
+        <w:spacing w:after="0"/>
+        <w:rPr>
+          <w:rFonts w:ascii="Leelawadee UI" w:hAnsi="Leelawadee UI" w:cs="Leelawadee UI"/>
+        </w:rPr>
+      </w:pPr>
+      <w:r>
+        <w:rPr>
+          <w:rFonts w:ascii="Leelawadee UI" w:hAnsi="Leelawadee UI" w:cs="Leelawadee UI"/>
+        </w:rPr>
+        <w:t>Town ruin</w:t>
+      </w:r>
+    </w:p>
+    <w:p>
+      <w:pPr>
+        <w:pStyle w:val="ListParagraph"/>
+        <w:numPr>
+          <w:ilvl w:val="0"/>
+          <w:numId w:val="2"/>
+        </w:numPr>
+        <w:spacing w:after="0"/>
+        <w:rPr>
+          <w:rFonts w:ascii="Leelawadee UI" w:hAnsi="Leelawadee UI" w:cs="Leelawadee UI"/>
+        </w:rPr>
+      </w:pPr>
+      <w:r>
+        <w:rPr>
+          <w:rFonts w:ascii="Leelawadee UI" w:hAnsi="Leelawadee UI" w:cs="Leelawadee UI"/>
+        </w:rPr>
+        <w:t>Cave dungeon</w:t>
+      </w:r>
+    </w:p>
+    <w:p>
+      <w:pPr>
+        <w:pStyle w:val="ListParagraph"/>
+        <w:numPr>
+          <w:ilvl w:val="0"/>
+          <w:numId w:val="2"/>
+        </w:numPr>
+        <w:spacing w:after="0"/>
+        <w:rPr>
+          <w:rFonts w:ascii="Leelawadee UI" w:hAnsi="Leelawadee UI" w:cs="Leelawadee UI"/>
+        </w:rPr>
+      </w:pPr>
+      <w:r>
+        <w:rPr>
+          <w:rFonts w:ascii="Leelawadee UI" w:hAnsi="Leelawadee UI" w:cs="Leelawadee UI"/>
+        </w:rPr>
+        <w:t>Tower dungeon</w:t>
+      </w:r>
+    </w:p>
+    <w:p>
+      <w:pPr>
+        <w:pStyle w:val="ListParagraph"/>
+        <w:numPr>
+          <w:ilvl w:val="0"/>
+          <w:numId w:val="2"/>
+        </w:numPr>
+        <w:spacing w:after="0"/>
+        <w:rPr>
+          <w:rFonts w:ascii="Leelawadee UI" w:hAnsi="Leelawadee UI" w:cs="Leelawadee UI"/>
+        </w:rPr>
+      </w:pPr>
+      <w:r>
+        <w:rPr>
+          <w:rFonts w:ascii="Leelawadee UI" w:hAnsi="Leelawadee UI" w:cs="Leelawadee UI"/>
+        </w:rPr>
         <w:lastRenderedPageBreak/>
-        <w:t>Game System:</w:t>
+        <w:t>Forest dungeon</w:t>
+      </w:r>
+    </w:p>
+    <w:p>
+      <w:pPr>
+        <w:spacing w:after="0"/>
+        <w:rPr>
+          <w:rFonts w:ascii="Leelawadee UI" w:hAnsi="Leelawadee UI" w:cs="Leelawadee UI"/>
+        </w:rPr>
+      </w:pPr>
+    </w:p>
+    <w:p>
+      <w:pPr>
+        <w:spacing w:after="0"/>
+        <w:rPr>
+          <w:rFonts w:ascii="Leelawadee UI" w:hAnsi="Leelawadee UI" w:cs="Leelawadee UI"/>
+          <w:u w:val="single"/>
+        </w:rPr>
+      </w:pPr>
+      <w:r>
+        <w:rPr>
+          <w:rFonts w:ascii="Leelawadee UI" w:hAnsi="Leelawadee UI" w:cs="Leelawadee UI"/>
+          <w:u w:val="single"/>
+        </w:rPr>
+        <w:t>Battle</w:t>
+      </w:r>
+      <w:r>
+        <w:rPr>
+          <w:rFonts w:ascii="Leelawadee UI" w:hAnsi="Leelawadee UI" w:cs="Leelawadee UI"/>
+          <w:u w:val="single"/>
+        </w:rPr>
+        <w:t xml:space="preserve"> System:</w:t>
       </w:r>
     </w:p>
     <w:p>
@@ -1152,31 +1828,27 @@
         <w:rPr>
           <w:rFonts w:ascii="Leelawadee UI" w:hAnsi="Leelawadee UI" w:cs="Leelawadee UI"/>
         </w:rPr>
-        <w:t>”</w:t>
-      </w:r>
-      <w:r>
-        <w:rPr>
-          <w:rFonts w:ascii="Leelawadee UI" w:hAnsi="Leelawadee UI" w:cs="Leelawadee UI"/>
-        </w:rPr>
-        <w:t xml:space="preserve"> or “Bum Rush”</w:t>
-      </w:r>
-      <w:r>
-        <w:rPr>
-          <w:rFonts w:ascii="Leelawadee UI" w:hAnsi="Leelawadee UI" w:cs="Leelawadee UI"/>
-        </w:rPr>
-        <w:t xml:space="preserve"> button to insta kill all enemies if you can do so in one turn or just move everyone toward closest and attacks . Remember some ppl might want to build up def </w:t>
-      </w:r>
-      <w:r>
-        <w:rPr>
-          <w:rFonts w:ascii="Leelawadee UI" w:hAnsi="Leelawadee UI" w:cs="Leelawadee UI"/>
-        </w:rPr>
-        <w:t>etc.</w:t>
-      </w:r>
-      <w:r>
-        <w:rPr>
-          <w:rFonts w:ascii="Leelawadee UI" w:hAnsi="Leelawadee UI" w:cs="Leelawadee UI"/>
-        </w:rPr>
-        <w:t xml:space="preserve"> while getting hit safely</w:t>
+        <w:t>” or “Bum Rush”</w:t>
+      </w:r>
+      <w:r>
+        <w:rPr>
+          <w:rFonts w:ascii="Leelawadee UI" w:hAnsi="Leelawadee UI" w:cs="Leelawadee UI"/>
+        </w:rPr>
+        <w:t xml:space="preserve"> button to </w:t>
+      </w:r>
+      <w:proofErr w:type="spellStart"/>
+      <w:r>
+        <w:rPr>
+          <w:rFonts w:ascii="Leelawadee UI" w:hAnsi="Leelawadee UI" w:cs="Leelawadee UI"/>
+        </w:rPr>
+        <w:t>insta</w:t>
+      </w:r>
+      <w:proofErr w:type="spellEnd"/>
+      <w:r>
+        <w:rPr>
+          <w:rFonts w:ascii="Leelawadee UI" w:hAnsi="Leelawadee UI" w:cs="Leelawadee UI"/>
+        </w:rPr>
+        <w:t xml:space="preserve"> kill all enemies if you can do so in one turn or just move everyone toward closest and attacks . Remember some ppl might want to build up def etc. while getting hit safely</w:t>
       </w:r>
       <w:r>
         <w:rPr>
@@ -1201,507 +1873,49 @@
         <w:rPr>
           <w:rFonts w:ascii="Leelawadee UI" w:hAnsi="Leelawadee UI" w:cs="Leelawadee UI"/>
         </w:rPr>
-        <w:t>Also,</w:t>
-      </w:r>
-      <w:r>
-        <w:rPr>
-          <w:rFonts w:ascii="Leelawadee UI" w:hAnsi="Leelawadee UI" w:cs="Leelawadee UI"/>
-        </w:rPr>
-        <w:t xml:space="preserve"> random battles in over world but you can choose to fight or not. When random battle happens you get an option to fight on screen like a fight button.  That option stays until you enter town or dungeon.</w:t>
-      </w:r>
-    </w:p>
-    <w:p>
-      <w:pPr>
-        <w:pStyle w:val="ListParagraph"/>
-        <w:numPr>
-          <w:ilvl w:val="0"/>
-          <w:numId w:val="2"/>
-        </w:numPr>
-        <w:spacing w:after="0"/>
-        <w:rPr>
-          <w:rFonts w:ascii="Leelawadee UI" w:hAnsi="Leelawadee UI" w:cs="Leelawadee UI"/>
-        </w:rPr>
-      </w:pPr>
-      <w:r>
-        <w:rPr>
-          <w:rFonts w:ascii="Leelawadee UI" w:hAnsi="Leelawadee UI" w:cs="Leelawadee UI"/>
-        </w:rPr>
-        <w:t>Can choose to set up camp anywhere?  But have to fight random battle for it unless the area is “clear” ie you already fought a random battle there.  Or maybe you get random battles just once per square but once you fight there it’s “clear” and now you can ignore or fight.</w:t>
-      </w:r>
-    </w:p>
-    <w:p>
-      <w:pPr>
-        <w:pStyle w:val="ListParagraph"/>
-        <w:numPr>
-          <w:ilvl w:val="0"/>
-          <w:numId w:val="2"/>
-        </w:numPr>
-        <w:spacing w:after="0"/>
-        <w:rPr>
-          <w:rFonts w:ascii="Leelawadee UI" w:hAnsi="Leelawadee UI" w:cs="Leelawadee UI"/>
-        </w:rPr>
-      </w:pPr>
-      <w:r>
-        <w:rPr>
-          <w:rFonts w:ascii="Leelawadee UI" w:hAnsi="Leelawadee UI" w:cs="Leelawadee UI"/>
-        </w:rPr>
-        <w:t>Some areas you need particular stats at certain levels to get into.</w:t>
-      </w:r>
-    </w:p>
-    <w:p>
-      <w:pPr>
-        <w:pStyle w:val="ListParagraph"/>
-        <w:numPr>
-          <w:ilvl w:val="0"/>
-          <w:numId w:val="2"/>
-        </w:numPr>
-        <w:spacing w:after="0"/>
-        <w:rPr>
-          <w:rFonts w:ascii="Leelawadee UI" w:hAnsi="Leelawadee UI" w:cs="Leelawadee UI"/>
-        </w:rPr>
-      </w:pPr>
-      <w:r>
-        <w:rPr>
-          <w:rFonts w:ascii="Leelawadee UI" w:hAnsi="Leelawadee UI" w:cs="Leelawadee UI"/>
-        </w:rPr>
-        <w:t xml:space="preserve">Can dig in </w:t>
-      </w:r>
-      <w:r>
-        <w:rPr>
-          <w:rFonts w:ascii="Leelawadee UI" w:hAnsi="Leelawadee UI" w:cs="Leelawadee UI"/>
-        </w:rPr>
-        <w:t>/</w:t>
-      </w:r>
-      <w:r>
-        <w:rPr>
-          <w:rFonts w:ascii="Leelawadee UI" w:hAnsi="Leelawadee UI" w:cs="Leelawadee UI"/>
-        </w:rPr>
-        <w:t xml:space="preserve"> alter </w:t>
-      </w:r>
-      <w:r>
-        <w:rPr>
-          <w:rFonts w:ascii="Leelawadee UI" w:hAnsi="Leelawadee UI" w:cs="Leelawadee UI"/>
-        </w:rPr>
-        <w:t>dungeons and create areas of no monsters within dungeons</w:t>
-      </w:r>
-      <w:r>
-        <w:rPr>
-          <w:rFonts w:ascii="Leelawadee UI" w:hAnsi="Leelawadee UI" w:cs="Leelawadee UI"/>
-        </w:rPr>
-        <w:t xml:space="preserve">.  Once you “clear” it by making it so that the entire dungeon is monster-free, it acts as a “prison” for the monsters that once lived there and you can go in and fight them </w:t>
-      </w:r>
-      <w:r>
-        <w:rPr>
-          <w:rFonts w:ascii="Leelawadee UI" w:hAnsi="Leelawadee UI" w:cs="Leelawadee UI"/>
-        </w:rPr>
-        <w:t xml:space="preserve">/ spawn them </w:t>
-      </w:r>
-      <w:r>
-        <w:rPr>
-          <w:rFonts w:ascii="Leelawadee UI" w:hAnsi="Leelawadee UI" w:cs="Leelawadee UI"/>
-        </w:rPr>
-        <w:t>at will</w:t>
-      </w:r>
-      <w:r>
-        <w:rPr>
-          <w:rFonts w:ascii="Leelawadee UI" w:hAnsi="Leelawadee UI" w:cs="Leelawadee UI"/>
-        </w:rPr>
-        <w:t xml:space="preserve"> to grind stats / etc.</w:t>
-      </w:r>
-    </w:p>
-    <w:p>
-      <w:pPr>
-        <w:spacing w:after="0"/>
-        <w:rPr>
-          <w:rFonts w:ascii="Leelawadee UI" w:hAnsi="Leelawadee UI" w:cs="Leelawadee UI"/>
-        </w:rPr>
-      </w:pPr>
-    </w:p>
-    <w:p>
-      <w:pPr>
-        <w:spacing w:after="0"/>
-        <w:rPr>
-          <w:rFonts w:ascii="Leelawadee UI" w:hAnsi="Leelawadee UI" w:cs="Leelawadee UI"/>
-        </w:rPr>
-      </w:pPr>
-    </w:p>
-    <w:p>
-      <w:pPr>
-        <w:spacing w:after="0"/>
-        <w:rPr>
-          <w:rFonts w:ascii="Leelawadee UI" w:hAnsi="Leelawadee UI" w:cs="Leelawadee UI"/>
-        </w:rPr>
-      </w:pPr>
-      <w:r>
-        <w:rPr>
-          <w:rFonts w:ascii="Leelawadee UI" w:hAnsi="Leelawadee UI" w:cs="Leelawadee UI"/>
-        </w:rPr>
-        <w:t>Can purchase buildings</w:t>
-      </w:r>
-    </w:p>
-    <w:p>
-      <w:pPr>
-        <w:pStyle w:val="ListParagraph"/>
-        <w:numPr>
-          <w:ilvl w:val="0"/>
-          <w:numId w:val="2"/>
-        </w:numPr>
-        <w:spacing w:after="0"/>
-        <w:rPr>
-          <w:rFonts w:ascii="Leelawadee UI" w:hAnsi="Leelawadee UI" w:cs="Leelawadee UI"/>
-        </w:rPr>
-      </w:pPr>
-      <w:r>
-        <w:rPr>
-          <w:rFonts w:ascii="Leelawadee UI" w:hAnsi="Leelawadee UI" w:cs="Leelawadee UI"/>
-        </w:rPr>
-        <w:t>Including people in them (become your servants?)</w:t>
-      </w:r>
-    </w:p>
-    <w:p>
-      <w:pPr>
-        <w:spacing w:after="0"/>
-        <w:rPr>
-          <w:rFonts w:ascii="Leelawadee UI" w:hAnsi="Leelawadee UI" w:cs="Leelawadee UI"/>
-        </w:rPr>
-      </w:pPr>
-      <w:r>
-        <w:rPr>
-          <w:rFonts w:ascii="Leelawadee UI" w:hAnsi="Leelawadee UI" w:cs="Leelawadee UI"/>
-        </w:rPr>
-        <w:t>Types of areas:</w:t>
-      </w:r>
-    </w:p>
-    <w:p>
-      <w:pPr>
-        <w:pStyle w:val="ListParagraph"/>
-        <w:numPr>
-          <w:ilvl w:val="0"/>
-          <w:numId w:val="2"/>
-        </w:numPr>
-        <w:spacing w:after="0"/>
-        <w:rPr>
-          <w:rFonts w:ascii="Leelawadee UI" w:hAnsi="Leelawadee UI" w:cs="Leelawadee UI"/>
-        </w:rPr>
-      </w:pPr>
-      <w:r>
-        <w:rPr>
-          <w:rFonts w:ascii="Leelawadee UI" w:hAnsi="Leelawadee UI" w:cs="Leelawadee UI"/>
-        </w:rPr>
-        <w:t>Capital</w:t>
-      </w:r>
-    </w:p>
-    <w:p>
-      <w:pPr>
-        <w:pStyle w:val="ListParagraph"/>
-        <w:numPr>
-          <w:ilvl w:val="0"/>
-          <w:numId w:val="2"/>
-        </w:numPr>
-        <w:spacing w:after="0"/>
-        <w:rPr>
-          <w:rFonts w:ascii="Leelawadee UI" w:hAnsi="Leelawadee UI" w:cs="Leelawadee UI"/>
-        </w:rPr>
-      </w:pPr>
-      <w:r>
-        <w:rPr>
-          <w:rFonts w:ascii="Leelawadee UI" w:hAnsi="Leelawadee UI" w:cs="Leelawadee UI"/>
-        </w:rPr>
-        <w:t>Second capital (large city / trade city)</w:t>
-      </w:r>
-    </w:p>
-    <w:p>
-      <w:pPr>
-        <w:pStyle w:val="ListParagraph"/>
-        <w:numPr>
-          <w:ilvl w:val="0"/>
-          <w:numId w:val="2"/>
-        </w:numPr>
-        <w:spacing w:after="0"/>
-        <w:rPr>
-          <w:rFonts w:ascii="Leelawadee UI" w:hAnsi="Leelawadee UI" w:cs="Leelawadee UI"/>
-        </w:rPr>
-      </w:pPr>
-      <w:r>
-        <w:rPr>
-          <w:rFonts w:ascii="Leelawadee UI" w:hAnsi="Leelawadee UI" w:cs="Leelawadee UI"/>
-        </w:rPr>
-        <w:t>Town</w:t>
-      </w:r>
-    </w:p>
-    <w:p>
-      <w:pPr>
-        <w:pStyle w:val="ListParagraph"/>
-        <w:numPr>
-          <w:ilvl w:val="0"/>
-          <w:numId w:val="2"/>
-        </w:numPr>
-        <w:spacing w:after="0"/>
-        <w:rPr>
-          <w:rFonts w:ascii="Leelawadee UI" w:hAnsi="Leelawadee UI" w:cs="Leelawadee UI"/>
-        </w:rPr>
-      </w:pPr>
-      <w:r>
-        <w:rPr>
-          <w:rFonts w:ascii="Leelawadee UI" w:hAnsi="Leelawadee UI" w:cs="Leelawadee UI"/>
-        </w:rPr>
-        <w:t>Village</w:t>
-      </w:r>
-    </w:p>
-    <w:p>
-      <w:pPr>
-        <w:pStyle w:val="ListParagraph"/>
-        <w:numPr>
-          <w:ilvl w:val="0"/>
-          <w:numId w:val="2"/>
-        </w:numPr>
-        <w:spacing w:after="0"/>
-        <w:rPr>
-          <w:rFonts w:ascii="Leelawadee UI" w:hAnsi="Leelawadee UI" w:cs="Leelawadee UI"/>
-        </w:rPr>
-      </w:pPr>
-      <w:r>
-        <w:rPr>
-          <w:rFonts w:ascii="Leelawadee UI" w:hAnsi="Leelawadee UI" w:cs="Leelawadee UI"/>
-        </w:rPr>
-        <w:t>Castle</w:t>
-      </w:r>
-    </w:p>
-    <w:p>
-      <w:pPr>
-        <w:pStyle w:val="ListParagraph"/>
-        <w:numPr>
-          <w:ilvl w:val="0"/>
-          <w:numId w:val="2"/>
-        </w:numPr>
-        <w:spacing w:after="0"/>
-        <w:rPr>
-          <w:rFonts w:ascii="Leelawadee UI" w:hAnsi="Leelawadee UI" w:cs="Leelawadee UI"/>
-        </w:rPr>
-      </w:pPr>
-      <w:r>
-        <w:rPr>
-          <w:rFonts w:ascii="Leelawadee UI" w:hAnsi="Leelawadee UI" w:cs="Leelawadee UI"/>
-        </w:rPr>
-        <w:t>University / Academy</w:t>
-      </w:r>
-    </w:p>
-    <w:p>
-      <w:pPr>
-        <w:pStyle w:val="ListParagraph"/>
-        <w:numPr>
-          <w:ilvl w:val="0"/>
-          <w:numId w:val="2"/>
-        </w:numPr>
-        <w:spacing w:after="0"/>
-        <w:rPr>
-          <w:rFonts w:ascii="Leelawadee UI" w:hAnsi="Leelawadee UI" w:cs="Leelawadee UI"/>
-        </w:rPr>
-      </w:pPr>
-      <w:r>
-        <w:rPr>
-          <w:rFonts w:ascii="Leelawadee UI" w:hAnsi="Leelawadee UI" w:cs="Leelawadee UI"/>
-        </w:rPr>
-        <w:t>Arena</w:t>
-      </w:r>
-      <w:r>
-        <w:rPr>
-          <w:rFonts w:ascii="Leelawadee UI" w:hAnsi="Leelawadee UI" w:cs="Leelawadee UI"/>
-        </w:rPr>
-        <w:t>?</w:t>
-      </w:r>
-    </w:p>
-    <w:p>
-      <w:pPr>
-        <w:pStyle w:val="ListParagraph"/>
-        <w:numPr>
-          <w:ilvl w:val="0"/>
-          <w:numId w:val="2"/>
-        </w:numPr>
-        <w:spacing w:after="0"/>
-        <w:rPr>
-          <w:rFonts w:ascii="Leelawadee UI" w:hAnsi="Leelawadee UI" w:cs="Leelawadee UI"/>
-        </w:rPr>
-      </w:pPr>
-      <w:r>
-        <w:rPr>
-          <w:rFonts w:ascii="Leelawadee UI" w:hAnsi="Leelawadee UI" w:cs="Leelawadee UI"/>
-        </w:rPr>
-        <w:t>Camp</w:t>
-      </w:r>
-      <w:r>
-        <w:rPr>
-          <w:rFonts w:ascii="Leelawadee UI" w:hAnsi="Leelawadee UI" w:cs="Leelawadee UI"/>
-        </w:rPr>
-        <w:t>?</w:t>
-      </w:r>
-    </w:p>
-    <w:p>
-      <w:pPr>
-        <w:pStyle w:val="ListParagraph"/>
-        <w:numPr>
-          <w:ilvl w:val="0"/>
-          <w:numId w:val="2"/>
-        </w:numPr>
-        <w:spacing w:after="0"/>
-        <w:rPr>
-          <w:rFonts w:ascii="Leelawadee UI" w:hAnsi="Leelawadee UI" w:cs="Leelawadee UI"/>
-        </w:rPr>
-      </w:pPr>
-      <w:r>
-        <w:rPr>
-          <w:rFonts w:ascii="Leelawadee UI" w:hAnsi="Leelawadee UI" w:cs="Leelawadee UI"/>
-        </w:rPr>
-        <w:t>Inn</w:t>
-      </w:r>
-      <w:r>
-        <w:rPr>
-          <w:rFonts w:ascii="Leelawadee UI" w:hAnsi="Leelawadee UI" w:cs="Leelawadee UI"/>
-        </w:rPr>
-        <w:t>?</w:t>
-      </w:r>
-    </w:p>
-    <w:p>
-      <w:pPr>
-        <w:pStyle w:val="ListParagraph"/>
-        <w:numPr>
-          <w:ilvl w:val="0"/>
-          <w:numId w:val="2"/>
-        </w:numPr>
-        <w:spacing w:after="0"/>
-        <w:rPr>
-          <w:rFonts w:ascii="Leelawadee UI" w:hAnsi="Leelawadee UI" w:cs="Leelawadee UI"/>
-        </w:rPr>
-      </w:pPr>
-      <w:r>
-        <w:rPr>
-          <w:rFonts w:ascii="Leelawadee UI" w:hAnsi="Leelawadee UI" w:cs="Leelawadee UI"/>
-        </w:rPr>
-        <w:t>Bridge</w:t>
-      </w:r>
-      <w:r>
-        <w:rPr>
-          <w:rFonts w:ascii="Leelawadee UI" w:hAnsi="Leelawadee UI" w:cs="Leelawadee UI"/>
-        </w:rPr>
-        <w:t>?</w:t>
-      </w:r>
-    </w:p>
-    <w:p>
-      <w:pPr>
-        <w:spacing w:after="0"/>
-        <w:rPr>
-          <w:rFonts w:ascii="Leelawadee UI" w:hAnsi="Leelawadee UI" w:cs="Leelawadee UI"/>
-        </w:rPr>
-      </w:pPr>
-    </w:p>
-    <w:p>
-      <w:pPr>
-        <w:spacing w:after="0"/>
-        <w:rPr>
-          <w:rFonts w:ascii="Leelawadee UI" w:hAnsi="Leelawadee UI" w:cs="Leelawadee UI"/>
-        </w:rPr>
-      </w:pPr>
-      <w:r>
-        <w:rPr>
-          <w:rFonts w:ascii="Leelawadee UI" w:hAnsi="Leelawadee UI" w:cs="Leelawadee UI"/>
-        </w:rPr>
-        <w:t>Types of dungeons:</w:t>
-      </w:r>
-    </w:p>
-    <w:p>
-      <w:pPr>
-        <w:pStyle w:val="ListParagraph"/>
-        <w:numPr>
-          <w:ilvl w:val="0"/>
-          <w:numId w:val="2"/>
-        </w:numPr>
-        <w:spacing w:after="0"/>
-        <w:rPr>
-          <w:rFonts w:ascii="Leelawadee UI" w:hAnsi="Leelawadee UI" w:cs="Leelawadee UI"/>
-        </w:rPr>
-      </w:pPr>
-      <w:r>
-        <w:rPr>
-          <w:rFonts w:ascii="Leelawadee UI" w:hAnsi="Leelawadee UI" w:cs="Leelawadee UI"/>
-        </w:rPr>
-        <w:t>Castle ruin</w:t>
-      </w:r>
-    </w:p>
-    <w:p>
-      <w:pPr>
-        <w:pStyle w:val="ListParagraph"/>
-        <w:numPr>
-          <w:ilvl w:val="0"/>
-          <w:numId w:val="2"/>
-        </w:numPr>
-        <w:spacing w:after="0"/>
-        <w:rPr>
-          <w:rFonts w:ascii="Leelawadee UI" w:hAnsi="Leelawadee UI" w:cs="Leelawadee UI"/>
-        </w:rPr>
-      </w:pPr>
-      <w:r>
-        <w:rPr>
-          <w:rFonts w:ascii="Leelawadee UI" w:hAnsi="Leelawadee UI" w:cs="Leelawadee UI"/>
-        </w:rPr>
-        <w:t>Town ruin</w:t>
-      </w:r>
-    </w:p>
-    <w:p>
-      <w:pPr>
-        <w:pStyle w:val="ListParagraph"/>
-        <w:numPr>
-          <w:ilvl w:val="0"/>
-          <w:numId w:val="2"/>
-        </w:numPr>
-        <w:spacing w:after="0"/>
-        <w:rPr>
-          <w:rFonts w:ascii="Leelawadee UI" w:hAnsi="Leelawadee UI" w:cs="Leelawadee UI"/>
-        </w:rPr>
-      </w:pPr>
-      <w:r>
-        <w:rPr>
-          <w:rFonts w:ascii="Leelawadee UI" w:hAnsi="Leelawadee UI" w:cs="Leelawadee UI"/>
-        </w:rPr>
-        <w:t>Cave dungeon</w:t>
-      </w:r>
-    </w:p>
-    <w:p>
-      <w:pPr>
-        <w:pStyle w:val="ListParagraph"/>
-        <w:numPr>
-          <w:ilvl w:val="0"/>
-          <w:numId w:val="2"/>
-        </w:numPr>
-        <w:spacing w:after="0"/>
-        <w:rPr>
-          <w:rFonts w:ascii="Leelawadee UI" w:hAnsi="Leelawadee UI" w:cs="Leelawadee UI"/>
-        </w:rPr>
-      </w:pPr>
-      <w:r>
-        <w:rPr>
-          <w:rFonts w:ascii="Leelawadee UI" w:hAnsi="Leelawadee UI" w:cs="Leelawadee UI"/>
-        </w:rPr>
-        <w:t>Tower dungeon</w:t>
-      </w:r>
-    </w:p>
-    <w:p>
-      <w:pPr>
-        <w:pStyle w:val="ListParagraph"/>
-        <w:numPr>
-          <w:ilvl w:val="0"/>
-          <w:numId w:val="2"/>
-        </w:numPr>
-        <w:spacing w:after="0"/>
-        <w:rPr>
-          <w:rFonts w:ascii="Leelawadee UI" w:hAnsi="Leelawadee UI" w:cs="Leelawadee UI"/>
-        </w:rPr>
-      </w:pPr>
-      <w:r>
-        <w:rPr>
-          <w:rFonts w:ascii="Leelawadee UI" w:hAnsi="Leelawadee UI" w:cs="Leelawadee UI"/>
-        </w:rPr>
-        <w:t>Forest dungeon</w:t>
-      </w:r>
+        <w:t>Skill that knocks people back by a hex or more.</w:t>
+      </w:r>
+    </w:p>
+    <w:p>
+      <w:pPr>
+        <w:pStyle w:val="ListParagraph"/>
+        <w:numPr>
+          <w:ilvl w:val="0"/>
+          <w:numId w:val="2"/>
+        </w:numPr>
+        <w:spacing w:after="0"/>
+        <w:rPr>
+          <w:rFonts w:ascii="Leelawadee UI" w:hAnsi="Leelawadee UI" w:cs="Leelawadee UI"/>
+        </w:rPr>
+      </w:pPr>
+      <w:r>
+        <w:rPr>
+          <w:rFonts w:ascii="Leelawadee UI" w:hAnsi="Leelawadee UI" w:cs="Leelawadee UI"/>
+        </w:rPr>
+        <w:t xml:space="preserve">Skill that allows thieves to avoid </w:t>
+      </w:r>
+      <w:proofErr w:type="spellStart"/>
+      <w:r>
+        <w:rPr>
+          <w:rFonts w:ascii="Leelawadee UI" w:hAnsi="Leelawadee UI" w:cs="Leelawadee UI"/>
+        </w:rPr>
+        <w:t>AoAs</w:t>
+      </w:r>
+      <w:proofErr w:type="spellEnd"/>
+      <w:r>
+        <w:rPr>
+          <w:rFonts w:ascii="Leelawadee UI" w:hAnsi="Leelawadee UI" w:cs="Leelawadee UI"/>
+        </w:rPr>
+        <w:t xml:space="preserve"> as they pass people.</w:t>
+      </w:r>
+    </w:p>
+    <w:p>
+      <w:pPr>
+        <w:spacing w:after="0"/>
+        <w:rPr>
+          <w:rFonts w:ascii="Leelawadee UI" w:hAnsi="Leelawadee UI" w:cs="Leelawadee UI"/>
+        </w:rPr>
+      </w:pPr>
     </w:p>
     <w:p>
       <w:pPr>
@@ -1746,7 +1960,6 @@
         <w:rPr>
           <w:rFonts w:ascii="Leelawadee UI" w:hAnsi="Leelawadee UI" w:cs="Leelawadee UI"/>
         </w:rPr>
-        <w:lastRenderedPageBreak/>
         <w:t>First companion in first town:</w:t>
       </w:r>
     </w:p>

</xml_diff>

<commit_message>
Added attack and dodge animations and a bunch of other things.
</commit_message>
<xml_diff>
--- a/DesignNotes.docx
+++ b/DesignNotes.docx
@@ -190,7 +190,21 @@
         <w:rPr>
           <w:rFonts w:ascii="Leelawadee UI" w:hAnsi="Leelawadee UI" w:cs="Leelawadee UI"/>
         </w:rPr>
-        <w:t>In a dungeon with a task - like rescue the princess.  Then you do it and she joins immediately.  Or rescue your sister or your childhood friend, or the “children” like DW4. And each one uses the random event generator to determine next step, princess maybe needs to go back to castle, etc</w:t>
+        <w:t xml:space="preserve">In a dungeon with a task - like rescue the princess.  Then you do it and she </w:t>
+      </w:r>
+      <w:proofErr w:type="gramStart"/>
+      <w:r>
+        <w:rPr>
+          <w:rFonts w:ascii="Leelawadee UI" w:hAnsi="Leelawadee UI" w:cs="Leelawadee UI"/>
+        </w:rPr>
+        <w:t>joins</w:t>
+      </w:r>
+      <w:proofErr w:type="gramEnd"/>
+      <w:r>
+        <w:rPr>
+          <w:rFonts w:ascii="Leelawadee UI" w:hAnsi="Leelawadee UI" w:cs="Leelawadee UI"/>
+        </w:rPr>
+        <w:t xml:space="preserve"> immediately.  Or rescue your sister or your childhood friend, or the “children” like DW4. And each one uses the random event generator to determine next step, princess maybe needs to go back to castle, etc</w:t>
       </w:r>
       <w:r>
         <w:rPr>
@@ -337,7 +351,21 @@
         <w:rPr>
           <w:rFonts w:ascii="Leelawadee UI" w:hAnsi="Leelawadee UI" w:cs="Leelawadee UI"/>
         </w:rPr>
-        <w:t xml:space="preserve"> sister or childhood friend or any romance who hasn’t been there before would ask, so this is where you grew up?  Then you’d answer and your answers build your own storyline which is used in later plot elements like oh yeah I was a blacksmith, then that bit gets set and determines later events)</w:t>
+        <w:t xml:space="preserve"> sister or childhood friend or any romance who hasn’t been there before would ask, so this is where you grew up?  Then you’d answer and your answers build your own storyline which is used in later plot elements like oh </w:t>
+      </w:r>
+      <w:proofErr w:type="gramStart"/>
+      <w:r>
+        <w:rPr>
+          <w:rFonts w:ascii="Leelawadee UI" w:hAnsi="Leelawadee UI" w:cs="Leelawadee UI"/>
+        </w:rPr>
+        <w:t>yeah</w:t>
+      </w:r>
+      <w:proofErr w:type="gramEnd"/>
+      <w:r>
+        <w:rPr>
+          <w:rFonts w:ascii="Leelawadee UI" w:hAnsi="Leelawadee UI" w:cs="Leelawadee UI"/>
+        </w:rPr>
+        <w:t xml:space="preserve"> I was a blacksmith, then that bit gets set and determines later events)</w:t>
       </w:r>
     </w:p>
     <w:p>
@@ -662,7 +690,21 @@
         <w:rPr>
           <w:rFonts w:ascii="Leelawadee UI" w:hAnsi="Leelawadee UI" w:cs="Leelawadee UI"/>
         </w:rPr>
-        <w:t xml:space="preserve"> (i.e. 600 affection can be </w:t>
+        <w:t xml:space="preserve"> (</w:t>
+      </w:r>
+      <w:proofErr w:type="gramStart"/>
+      <w:r>
+        <w:rPr>
+          <w:rFonts w:ascii="Leelawadee UI" w:hAnsi="Leelawadee UI" w:cs="Leelawadee UI"/>
+        </w:rPr>
+        <w:t>i.e.</w:t>
+      </w:r>
+      <w:proofErr w:type="gramEnd"/>
+      <w:r>
+        <w:rPr>
+          <w:rFonts w:ascii="Leelawadee UI" w:hAnsi="Leelawadee UI" w:cs="Leelawadee UI"/>
+        </w:rPr>
+        <w:t xml:space="preserve"> 600 affection can be </w:t>
       </w:r>
       <w:r>
         <w:rPr>
@@ -1203,25 +1245,218 @@
     </w:p>
     <w:p>
       <w:pPr>
-        <w:spacing w:after="0"/>
-        <w:rPr>
-          <w:rFonts w:ascii="Leelawadee UI" w:hAnsi="Leelawadee UI" w:cs="Leelawadee UI"/>
-        </w:rPr>
-      </w:pPr>
-    </w:p>
-    <w:p>
-      <w:pPr>
-        <w:spacing w:after="0"/>
+        <w:pStyle w:val="ListParagraph"/>
+        <w:numPr>
+          <w:ilvl w:val="0"/>
+          <w:numId w:val="2"/>
+        </w:numPr>
+        <w:spacing w:after="0"/>
+        <w:rPr>
+          <w:rFonts w:ascii="Leelawadee UI" w:hAnsi="Leelawadee UI" w:cs="Leelawadee UI"/>
+        </w:rPr>
+      </w:pPr>
+      <w:r>
+        <w:rPr>
+          <w:rFonts w:ascii="Leelawadee UI" w:hAnsi="Leelawadee UI" w:cs="Leelawadee UI"/>
+        </w:rPr>
+        <w:t>People in towns should have random levels but based on firstly class, like Villagers are likely to have lower levels, and also based on the level range of the area the town is in.  If it’s in a higher-level range then the seed causes the average level range to be high.</w:t>
+      </w:r>
+    </w:p>
+    <w:p>
+      <w:pPr>
+        <w:pStyle w:val="ListParagraph"/>
+        <w:numPr>
+          <w:ilvl w:val="0"/>
+          <w:numId w:val="2"/>
+        </w:numPr>
+        <w:spacing w:after="0"/>
+        <w:rPr>
+          <w:rFonts w:ascii="Leelawadee UI" w:hAnsi="Leelawadee UI" w:cs="Leelawadee UI"/>
+        </w:rPr>
+      </w:pPr>
+      <w:r>
+        <w:rPr>
+          <w:rFonts w:ascii="Leelawadee UI" w:hAnsi="Leelawadee UI" w:cs="Leelawadee UI"/>
+        </w:rPr>
+        <w:t>Shops should spawn equipment based on level range of the area that the town is in.</w:t>
+      </w:r>
+    </w:p>
+    <w:p>
+      <w:pPr>
+        <w:pStyle w:val="ListParagraph"/>
+        <w:numPr>
+          <w:ilvl w:val="0"/>
+          <w:numId w:val="2"/>
+        </w:numPr>
+        <w:spacing w:after="0"/>
+        <w:rPr>
+          <w:rFonts w:ascii="Leelawadee UI" w:hAnsi="Leelawadee UI" w:cs="Leelawadee UI"/>
+        </w:rPr>
+      </w:pPr>
+      <w:r>
+        <w:rPr>
+          <w:rFonts w:ascii="Leelawadee UI" w:hAnsi="Leelawadee UI" w:cs="Leelawadee UI"/>
+        </w:rPr>
+        <w:t>Build / find a teleporter in each town and you can fast travel between them.</w:t>
+      </w:r>
+    </w:p>
+    <w:p>
+      <w:pPr>
+        <w:spacing w:after="0"/>
+        <w:rPr>
+          <w:rFonts w:ascii="Leelawadee UI" w:hAnsi="Leelawadee UI" w:cs="Leelawadee UI"/>
+        </w:rPr>
+      </w:pPr>
+    </w:p>
+    <w:p>
+      <w:pPr>
+        <w:spacing w:after="0"/>
+        <w:rPr>
+          <w:rFonts w:ascii="Leelawadee UI" w:hAnsi="Leelawadee UI" w:cs="Leelawadee UI"/>
+        </w:rPr>
+      </w:pPr>
+      <w:r>
         <w:rPr>
           <w:rFonts w:ascii="Leelawadee UI" w:hAnsi="Leelawadee UI" w:cs="Leelawadee UI"/>
           <w:u w:val="single"/>
         </w:rPr>
-      </w:pPr>
-      <w:r>
+        <w:t>Minigames</w:t>
+      </w:r>
+      <w:r>
+        <w:rPr>
+          <w:rFonts w:ascii="Leelawadee UI" w:hAnsi="Leelawadee UI" w:cs="Leelawadee UI"/>
+        </w:rPr>
+        <w:t>:</w:t>
+      </w:r>
+    </w:p>
+    <w:p>
+      <w:pPr>
+        <w:pStyle w:val="ListParagraph"/>
+        <w:numPr>
+          <w:ilvl w:val="0"/>
+          <w:numId w:val="2"/>
+        </w:numPr>
+        <w:spacing w:after="0"/>
+        <w:rPr>
+          <w:rFonts w:ascii="Leelawadee UI" w:hAnsi="Leelawadee UI" w:cs="Leelawadee UI"/>
+        </w:rPr>
+      </w:pPr>
+      <w:r>
+        <w:rPr>
+          <w:rFonts w:ascii="Leelawadee UI" w:hAnsi="Leelawadee UI" w:cs="Leelawadee UI"/>
+        </w:rPr>
+        <w:t>Implement a variety of interesting but simple minigames that can be used in this or other RPGs.</w:t>
+      </w:r>
+    </w:p>
+    <w:p>
+      <w:pPr>
+        <w:pStyle w:val="ListParagraph"/>
+        <w:numPr>
+          <w:ilvl w:val="0"/>
+          <w:numId w:val="2"/>
+        </w:numPr>
+        <w:spacing w:after="0"/>
+        <w:rPr>
+          <w:rFonts w:ascii="Leelawadee UI" w:hAnsi="Leelawadee UI" w:cs="Leelawadee UI"/>
+        </w:rPr>
+      </w:pPr>
+      <w:r>
+        <w:rPr>
+          <w:rFonts w:ascii="Leelawadee UI" w:hAnsi="Leelawadee UI" w:cs="Leelawadee UI"/>
+        </w:rPr>
+        <w:t>Three cups where the cups are shuffled and you have to keep track of the ball under the cup.</w:t>
+      </w:r>
+      <w:r>
+        <w:rPr>
+          <w:rFonts w:ascii="Leelawadee UI" w:hAnsi="Leelawadee UI" w:cs="Leelawadee UI"/>
+        </w:rPr>
+        <w:t xml:space="preserve">  Maybe can just use animation for this.</w:t>
+      </w:r>
+    </w:p>
+    <w:p>
+      <w:pPr>
+        <w:pStyle w:val="ListParagraph"/>
+        <w:numPr>
+          <w:ilvl w:val="0"/>
+          <w:numId w:val="2"/>
+        </w:numPr>
+        <w:spacing w:after="0"/>
+        <w:rPr>
+          <w:rFonts w:ascii="Leelawadee UI" w:hAnsi="Leelawadee UI" w:cs="Leelawadee UI"/>
+        </w:rPr>
+      </w:pPr>
+      <w:r>
+        <w:rPr>
+          <w:rFonts w:ascii="Leelawadee UI" w:hAnsi="Leelawadee UI" w:cs="Leelawadee UI"/>
+        </w:rPr>
+        <w:t>Chrono Trigger games:  The hammer game where your str and how much you wind up dictates your win.  A race.</w:t>
+      </w:r>
+    </w:p>
+    <w:p>
+      <w:pPr>
+        <w:pStyle w:val="ListParagraph"/>
+        <w:numPr>
+          <w:ilvl w:val="0"/>
+          <w:numId w:val="2"/>
+        </w:numPr>
+        <w:spacing w:after="0"/>
+        <w:rPr>
+          <w:rFonts w:ascii="Leelawadee UI" w:hAnsi="Leelawadee UI" w:cs="Leelawadee UI"/>
+        </w:rPr>
+      </w:pPr>
+      <w:r>
+        <w:rPr>
+          <w:rFonts w:ascii="Leelawadee UI" w:hAnsi="Leelawadee UI" w:cs="Leelawadee UI"/>
+        </w:rPr>
+        <w:t>Single monster fight / cage match</w:t>
+      </w:r>
+    </w:p>
+    <w:p>
+      <w:pPr>
+        <w:pStyle w:val="ListParagraph"/>
+        <w:numPr>
+          <w:ilvl w:val="0"/>
+          <w:numId w:val="2"/>
+        </w:numPr>
+        <w:spacing w:after="0"/>
+        <w:rPr>
+          <w:rFonts w:ascii="Leelawadee UI" w:hAnsi="Leelawadee UI" w:cs="Leelawadee UI"/>
+        </w:rPr>
+      </w:pPr>
+      <w:r>
+        <w:rPr>
+          <w:rFonts w:ascii="Leelawadee UI" w:hAnsi="Leelawadee UI" w:cs="Leelawadee UI"/>
+        </w:rPr>
+        <w:t xml:space="preserve">Archery game where you have to aim your bow </w:t>
+      </w:r>
+      <w:r>
+        <w:rPr>
+          <w:rFonts w:ascii="Leelawadee UI" w:hAnsi="Leelawadee UI" w:cs="Leelawadee UI"/>
+        </w:rPr>
+        <w:t>/arrow by moving the mouse almost like Tank Wars then release.</w:t>
+      </w:r>
+    </w:p>
+    <w:p>
+      <w:pPr>
+        <w:spacing w:after="0"/>
+        <w:rPr>
+          <w:rFonts w:ascii="Leelawadee UI" w:hAnsi="Leelawadee UI" w:cs="Leelawadee UI"/>
+        </w:rPr>
+      </w:pPr>
+    </w:p>
+    <w:p>
+      <w:pPr>
+        <w:spacing w:after="0"/>
         <w:rPr>
           <w:rFonts w:ascii="Leelawadee UI" w:hAnsi="Leelawadee UI" w:cs="Leelawadee UI"/>
           <w:u w:val="single"/>
         </w:rPr>
+      </w:pPr>
+      <w:r>
+        <w:rPr>
+          <w:rFonts w:ascii="Leelawadee UI" w:hAnsi="Leelawadee UI" w:cs="Leelawadee UI"/>
+          <w:u w:val="single"/>
+        </w:rPr>
         <w:t>Game System:</w:t>
       </w:r>
     </w:p>
@@ -1247,7 +1482,21 @@
         <w:rPr>
           <w:rFonts w:ascii="Leelawadee UI" w:hAnsi="Leelawadee UI" w:cs="Leelawadee UI"/>
         </w:rPr>
-        <w:t xml:space="preserve"> random battles in over world but you can choose to fight or not. When random battle happens you get an option to fight on screen like a fight button.  That option stays until you enter town or dungeon.</w:t>
+        <w:t xml:space="preserve"> random battles in over world but you can choose to fight or not. When random battle </w:t>
+      </w:r>
+      <w:proofErr w:type="gramStart"/>
+      <w:r>
+        <w:rPr>
+          <w:rFonts w:ascii="Leelawadee UI" w:hAnsi="Leelawadee UI" w:cs="Leelawadee UI"/>
+        </w:rPr>
+        <w:t>happens</w:t>
+      </w:r>
+      <w:proofErr w:type="gramEnd"/>
+      <w:r>
+        <w:rPr>
+          <w:rFonts w:ascii="Leelawadee UI" w:hAnsi="Leelawadee UI" w:cs="Leelawadee UI"/>
+        </w:rPr>
+        <w:t xml:space="preserve"> you get an option to fight on screen like a fight button.  That option stays until you enter town or dungeon.</w:t>
       </w:r>
     </w:p>
     <w:p>
@@ -1269,6 +1518,7 @@
         <w:t xml:space="preserve">Can choose to set up camp anywhere?  But have to fight random battle for it unless the area is “clear” </w:t>
       </w:r>
       <w:proofErr w:type="spellStart"/>
+      <w:proofErr w:type="gramStart"/>
       <w:r>
         <w:rPr>
           <w:rFonts w:ascii="Leelawadee UI" w:hAnsi="Leelawadee UI" w:cs="Leelawadee UI"/>
@@ -1276,6 +1526,7 @@
         <w:t>ie</w:t>
       </w:r>
       <w:proofErr w:type="spellEnd"/>
+      <w:proofErr w:type="gramEnd"/>
       <w:r>
         <w:rPr>
           <w:rFonts w:ascii="Leelawadee UI" w:hAnsi="Leelawadee UI" w:cs="Leelawadee UI"/>
@@ -1384,6 +1635,194 @@
     </w:p>
     <w:p>
       <w:pPr>
+        <w:pStyle w:val="ListParagraph"/>
+        <w:numPr>
+          <w:ilvl w:val="0"/>
+          <w:numId w:val="2"/>
+        </w:numPr>
+        <w:spacing w:after="0"/>
+        <w:rPr>
+          <w:rFonts w:ascii="Leelawadee UI" w:hAnsi="Leelawadee UI" w:cs="Leelawadee UI"/>
+        </w:rPr>
+      </w:pPr>
+      <w:r>
+        <w:rPr>
+          <w:rFonts w:ascii="Leelawadee UI" w:hAnsi="Leelawadee UI" w:cs="Leelawadee UI"/>
+        </w:rPr>
+        <w:t xml:space="preserve">All of my games should have “signature” equipment like the </w:t>
+      </w:r>
+      <w:proofErr w:type="spellStart"/>
+      <w:r>
+        <w:rPr>
+          <w:rFonts w:ascii="Leelawadee UI" w:hAnsi="Leelawadee UI" w:cs="Leelawadee UI"/>
+        </w:rPr>
+        <w:t>Fluffinator</w:t>
+      </w:r>
+      <w:proofErr w:type="spellEnd"/>
+      <w:r>
+        <w:rPr>
+          <w:rFonts w:ascii="Leelawadee UI" w:hAnsi="Leelawadee UI" w:cs="Leelawadee UI"/>
+        </w:rPr>
+        <w:t xml:space="preserve">, the </w:t>
+      </w:r>
+      <w:proofErr w:type="spellStart"/>
+      <w:r>
+        <w:rPr>
+          <w:rFonts w:ascii="Leelawadee UI" w:hAnsi="Leelawadee UI" w:cs="Leelawadee UI"/>
+        </w:rPr>
+        <w:t>Bongshnauzer</w:t>
+      </w:r>
+      <w:proofErr w:type="spellEnd"/>
+      <w:r>
+        <w:rPr>
+          <w:rFonts w:ascii="Leelawadee UI" w:hAnsi="Leelawadee UI" w:cs="Leelawadee UI"/>
+        </w:rPr>
+        <w:t xml:space="preserve">, </w:t>
+      </w:r>
+      <w:r>
+        <w:rPr>
+          <w:rFonts w:ascii="Leelawadee UI" w:hAnsi="Leelawadee UI" w:cs="Leelawadee UI"/>
+        </w:rPr>
+        <w:t>Hammerstein’s Maul, the “Acks”</w:t>
+      </w:r>
+      <w:r>
+        <w:rPr>
+          <w:rFonts w:ascii="Leelawadee UI" w:hAnsi="Leelawadee UI" w:cs="Leelawadee UI"/>
+        </w:rPr>
+        <w:t xml:space="preserve"> (what is this thing anyway?</w:t>
+      </w:r>
+      <w:r>
+        <w:rPr>
+          <w:rFonts w:ascii="Leelawadee UI" w:hAnsi="Leelawadee UI" w:cs="Leelawadee UI"/>
+        </w:rPr>
+        <w:t xml:space="preserve">  But it can block anything</w:t>
+      </w:r>
+      <w:r>
+        <w:rPr>
+          <w:rFonts w:ascii="Leelawadee UI" w:hAnsi="Leelawadee UI" w:cs="Leelawadee UI"/>
+        </w:rPr>
+        <w:t>),</w:t>
+      </w:r>
+      <w:r>
+        <w:rPr>
+          <w:rFonts w:ascii="Leelawadee UI" w:hAnsi="Leelawadee UI" w:cs="Leelawadee UI"/>
+        </w:rPr>
+        <w:t xml:space="preserve"> SHOCKER</w:t>
+      </w:r>
+      <w:r>
+        <w:rPr>
+          <w:rFonts w:ascii="Leelawadee UI" w:hAnsi="Leelawadee UI" w:cs="Leelawadee UI"/>
+        </w:rPr>
+        <w:t xml:space="preserve"> (100% hit ranged weapon)</w:t>
+      </w:r>
+      <w:r>
+        <w:rPr>
+          <w:rFonts w:ascii="Leelawadee UI" w:hAnsi="Leelawadee UI" w:cs="Leelawadee UI"/>
+        </w:rPr>
+        <w:t xml:space="preserve">, </w:t>
+      </w:r>
+      <w:proofErr w:type="spellStart"/>
+      <w:r>
+        <w:rPr>
+          <w:rFonts w:ascii="Leelawadee UI" w:hAnsi="Leelawadee UI" w:cs="Leelawadee UI"/>
+        </w:rPr>
+        <w:t>Throd</w:t>
+      </w:r>
+      <w:proofErr w:type="spellEnd"/>
+      <w:r>
+        <w:rPr>
+          <w:rFonts w:ascii="Leelawadee UI" w:hAnsi="Leelawadee UI" w:cs="Leelawadee UI"/>
+        </w:rPr>
+        <w:t xml:space="preserve">, </w:t>
+      </w:r>
+      <w:r>
+        <w:rPr>
+          <w:rFonts w:ascii="Leelawadee UI" w:hAnsi="Leelawadee UI" w:cs="Leelawadee UI"/>
+        </w:rPr>
+        <w:t xml:space="preserve">Mangalore, </w:t>
+      </w:r>
+      <w:r>
+        <w:rPr>
+          <w:rFonts w:ascii="Leelawadee UI" w:hAnsi="Leelawadee UI" w:cs="Leelawadee UI"/>
+        </w:rPr>
+        <w:t xml:space="preserve">The Spear of </w:t>
+      </w:r>
+      <w:proofErr w:type="spellStart"/>
+      <w:r>
+        <w:rPr>
+          <w:rFonts w:ascii="Leelawadee UI" w:hAnsi="Leelawadee UI" w:cs="Leelawadee UI"/>
+        </w:rPr>
+        <w:lastRenderedPageBreak/>
+        <w:t>Fantastamabar</w:t>
+      </w:r>
+      <w:proofErr w:type="spellEnd"/>
+      <w:r>
+        <w:rPr>
+          <w:rFonts w:ascii="Leelawadee UI" w:hAnsi="Leelawadee UI" w:cs="Leelawadee UI"/>
+        </w:rPr>
+        <w:t xml:space="preserve"> (it is, indeed, </w:t>
+      </w:r>
+      <w:proofErr w:type="spellStart"/>
+      <w:r>
+        <w:rPr>
+          <w:rFonts w:ascii="Leelawadee UI" w:hAnsi="Leelawadee UI" w:cs="Leelawadee UI"/>
+        </w:rPr>
+        <w:t>fantastamabar</w:t>
+      </w:r>
+      <w:proofErr w:type="spellEnd"/>
+      <w:r>
+        <w:rPr>
+          <w:rFonts w:ascii="Leelawadee UI" w:hAnsi="Leelawadee UI" w:cs="Leelawadee UI"/>
+        </w:rPr>
+        <w:t xml:space="preserve">), </w:t>
+      </w:r>
+      <w:r>
+        <w:rPr>
+          <w:rFonts w:ascii="Leelawadee UI" w:hAnsi="Leelawadee UI" w:cs="Leelawadee UI"/>
+        </w:rPr>
+        <w:t>Zoid</w:t>
+      </w:r>
+      <w:r>
+        <w:rPr>
+          <w:rFonts w:ascii="Leelawadee UI" w:hAnsi="Leelawadee UI" w:cs="Leelawadee UI"/>
+        </w:rPr>
+        <w:t>s (spell that sends a flock of something)</w:t>
+      </w:r>
+      <w:r>
+        <w:rPr>
+          <w:rFonts w:ascii="Leelawadee UI" w:hAnsi="Leelawadee UI" w:cs="Leelawadee UI"/>
+        </w:rPr>
+        <w:t xml:space="preserve">, </w:t>
+      </w:r>
+      <w:proofErr w:type="spellStart"/>
+      <w:r>
+        <w:rPr>
+          <w:rFonts w:ascii="Leelawadee UI" w:hAnsi="Leelawadee UI" w:cs="Leelawadee UI"/>
+        </w:rPr>
+        <w:t>Flarkas</w:t>
+      </w:r>
+      <w:proofErr w:type="spellEnd"/>
+      <w:r>
+        <w:rPr>
+          <w:rFonts w:ascii="Leelawadee UI" w:hAnsi="Leelawadee UI" w:cs="Leelawadee UI"/>
+        </w:rPr>
+        <w:t>,</w:t>
+      </w:r>
+      <w:r>
+        <w:rPr>
+          <w:rFonts w:ascii="Leelawadee UI" w:hAnsi="Leelawadee UI" w:cs="Leelawadee UI"/>
+        </w:rPr>
+        <w:t xml:space="preserve"> </w:t>
+      </w:r>
+      <w:r>
+        <w:rPr>
+          <w:rFonts w:ascii="Leelawadee UI" w:hAnsi="Leelawadee UI" w:cs="Leelawadee UI"/>
+        </w:rPr>
+        <w:t>etc.</w:t>
+      </w:r>
+    </w:p>
+    <w:p>
+      <w:pPr>
         <w:spacing w:after="0"/>
         <w:rPr>
           <w:rFonts w:ascii="Leelawadee UI" w:hAnsi="Leelawadee UI" w:cs="Leelawadee UI"/>
@@ -1765,286 +2204,362 @@
         <w:rPr>
           <w:rFonts w:ascii="Leelawadee UI" w:hAnsi="Leelawadee UI" w:cs="Leelawadee UI"/>
         </w:rPr>
+        <w:t>Forest dungeon</w:t>
+      </w:r>
+    </w:p>
+    <w:p>
+      <w:pPr>
+        <w:spacing w:after="0"/>
+        <w:rPr>
+          <w:rFonts w:ascii="Leelawadee UI" w:hAnsi="Leelawadee UI" w:cs="Leelawadee UI"/>
+        </w:rPr>
+      </w:pPr>
+    </w:p>
+    <w:p>
+      <w:pPr>
+        <w:spacing w:after="0"/>
+        <w:rPr>
+          <w:rFonts w:ascii="Leelawadee UI" w:hAnsi="Leelawadee UI" w:cs="Leelawadee UI"/>
+          <w:u w:val="single"/>
+        </w:rPr>
+      </w:pPr>
+      <w:r>
+        <w:rPr>
+          <w:rFonts w:ascii="Leelawadee UI" w:hAnsi="Leelawadee UI" w:cs="Leelawadee UI"/>
+          <w:u w:val="single"/>
+        </w:rPr>
+        <w:t>Battle</w:t>
+      </w:r>
+      <w:r>
+        <w:rPr>
+          <w:rFonts w:ascii="Leelawadee UI" w:hAnsi="Leelawadee UI" w:cs="Leelawadee UI"/>
+          <w:u w:val="single"/>
+        </w:rPr>
+        <w:t xml:space="preserve"> System:</w:t>
+      </w:r>
+    </w:p>
+    <w:p>
+      <w:pPr>
+        <w:pStyle w:val="ListParagraph"/>
+        <w:numPr>
+          <w:ilvl w:val="0"/>
+          <w:numId w:val="2"/>
+        </w:numPr>
+        <w:spacing w:after="0"/>
+        <w:rPr>
+          <w:rFonts w:ascii="Leelawadee UI" w:hAnsi="Leelawadee UI" w:cs="Leelawadee UI"/>
+        </w:rPr>
+      </w:pPr>
+      <w:r>
+        <w:rPr>
+          <w:rFonts w:ascii="Leelawadee UI" w:hAnsi="Leelawadee UI" w:cs="Leelawadee UI"/>
+        </w:rPr>
+        <w:t>“</w:t>
+      </w:r>
+      <w:r>
+        <w:rPr>
+          <w:rFonts w:ascii="Leelawadee UI" w:hAnsi="Leelawadee UI" w:cs="Leelawadee UI"/>
+        </w:rPr>
+        <w:t>Overwhelm</w:t>
+      </w:r>
+      <w:r>
+        <w:rPr>
+          <w:rFonts w:ascii="Leelawadee UI" w:hAnsi="Leelawadee UI" w:cs="Leelawadee UI"/>
+        </w:rPr>
+        <w:t>” or “Bum Rush”</w:t>
+      </w:r>
+      <w:r>
+        <w:rPr>
+          <w:rFonts w:ascii="Leelawadee UI" w:hAnsi="Leelawadee UI" w:cs="Leelawadee UI"/>
+        </w:rPr>
+        <w:t xml:space="preserve"> button to </w:t>
+      </w:r>
+      <w:proofErr w:type="spellStart"/>
+      <w:r>
+        <w:rPr>
+          <w:rFonts w:ascii="Leelawadee UI" w:hAnsi="Leelawadee UI" w:cs="Leelawadee UI"/>
+        </w:rPr>
+        <w:t>insta</w:t>
+      </w:r>
+      <w:proofErr w:type="spellEnd"/>
+      <w:r>
+        <w:rPr>
+          <w:rFonts w:ascii="Leelawadee UI" w:hAnsi="Leelawadee UI" w:cs="Leelawadee UI"/>
+        </w:rPr>
+        <w:t xml:space="preserve"> kill all enemies if you can do so in one turn or just move everyone toward closest and </w:t>
+      </w:r>
+      <w:r>
+        <w:rPr>
+          <w:rFonts w:ascii="Leelawadee UI" w:hAnsi="Leelawadee UI" w:cs="Leelawadee UI"/>
+        </w:rPr>
+        <w:t>attacks.</w:t>
+      </w:r>
+      <w:r>
+        <w:rPr>
+          <w:rFonts w:ascii="Leelawadee UI" w:hAnsi="Leelawadee UI" w:cs="Leelawadee UI"/>
+        </w:rPr>
+        <w:t xml:space="preserve"> Remember some ppl might want to build up def etc. while getting hit safely</w:t>
+      </w:r>
+      <w:r>
+        <w:rPr>
+          <w:rFonts w:ascii="Leelawadee UI" w:hAnsi="Leelawadee UI" w:cs="Leelawadee UI"/>
+        </w:rPr>
+        <w:t>, so they might want to play “lesser battles.”</w:t>
+      </w:r>
+    </w:p>
+    <w:p>
+      <w:pPr>
+        <w:pStyle w:val="ListParagraph"/>
+        <w:numPr>
+          <w:ilvl w:val="0"/>
+          <w:numId w:val="2"/>
+        </w:numPr>
+        <w:spacing w:after="0"/>
+        <w:rPr>
+          <w:rFonts w:ascii="Leelawadee UI" w:hAnsi="Leelawadee UI" w:cs="Leelawadee UI"/>
+        </w:rPr>
+      </w:pPr>
+      <w:r>
+        <w:rPr>
+          <w:rFonts w:ascii="Leelawadee UI" w:hAnsi="Leelawadee UI" w:cs="Leelawadee UI"/>
+        </w:rPr>
+        <w:t>Skill that knocks people back by a hex or more.</w:t>
+      </w:r>
+    </w:p>
+    <w:p>
+      <w:pPr>
+        <w:pStyle w:val="ListParagraph"/>
+        <w:numPr>
+          <w:ilvl w:val="0"/>
+          <w:numId w:val="2"/>
+        </w:numPr>
+        <w:spacing w:after="0"/>
+        <w:rPr>
+          <w:rFonts w:ascii="Leelawadee UI" w:hAnsi="Leelawadee UI" w:cs="Leelawadee UI"/>
+        </w:rPr>
+      </w:pPr>
+      <w:r>
+        <w:rPr>
+          <w:rFonts w:ascii="Leelawadee UI" w:hAnsi="Leelawadee UI" w:cs="Leelawadee UI"/>
+        </w:rPr>
+        <w:t xml:space="preserve">Skill that allows thieves to avoid </w:t>
+      </w:r>
+      <w:proofErr w:type="spellStart"/>
+      <w:r>
+        <w:rPr>
+          <w:rFonts w:ascii="Leelawadee UI" w:hAnsi="Leelawadee UI" w:cs="Leelawadee UI"/>
+        </w:rPr>
+        <w:t>AoAs</w:t>
+      </w:r>
+      <w:proofErr w:type="spellEnd"/>
+      <w:r>
+        <w:rPr>
+          <w:rFonts w:ascii="Leelawadee UI" w:hAnsi="Leelawadee UI" w:cs="Leelawadee UI"/>
+        </w:rPr>
+        <w:t xml:space="preserve"> as they pass people.</w:t>
+      </w:r>
+    </w:p>
+    <w:p>
+      <w:pPr>
+        <w:pStyle w:val="ListParagraph"/>
+        <w:numPr>
+          <w:ilvl w:val="0"/>
+          <w:numId w:val="2"/>
+        </w:numPr>
+        <w:spacing w:after="0"/>
+        <w:rPr>
+          <w:rFonts w:ascii="Leelawadee UI" w:hAnsi="Leelawadee UI" w:cs="Leelawadee UI"/>
+        </w:rPr>
+      </w:pPr>
+      <w:proofErr w:type="spellStart"/>
+      <w:r>
+        <w:rPr>
+          <w:rFonts w:ascii="Leelawadee UI" w:hAnsi="Leelawadee UI" w:cs="Leelawadee UI"/>
+        </w:rPr>
+        <w:t>AoA</w:t>
+      </w:r>
+      <w:proofErr w:type="spellEnd"/>
+      <w:r>
+        <w:rPr>
+          <w:rFonts w:ascii="Leelawadee UI" w:hAnsi="Leelawadee UI" w:cs="Leelawadee UI"/>
+        </w:rPr>
+        <w:t xml:space="preserve"> only happens when you pass by one of the 3 front tiles.</w:t>
+      </w:r>
+    </w:p>
+    <w:p>
+      <w:pPr>
+        <w:pStyle w:val="ListParagraph"/>
+        <w:numPr>
+          <w:ilvl w:val="0"/>
+          <w:numId w:val="2"/>
+        </w:numPr>
+        <w:spacing w:after="0"/>
+        <w:rPr>
+          <w:rFonts w:ascii="Leelawadee UI" w:hAnsi="Leelawadee UI" w:cs="Leelawadee UI"/>
+        </w:rPr>
+      </w:pPr>
+      <w:r>
+        <w:rPr>
+          <w:rFonts w:ascii="Leelawadee UI" w:hAnsi="Leelawadee UI" w:cs="Leelawadee UI"/>
+        </w:rPr>
+        <w:t>Counterattack skill that hits back after you dodge</w:t>
+      </w:r>
+      <w:r>
+        <w:rPr>
+          <w:rFonts w:ascii="Leelawadee UI" w:hAnsi="Leelawadee UI" w:cs="Leelawadee UI"/>
+        </w:rPr>
+        <w:t>/block</w:t>
+      </w:r>
+      <w:r>
+        <w:rPr>
+          <w:rFonts w:ascii="Leelawadee UI" w:hAnsi="Leelawadee UI" w:cs="Leelawadee UI"/>
+        </w:rPr>
+        <w:t>, so you want to optimize that char’s agility and dodging since they only counter if they dodge.</w:t>
+      </w:r>
+    </w:p>
+    <w:p>
+      <w:pPr>
+        <w:spacing w:after="0"/>
+        <w:rPr>
+          <w:rFonts w:ascii="Leelawadee UI" w:hAnsi="Leelawadee UI" w:cs="Leelawadee UI"/>
+        </w:rPr>
+      </w:pPr>
+    </w:p>
+    <w:p>
+      <w:pPr>
+        <w:spacing w:after="0"/>
+        <w:rPr>
+          <w:rFonts w:ascii="Leelawadee UI" w:hAnsi="Leelawadee UI" w:cs="Leelawadee UI"/>
+          <w:u w:val="single"/>
+        </w:rPr>
+      </w:pPr>
+      <w:r>
+        <w:rPr>
+          <w:rFonts w:ascii="Leelawadee UI" w:hAnsi="Leelawadee UI" w:cs="Leelawadee UI"/>
+          <w:u w:val="single"/>
+        </w:rPr>
+        <w:t>----- IF STORY ELEMENTS ARE ADDED -----</w:t>
+      </w:r>
+    </w:p>
+    <w:p>
+      <w:pPr>
+        <w:spacing w:after="0"/>
+        <w:rPr>
+          <w:rFonts w:ascii="Leelawadee UI" w:hAnsi="Leelawadee UI" w:cs="Leelawadee UI"/>
+        </w:rPr>
+      </w:pPr>
+    </w:p>
+    <w:p>
+      <w:pPr>
+        <w:spacing w:after="0"/>
+        <w:rPr>
+          <w:rFonts w:ascii="Leelawadee UI" w:hAnsi="Leelawadee UI" w:cs="Leelawadee UI"/>
+        </w:rPr>
+      </w:pPr>
+      <w:r>
+        <w:rPr>
+          <w:rFonts w:ascii="Leelawadee UI" w:hAnsi="Leelawadee UI" w:cs="Leelawadee UI"/>
+        </w:rPr>
+        <w:t>First companion in first town:</w:t>
+      </w:r>
+    </w:p>
+    <w:p>
+      <w:pPr>
+        <w:pStyle w:val="ListParagraph"/>
+        <w:numPr>
+          <w:ilvl w:val="0"/>
+          <w:numId w:val="2"/>
+        </w:numPr>
+        <w:spacing w:after="0"/>
+        <w:rPr>
+          <w:rFonts w:ascii="Leelawadee UI" w:hAnsi="Leelawadee UI" w:cs="Leelawadee UI"/>
+        </w:rPr>
+      </w:pPr>
+      <w:r>
+        <w:rPr>
+          <w:rFonts w:ascii="Leelawadee UI" w:hAnsi="Leelawadee UI" w:cs="Leelawadee UI"/>
+        </w:rPr>
+        <w:t>None, sister, brother, childhood friend, guardian</w:t>
+      </w:r>
+      <w:r>
+        <w:rPr>
+          <w:rFonts w:ascii="Leelawadee UI" w:hAnsi="Leelawadee UI" w:cs="Leelawadee UI"/>
+        </w:rPr>
+        <w:t>, acquaintance who befriends you out of necessity</w:t>
+      </w:r>
+      <w:r>
+        <w:rPr>
+          <w:rFonts w:ascii="Leelawadee UI" w:hAnsi="Leelawadee UI" w:cs="Leelawadee UI"/>
+        </w:rPr>
+        <w:t>, local merchant you know, employer, employee</w:t>
+      </w:r>
+      <w:r>
+        <w:rPr>
+          <w:rFonts w:ascii="Leelawadee UI" w:hAnsi="Leelawadee UI" w:cs="Leelawadee UI"/>
+        </w:rPr>
+        <w:t xml:space="preserve"> (can reroll if you don’t like it)</w:t>
+      </w:r>
+    </w:p>
+    <w:p>
+      <w:pPr>
+        <w:spacing w:after="0"/>
+        <w:rPr>
+          <w:rFonts w:ascii="Leelawadee UI" w:hAnsi="Leelawadee UI" w:cs="Leelawadee UI"/>
+        </w:rPr>
+      </w:pPr>
+    </w:p>
+    <w:p>
+      <w:pPr>
+        <w:spacing w:after="0"/>
+        <w:rPr>
+          <w:rFonts w:ascii="Leelawadee UI" w:hAnsi="Leelawadee UI" w:cs="Leelawadee UI"/>
+        </w:rPr>
+      </w:pPr>
+      <w:r>
+        <w:rPr>
+          <w:rFonts w:ascii="Leelawadee UI" w:hAnsi="Leelawadee UI" w:cs="Leelawadee UI"/>
+        </w:rPr>
+        <w:t>Choose your backstory:</w:t>
+      </w:r>
+    </w:p>
+    <w:p>
+      <w:pPr>
+        <w:pStyle w:val="ListParagraph"/>
+        <w:numPr>
+          <w:ilvl w:val="0"/>
+          <w:numId w:val="2"/>
+        </w:numPr>
+        <w:spacing w:after="0"/>
+        <w:rPr>
+          <w:rFonts w:ascii="Leelawadee UI" w:hAnsi="Leelawadee UI" w:cs="Leelawadee UI"/>
+        </w:rPr>
+      </w:pPr>
+      <w:r>
+        <w:rPr>
+          <w:rFonts w:ascii="Leelawadee UI" w:hAnsi="Leelawadee UI" w:cs="Leelawadee UI"/>
+        </w:rPr>
         <w:lastRenderedPageBreak/>
-        <w:t>Forest dungeon</w:t>
-      </w:r>
-    </w:p>
-    <w:p>
-      <w:pPr>
-        <w:spacing w:after="0"/>
-        <w:rPr>
-          <w:rFonts w:ascii="Leelawadee UI" w:hAnsi="Leelawadee UI" w:cs="Leelawadee UI"/>
-        </w:rPr>
-      </w:pPr>
-    </w:p>
-    <w:p>
-      <w:pPr>
-        <w:spacing w:after="0"/>
-        <w:rPr>
-          <w:rFonts w:ascii="Leelawadee UI" w:hAnsi="Leelawadee UI" w:cs="Leelawadee UI"/>
-          <w:u w:val="single"/>
-        </w:rPr>
-      </w:pPr>
-      <w:r>
-        <w:rPr>
-          <w:rFonts w:ascii="Leelawadee UI" w:hAnsi="Leelawadee UI" w:cs="Leelawadee UI"/>
-          <w:u w:val="single"/>
-        </w:rPr>
-        <w:t>Battle</w:t>
-      </w:r>
-      <w:r>
-        <w:rPr>
-          <w:rFonts w:ascii="Leelawadee UI" w:hAnsi="Leelawadee UI" w:cs="Leelawadee UI"/>
-          <w:u w:val="single"/>
-        </w:rPr>
-        <w:t xml:space="preserve"> System:</w:t>
-      </w:r>
-    </w:p>
-    <w:p>
-      <w:pPr>
-        <w:pStyle w:val="ListParagraph"/>
-        <w:numPr>
-          <w:ilvl w:val="0"/>
-          <w:numId w:val="2"/>
-        </w:numPr>
-        <w:spacing w:after="0"/>
-        <w:rPr>
-          <w:rFonts w:ascii="Leelawadee UI" w:hAnsi="Leelawadee UI" w:cs="Leelawadee UI"/>
-        </w:rPr>
-      </w:pPr>
-      <w:r>
-        <w:rPr>
-          <w:rFonts w:ascii="Leelawadee UI" w:hAnsi="Leelawadee UI" w:cs="Leelawadee UI"/>
-        </w:rPr>
-        <w:t>“</w:t>
-      </w:r>
-      <w:r>
-        <w:rPr>
-          <w:rFonts w:ascii="Leelawadee UI" w:hAnsi="Leelawadee UI" w:cs="Leelawadee UI"/>
-        </w:rPr>
-        <w:t>Overwhelm</w:t>
-      </w:r>
-      <w:r>
-        <w:rPr>
-          <w:rFonts w:ascii="Leelawadee UI" w:hAnsi="Leelawadee UI" w:cs="Leelawadee UI"/>
-        </w:rPr>
-        <w:t>” or “Bum Rush”</w:t>
-      </w:r>
-      <w:r>
-        <w:rPr>
-          <w:rFonts w:ascii="Leelawadee UI" w:hAnsi="Leelawadee UI" w:cs="Leelawadee UI"/>
-        </w:rPr>
-        <w:t xml:space="preserve"> button to </w:t>
-      </w:r>
-      <w:proofErr w:type="spellStart"/>
-      <w:r>
-        <w:rPr>
-          <w:rFonts w:ascii="Leelawadee UI" w:hAnsi="Leelawadee UI" w:cs="Leelawadee UI"/>
-        </w:rPr>
-        <w:t>insta</w:t>
-      </w:r>
-      <w:proofErr w:type="spellEnd"/>
-      <w:r>
-        <w:rPr>
-          <w:rFonts w:ascii="Leelawadee UI" w:hAnsi="Leelawadee UI" w:cs="Leelawadee UI"/>
-        </w:rPr>
-        <w:t xml:space="preserve"> kill all enemies if you can do so in one turn or just move everyone toward closest and attacks . Remember some ppl might want to build up def etc. while getting hit safely</w:t>
-      </w:r>
-      <w:r>
-        <w:rPr>
-          <w:rFonts w:ascii="Leelawadee UI" w:hAnsi="Leelawadee UI" w:cs="Leelawadee UI"/>
-        </w:rPr>
-        <w:t>, so they might want to play “lesser battles.”</w:t>
-      </w:r>
-    </w:p>
-    <w:p>
-      <w:pPr>
-        <w:pStyle w:val="ListParagraph"/>
-        <w:numPr>
-          <w:ilvl w:val="0"/>
-          <w:numId w:val="2"/>
-        </w:numPr>
-        <w:spacing w:after="0"/>
-        <w:rPr>
-          <w:rFonts w:ascii="Leelawadee UI" w:hAnsi="Leelawadee UI" w:cs="Leelawadee UI"/>
-        </w:rPr>
-      </w:pPr>
-      <w:r>
-        <w:rPr>
-          <w:rFonts w:ascii="Leelawadee UI" w:hAnsi="Leelawadee UI" w:cs="Leelawadee UI"/>
-        </w:rPr>
-        <w:t>Skill that knocks people back by a hex or more.</w:t>
-      </w:r>
-    </w:p>
-    <w:p>
-      <w:pPr>
-        <w:pStyle w:val="ListParagraph"/>
-        <w:numPr>
-          <w:ilvl w:val="0"/>
-          <w:numId w:val="2"/>
-        </w:numPr>
-        <w:spacing w:after="0"/>
-        <w:rPr>
-          <w:rFonts w:ascii="Leelawadee UI" w:hAnsi="Leelawadee UI" w:cs="Leelawadee UI"/>
-        </w:rPr>
-      </w:pPr>
-      <w:r>
-        <w:rPr>
-          <w:rFonts w:ascii="Leelawadee UI" w:hAnsi="Leelawadee UI" w:cs="Leelawadee UI"/>
-        </w:rPr>
-        <w:t xml:space="preserve">Skill that allows thieves to avoid </w:t>
-      </w:r>
-      <w:proofErr w:type="spellStart"/>
-      <w:r>
-        <w:rPr>
-          <w:rFonts w:ascii="Leelawadee UI" w:hAnsi="Leelawadee UI" w:cs="Leelawadee UI"/>
-        </w:rPr>
-        <w:t>AoAs</w:t>
-      </w:r>
-      <w:proofErr w:type="spellEnd"/>
-      <w:r>
-        <w:rPr>
-          <w:rFonts w:ascii="Leelawadee UI" w:hAnsi="Leelawadee UI" w:cs="Leelawadee UI"/>
-        </w:rPr>
-        <w:t xml:space="preserve"> as they pass people.</w:t>
-      </w:r>
-    </w:p>
-    <w:p>
-      <w:pPr>
-        <w:spacing w:after="0"/>
-        <w:rPr>
-          <w:rFonts w:ascii="Leelawadee UI" w:hAnsi="Leelawadee UI" w:cs="Leelawadee UI"/>
-        </w:rPr>
-      </w:pPr>
-    </w:p>
-    <w:p>
-      <w:pPr>
-        <w:spacing w:after="0"/>
-        <w:rPr>
-          <w:rFonts w:ascii="Leelawadee UI" w:hAnsi="Leelawadee UI" w:cs="Leelawadee UI"/>
-        </w:rPr>
-      </w:pPr>
-    </w:p>
-    <w:p>
-      <w:pPr>
-        <w:spacing w:after="0"/>
-        <w:rPr>
-          <w:rFonts w:ascii="Leelawadee UI" w:hAnsi="Leelawadee UI" w:cs="Leelawadee UI"/>
-          <w:u w:val="single"/>
-        </w:rPr>
-      </w:pPr>
-      <w:r>
-        <w:rPr>
-          <w:rFonts w:ascii="Leelawadee UI" w:hAnsi="Leelawadee UI" w:cs="Leelawadee UI"/>
-          <w:u w:val="single"/>
-        </w:rPr>
-        <w:t>----- IF STORY ELEMENTS ARE ADDED -----</w:t>
-      </w:r>
-    </w:p>
-    <w:p>
-      <w:pPr>
-        <w:spacing w:after="0"/>
-        <w:rPr>
-          <w:rFonts w:ascii="Leelawadee UI" w:hAnsi="Leelawadee UI" w:cs="Leelawadee UI"/>
-        </w:rPr>
-      </w:pPr>
-    </w:p>
-    <w:p>
-      <w:pPr>
-        <w:spacing w:after="0"/>
-        <w:rPr>
-          <w:rFonts w:ascii="Leelawadee UI" w:hAnsi="Leelawadee UI" w:cs="Leelawadee UI"/>
-        </w:rPr>
-      </w:pPr>
-      <w:r>
-        <w:rPr>
-          <w:rFonts w:ascii="Leelawadee UI" w:hAnsi="Leelawadee UI" w:cs="Leelawadee UI"/>
-        </w:rPr>
-        <w:t>First companion in first town:</w:t>
-      </w:r>
-    </w:p>
-    <w:p>
-      <w:pPr>
-        <w:pStyle w:val="ListParagraph"/>
-        <w:numPr>
-          <w:ilvl w:val="0"/>
-          <w:numId w:val="2"/>
-        </w:numPr>
-        <w:spacing w:after="0"/>
-        <w:rPr>
-          <w:rFonts w:ascii="Leelawadee UI" w:hAnsi="Leelawadee UI" w:cs="Leelawadee UI"/>
-        </w:rPr>
-      </w:pPr>
-      <w:r>
-        <w:rPr>
-          <w:rFonts w:ascii="Leelawadee UI" w:hAnsi="Leelawadee UI" w:cs="Leelawadee UI"/>
-        </w:rPr>
-        <w:t>None, sister, brother, childhood friend, guardian</w:t>
-      </w:r>
-      <w:r>
-        <w:rPr>
-          <w:rFonts w:ascii="Leelawadee UI" w:hAnsi="Leelawadee UI" w:cs="Leelawadee UI"/>
-        </w:rPr>
-        <w:t>, acquaintance who befriends you out of necessity</w:t>
-      </w:r>
-      <w:r>
-        <w:rPr>
-          <w:rFonts w:ascii="Leelawadee UI" w:hAnsi="Leelawadee UI" w:cs="Leelawadee UI"/>
-        </w:rPr>
-        <w:t>, local merchant you know, employer, employee</w:t>
-      </w:r>
-      <w:r>
-        <w:rPr>
-          <w:rFonts w:ascii="Leelawadee UI" w:hAnsi="Leelawadee UI" w:cs="Leelawadee UI"/>
-        </w:rPr>
-        <w:t xml:space="preserve"> (can reroll if you don’t like it)</w:t>
-      </w:r>
-    </w:p>
-    <w:p>
-      <w:pPr>
-        <w:spacing w:after="0"/>
-        <w:rPr>
-          <w:rFonts w:ascii="Leelawadee UI" w:hAnsi="Leelawadee UI" w:cs="Leelawadee UI"/>
-        </w:rPr>
-      </w:pPr>
-    </w:p>
-    <w:p>
-      <w:pPr>
-        <w:spacing w:after="0"/>
-        <w:rPr>
-          <w:rFonts w:ascii="Leelawadee UI" w:hAnsi="Leelawadee UI" w:cs="Leelawadee UI"/>
-        </w:rPr>
-      </w:pPr>
-      <w:r>
-        <w:rPr>
-          <w:rFonts w:ascii="Leelawadee UI" w:hAnsi="Leelawadee UI" w:cs="Leelawadee UI"/>
-        </w:rPr>
-        <w:t>Choose your backstory:</w:t>
-      </w:r>
-    </w:p>
-    <w:p>
-      <w:pPr>
-        <w:pStyle w:val="ListParagraph"/>
-        <w:numPr>
-          <w:ilvl w:val="0"/>
-          <w:numId w:val="2"/>
-        </w:numPr>
-        <w:spacing w:after="0"/>
-        <w:rPr>
-          <w:rFonts w:ascii="Leelawadee UI" w:hAnsi="Leelawadee UI" w:cs="Leelawadee UI"/>
-        </w:rPr>
-      </w:pPr>
-      <w:r>
-        <w:rPr>
-          <w:rFonts w:ascii="Leelawadee UI" w:hAnsi="Leelawadee UI" w:cs="Leelawadee UI"/>
-        </w:rPr>
         <w:t xml:space="preserve">Choose a background for your character </w:t>
       </w:r>
       <w:r>
         <w:rPr>
           <w:rFonts w:ascii="Leelawadee UI" w:hAnsi="Leelawadee UI" w:cs="Leelawadee UI"/>
         </w:rPr>
-        <w:t>(i.e. blacksmith, tailor,</w:t>
+        <w:t>(</w:t>
+      </w:r>
+      <w:proofErr w:type="gramStart"/>
+      <w:r>
+        <w:rPr>
+          <w:rFonts w:ascii="Leelawadee UI" w:hAnsi="Leelawadee UI" w:cs="Leelawadee UI"/>
+        </w:rPr>
+        <w:t>i.e.</w:t>
+      </w:r>
+      <w:proofErr w:type="gramEnd"/>
+      <w:r>
+        <w:rPr>
+          <w:rFonts w:ascii="Leelawadee UI" w:hAnsi="Leelawadee UI" w:cs="Leelawadee UI"/>
+        </w:rPr>
+        <w:t xml:space="preserve"> blacksmith, tailor,</w:t>
       </w:r>
       <w:r>
         <w:rPr>

</xml_diff>